<commit_message>
Use Redux, UI improvements, break out containers
</commit_message>
<xml_diff>
--- a/resources/template.docx
+++ b/resources/template.docx
@@ -105,7 +105,7 @@
                           </a:ln>
                           <a:extLst>
                             <a:ext uri="{53640926-AAD7-44d8-BBD7-CCE9431645EC}">
-                              <a14:shadowObscured xmlns:a14="http://schemas.microsoft.com/office/drawing/2010/main" xmlns:w="http://schemas.openxmlformats.org/wordprocessingml/2006/main" xmlns:w10="urn:schemas-microsoft-com:office:word" xmlns:v="urn:schemas-microsoft-com:vml" xmlns:o="urn:schemas-microsoft-com:office:office" xmlns="" xmlns:mv="urn:schemas-microsoft-com:mac:vml" xmlns:mo="http://schemas.microsoft.com/office/mac/office/2008/main"/>
+                              <a14:shadowObscured xmlns:mo="http://schemas.microsoft.com/office/mac/office/2008/main" xmlns:mv="urn:schemas-microsoft-com:mac:vml" xmlns="" xmlns:o="urn:schemas-microsoft-com:office:office" xmlns:v="urn:schemas-microsoft-com:vml" xmlns:w10="urn:schemas-microsoft-com:office:word" xmlns:w="http://schemas.openxmlformats.org/wordprocessingml/2006/main" xmlns:a14="http://schemas.microsoft.com/office/drawing/2010/main"/>
                             </a:ext>
                           </a:extLst>
                         </pic:spPr>
@@ -140,9 +140,8 @@
                 <w:sz w:val="28"/>
                 <w:szCs w:val="26"/>
               </w:rPr>
-              <w:t>{</w:t>
+              <w:t>{first</w:t>
             </w:r>
-            <w:proofErr w:type="spellStart"/>
             <w:r>
               <w:rPr>
                 <w:rFonts w:ascii="Calibri" w:hAnsi="Calibri" w:cs="Arial"/>
@@ -150,7 +149,7 @@
                 <w:sz w:val="28"/>
                 <w:szCs w:val="26"/>
               </w:rPr>
-              <w:t>first</w:t>
+              <w:t>N</w:t>
             </w:r>
             <w:r>
               <w:rPr>
@@ -159,7 +158,7 @@
                 <w:sz w:val="28"/>
                 <w:szCs w:val="26"/>
               </w:rPr>
-              <w:t>N</w:t>
+              <w:t>ame}</w:t>
             </w:r>
             <w:r>
               <w:rPr>
@@ -168,9 +167,8 @@
                 <w:sz w:val="28"/>
                 <w:szCs w:val="26"/>
               </w:rPr>
-              <w:t>ame</w:t>
+              <w:t xml:space="preserve"> {last</w:t>
             </w:r>
-            <w:proofErr w:type="spellEnd"/>
             <w:r>
               <w:rPr>
                 <w:rFonts w:ascii="Calibri" w:hAnsi="Calibri" w:cs="Arial"/>
@@ -178,7 +176,7 @@
                 <w:sz w:val="28"/>
                 <w:szCs w:val="26"/>
               </w:rPr>
-              <w:t>}</w:t>
+              <w:t>N</w:t>
             </w:r>
             <w:r>
               <w:rPr>
@@ -187,45 +185,7 @@
                 <w:sz w:val="28"/>
                 <w:szCs w:val="26"/>
               </w:rPr>
-              <w:t xml:space="preserve"> {</w:t>
-            </w:r>
-            <w:proofErr w:type="spellStart"/>
-            <w:r>
-              <w:rPr>
-                <w:rFonts w:ascii="Calibri" w:hAnsi="Calibri" w:cs="Arial"/>
-                <w:color w:val="808080" w:themeColor="background1" w:themeShade="80"/>
-                <w:sz w:val="28"/>
-                <w:szCs w:val="26"/>
-              </w:rPr>
-              <w:t>last</w:t>
-            </w:r>
-            <w:r>
-              <w:rPr>
-                <w:rFonts w:ascii="Calibri" w:hAnsi="Calibri" w:cs="Arial"/>
-                <w:color w:val="808080" w:themeColor="background1" w:themeShade="80"/>
-                <w:sz w:val="28"/>
-                <w:szCs w:val="26"/>
-              </w:rPr>
-              <w:t>N</w:t>
-            </w:r>
-            <w:r>
-              <w:rPr>
-                <w:rFonts w:ascii="Calibri" w:hAnsi="Calibri" w:cs="Arial"/>
-                <w:color w:val="808080" w:themeColor="background1" w:themeShade="80"/>
-                <w:sz w:val="28"/>
-                <w:szCs w:val="26"/>
-              </w:rPr>
-              <w:t>ame</w:t>
-            </w:r>
-            <w:proofErr w:type="spellEnd"/>
-            <w:r>
-              <w:rPr>
-                <w:rFonts w:ascii="Calibri" w:hAnsi="Calibri" w:cs="Arial"/>
-                <w:color w:val="808080" w:themeColor="background1" w:themeShade="80"/>
-                <w:sz w:val="28"/>
-                <w:szCs w:val="26"/>
-              </w:rPr>
-              <w:t>}</w:t>
+              <w:t>ame}</w:t>
             </w:r>
           </w:p>
           <w:p>
@@ -303,34 +263,16 @@
           <w:lang w:val="en-GB"/>
         </w:rPr>
       </w:pPr>
-      <w:bookmarkStart w:id="0" w:name="OLE_LINK1"/>
-      <w:bookmarkStart w:id="1" w:name="OLE_LINK2"/>
+      <w:bookmarkStart w:id="0" w:name="OLE_LINK26"/>
+      <w:bookmarkStart w:id="1" w:name="OLE_LINK27"/>
       <w:r>
         <w:rPr>
           <w:rFonts w:ascii="Calibri" w:hAnsi="Calibri"/>
           <w:lang w:val="en-GB"/>
         </w:rPr>
-        <w:t>{</w:t>
+        <w:t>{#executiveSummary | split:'\n'}{.}</w:t>
       </w:r>
-      <w:proofErr w:type="spellStart"/>
-      <w:r>
-        <w:rPr>
-          <w:rFonts w:ascii="Calibri" w:hAnsi="Calibri"/>
-          <w:lang w:val="en-GB"/>
-        </w:rPr>
-        <w:t>executiveSummary</w:t>
-      </w:r>
-      <w:proofErr w:type="spellEnd"/>
-      <w:r>
-        <w:rPr>
-          <w:rFonts w:ascii="Calibri" w:hAnsi="Calibri"/>
-          <w:lang w:val="en-GB"/>
-        </w:rPr>
-        <w:t>}</w:t>
-      </w:r>
-    </w:p>
-    <w:bookmarkEnd w:id="0"/>
-    <w:bookmarkEnd w:id="1"/>
+    </w:p>
     <w:p>
       <w:pPr>
         <w:widowControl w:val="0"/>
@@ -344,7 +286,16 @@
           <w:lang w:val="en-GB"/>
         </w:rPr>
       </w:pPr>
-    </w:p>
+      <w:r>
+        <w:rPr>
+          <w:rFonts w:ascii="Calibri" w:hAnsi="Calibri"/>
+          <w:lang w:val="en-GB"/>
+        </w:rPr>
+        <w:t>{/executiveSummary | split:'\n'}</w:t>
+      </w:r>
+    </w:p>
+    <w:bookmarkEnd w:id="0"/>
+    <w:bookmarkEnd w:id="1"/>
     <w:p>
       <w:pPr>
         <w:widowControl w:val="0"/>
@@ -387,21 +338,7 @@
           <w:rFonts w:ascii="Calibri" w:hAnsi="Calibri"/>
           <w:lang w:val="en-GB"/>
         </w:rPr>
-        <w:t>{</w:t>
-      </w:r>
-      <w:r>
-        <w:rPr>
-          <w:rFonts w:ascii="Calibri" w:hAnsi="Calibri"/>
-          <w:lang w:val="en-GB"/>
-        </w:rPr>
-        <w:t>#experiences</w:t>
-      </w:r>
-      <w:r>
-        <w:rPr>
-          <w:rFonts w:ascii="Calibri" w:hAnsi="Calibri"/>
-          <w:lang w:val="en-GB"/>
-        </w:rPr>
-        <w:t>}</w:t>
+        <w:t>{#experiences}</w:t>
       </w:r>
     </w:p>
     <w:tbl>
@@ -427,8 +364,6 @@
           <w:tcPr>
             <w:tcW w:w="1669" w:type="dxa"/>
           </w:tcPr>
-          <w:bookmarkEnd w:id="2"/>
-          <w:bookmarkEnd w:id="3"/>
           <w:p>
             <w:pPr>
               <w:rPr>
@@ -437,6 +372,9 @@
                 <w:lang w:val="en-GB"/>
               </w:rPr>
             </w:pPr>
+            <w:bookmarkStart w:id="4" w:name="_Hlk512590183"/>
+            <w:bookmarkEnd w:id="2"/>
+            <w:bookmarkEnd w:id="3"/>
             <w:r>
               <w:rPr>
                 <w:rFonts w:ascii="Calibri" w:hAnsi="Calibri" w:cs="Arial"/>
@@ -463,16 +401,60 @@
               <w:rPr>
                 <w:rFonts w:ascii="Calibri" w:hAnsi="Calibri"/>
               </w:rPr>
+              <w:t>{companyName}</w:t>
+            </w:r>
+          </w:p>
+        </w:tc>
+      </w:tr>
+      <w:bookmarkEnd w:id="4"/>
+      <w:tr>
+        <w:trPr>
+          <w:cantSplit/>
+        </w:trPr>
+        <w:tc>
+          <w:tcPr>
+            <w:tcW w:w="1669" w:type="dxa"/>
+          </w:tcPr>
+          <w:p>
+            <w:pPr>
+              <w:rPr>
+                <w:rFonts w:ascii="Calibri" w:hAnsi="Calibri" w:cs="Arial"/>
+                <w:b/>
+                <w:lang w:val="en-GB"/>
+              </w:rPr>
+            </w:pPr>
+            <w:r>
+              <w:rPr>
+                <w:rFonts w:ascii="Calibri" w:hAnsi="Calibri" w:cs="Arial"/>
+                <w:b/>
+                <w:lang w:val="en-GB"/>
+              </w:rPr>
+              <w:t>Period</w:t>
+            </w:r>
+          </w:p>
+        </w:tc>
+        <w:tc>
+          <w:tcPr>
+            <w:tcW w:w="6847" w:type="dxa"/>
+          </w:tcPr>
+          <w:p>
+            <w:pPr>
+              <w:rPr>
+                <w:rFonts w:ascii="Calibri" w:hAnsi="Calibri"/>
+              </w:rPr>
+            </w:pPr>
+            <w:r>
+              <w:rPr>
+                <w:rFonts w:ascii="Calibri" w:hAnsi="Calibri"/>
+              </w:rPr>
               <w:t>{</w:t>
             </w:r>
-            <w:proofErr w:type="spellStart"/>
             <w:r>
               <w:rPr>
                 <w:rFonts w:ascii="Calibri" w:hAnsi="Calibri"/>
               </w:rPr>
-              <w:t>companyName</w:t>
+              <w:t>period</w:t>
             </w:r>
-            <w:proofErr w:type="spellEnd"/>
             <w:r>
               <w:rPr>
                 <w:rFonts w:ascii="Calibri" w:hAnsi="Calibri"/>
@@ -498,6 +480,9 @@
                 <w:lang w:val="en-GB"/>
               </w:rPr>
             </w:pPr>
+            <w:bookmarkStart w:id="5" w:name="_Hlk512590145"/>
+            <w:bookmarkStart w:id="6" w:name="OLE_LINK11"/>
+            <w:bookmarkStart w:id="7" w:name="OLE_LINK12"/>
             <w:r>
               <w:rPr>
                 <w:rFonts w:ascii="Calibri" w:hAnsi="Calibri" w:cs="Arial"/>
@@ -506,6 +491,8 @@
               </w:rPr>
               <w:t>Role</w:t>
             </w:r>
+            <w:bookmarkEnd w:id="6"/>
+            <w:bookmarkEnd w:id="7"/>
           </w:p>
         </w:tc>
         <w:tc>
@@ -529,6 +516,7 @@
           </w:p>
         </w:tc>
       </w:tr>
+      <w:bookmarkEnd w:id="5"/>
       <w:tr>
         <w:trPr>
           <w:cantSplit/>
@@ -585,15 +573,49 @@
                 <w:sz w:val="24"/>
                 <w:szCs w:val="24"/>
               </w:rPr>
-              <w:t>{tasks}</w:t>
+              <w:t>{</w:t>
             </w:r>
+            <w:bookmarkStart w:id="8" w:name="_GoBack"/>
+            <w:bookmarkEnd w:id="8"/>
             <w:r>
               <w:rPr>
                 <w:rFonts w:ascii="Calibri" w:hAnsi="Calibri"/>
                 <w:sz w:val="24"/>
                 <w:szCs w:val="24"/>
               </w:rPr>
-              <w:t xml:space="preserve">  </w:t>
+              <w:t>#tasks | split:'\n'}</w:t>
+            </w:r>
+            <w:r>
+              <w:rPr>
+                <w:rFonts w:ascii="Calibri" w:hAnsi="Calibri"/>
+                <w:sz w:val="24"/>
+                <w:szCs w:val="24"/>
+              </w:rPr>
+              <w:t>{.}</w:t>
+            </w:r>
+            <w:r>
+              <w:rPr>
+                <w:rFonts w:ascii="Calibri" w:hAnsi="Calibri"/>
+                <w:sz w:val="24"/>
+                <w:szCs w:val="24"/>
+              </w:rPr>
+              <w:t>{/</w:t>
+            </w:r>
+            <w:r>
+              <w:rPr>
+                <w:rFonts w:ascii="Calibri" w:hAnsi="Calibri"/>
+                <w:sz w:val="24"/>
+                <w:szCs w:val="24"/>
+              </w:rPr>
+              <w:t>tasks</w:t>
+            </w:r>
+            <w:r>
+              <w:rPr>
+                <w:rFonts w:ascii="Calibri" w:hAnsi="Calibri"/>
+                <w:sz w:val="24"/>
+                <w:szCs w:val="24"/>
+              </w:rPr>
+              <w:t xml:space="preserve"> | split:'\n'}</w:t>
             </w:r>
           </w:p>
         </w:tc>
@@ -620,6 +642,65 @@
                 <w:b/>
                 <w:lang w:val="en-GB"/>
               </w:rPr>
+              <w:t>Tools</w:t>
+            </w:r>
+          </w:p>
+        </w:tc>
+        <w:tc>
+          <w:tcPr>
+            <w:tcW w:w="6847" w:type="dxa"/>
+          </w:tcPr>
+          <w:p>
+            <w:pPr>
+              <w:rPr>
+                <w:rFonts w:ascii="Calibri" w:hAnsi="Calibri" w:cs="Arial"/>
+                <w:color w:val="000000" w:themeColor="text1"/>
+                <w:lang w:val="en-GB"/>
+              </w:rPr>
+            </w:pPr>
+            <w:r>
+              <w:rPr>
+                <w:rFonts w:ascii="Calibri" w:hAnsi="Calibri"/>
+              </w:rPr>
+              <w:t>{</w:t>
+            </w:r>
+            <w:r>
+              <w:rPr>
+                <w:rFonts w:ascii="Calibri" w:hAnsi="Calibri"/>
+              </w:rPr>
+              <w:t>tools</w:t>
+            </w:r>
+            <w:r>
+              <w:rPr>
+                <w:rFonts w:ascii="Calibri" w:hAnsi="Calibri"/>
+              </w:rPr>
+              <w:t>}</w:t>
+            </w:r>
+          </w:p>
+        </w:tc>
+      </w:tr>
+      <w:tr>
+        <w:trPr>
+          <w:cantSplit/>
+        </w:trPr>
+        <w:tc>
+          <w:tcPr>
+            <w:tcW w:w="1669" w:type="dxa"/>
+          </w:tcPr>
+          <w:p>
+            <w:pPr>
+              <w:rPr>
+                <w:rFonts w:ascii="Calibri" w:hAnsi="Calibri" w:cs="Arial"/>
+                <w:b/>
+                <w:lang w:val="en-GB"/>
+              </w:rPr>
+            </w:pPr>
+            <w:r>
+              <w:rPr>
+                <w:rFonts w:ascii="Calibri" w:hAnsi="Calibri" w:cs="Arial"/>
+                <w:b/>
+                <w:lang w:val="en-GB"/>
+              </w:rPr>
               <w:t>Methodology</w:t>
             </w:r>
           </w:p>
@@ -642,17 +723,7 @@
                 <w:color w:val="000000" w:themeColor="text1"/>
                 <w:lang w:val="en-GB"/>
               </w:rPr>
-              <w:t>{methodolog</w:t>
-            </w:r>
-            <w:bookmarkStart w:id="4" w:name="_GoBack"/>
-            <w:bookmarkEnd w:id="4"/>
-            <w:r>
-              <w:rPr>
-                <w:rFonts w:ascii="Calibri" w:hAnsi="Calibri" w:cs="Arial"/>
-                <w:color w:val="000000" w:themeColor="text1"/>
-                <w:lang w:val="en-GB"/>
-              </w:rPr>
-              <w:t>y}</w:t>
+              <w:t>{methodology}</w:t>
             </w:r>
           </w:p>
         </w:tc>
@@ -740,21 +811,7 @@
         <w:rPr>
           <w:rFonts w:ascii="Calibri" w:hAnsi="Calibri"/>
         </w:rPr>
-        <w:t xml:space="preserve"> – </w:t>
-      </w:r>
-      <w:proofErr w:type="spellStart"/>
-      <w:r>
-        <w:rPr>
-          <w:rFonts w:ascii="Calibri" w:hAnsi="Calibri"/>
-        </w:rPr>
-        <w:t>K.U.Leuven</w:t>
-      </w:r>
-      <w:proofErr w:type="spellEnd"/>
-      <w:r>
-        <w:rPr>
-          <w:rFonts w:ascii="Calibri" w:hAnsi="Calibri"/>
-        </w:rPr>
-        <w:t xml:space="preserve"> (1987)</w:t>
+        <w:t xml:space="preserve"> – K.U.Leuven (1987)</w:t>
       </w:r>
     </w:p>
     <w:p>
@@ -1177,21 +1234,12 @@
           <w:lang w:val="en-GB"/>
         </w:rPr>
       </w:pPr>
-      <w:proofErr w:type="spellStart"/>
       <w:r>
         <w:rPr>
           <w:rFonts w:ascii="Calibri" w:hAnsi="Calibri"/>
           <w:lang w:val="en-GB"/>
         </w:rPr>
-        <w:t>Eg</w:t>
-      </w:r>
-      <w:proofErr w:type="spellEnd"/>
-      <w:r>
-        <w:rPr>
-          <w:rFonts w:ascii="Calibri" w:hAnsi="Calibri"/>
-          <w:lang w:val="en-GB"/>
-        </w:rPr>
-        <w:t xml:space="preserve"> if Co-operation within internal divisions in the organisation is not optimal.  Or if there is a long history of the project / program. </w:t>
+        <w:t xml:space="preserve">Eg if Co-operation within internal divisions in the organisation is not optimal.  Or if there is a long history of the project / program. </w:t>
       </w:r>
     </w:p>
     <w:p>
@@ -1338,6 +1386,7 @@
           <w:rFonts w:ascii="Calibri" w:hAnsi="Calibri"/>
           <w:lang w:val="en-GB"/>
         </w:rPr>
+        <w:lastRenderedPageBreak/>
         <w:t xml:space="preserve">Implementation of </w:t>
       </w:r>
       <w:r>
@@ -1422,15 +1471,7 @@
           <w:rFonts w:ascii="Calibri" w:hAnsi="Calibri"/>
           <w:lang w:val="en-GB"/>
         </w:rPr>
-        <w:t xml:space="preserve">Implementation of Project Management Methodologies based on PMBOK, Prince </w:t>
-      </w:r>
-      <w:r>
-        <w:rPr>
-          <w:rFonts w:ascii="Calibri" w:hAnsi="Calibri"/>
-          <w:lang w:val="en-GB"/>
-        </w:rPr>
-        <w:lastRenderedPageBreak/>
-        <w:t xml:space="preserve">II, </w:t>
+        <w:t xml:space="preserve">Implementation of Project Management Methodologies based on PMBOK, Prince II, </w:t>
       </w:r>
     </w:p>
     <w:p>
@@ -1802,8 +1843,8 @@
         </w:rPr>
         <w:t>____________________________________</w:t>
       </w:r>
-      <w:bookmarkStart w:id="5" w:name="PictureBullets"/>
-      <w:bookmarkEnd w:id="5"/>
+      <w:bookmarkStart w:id="9" w:name="PictureBullets"/>
+      <w:bookmarkEnd w:id="9"/>
     </w:p>
     <w:p>
       <w:pPr>
@@ -4229,7 +4270,6 @@
   <w:style w:type="character" w:default="1" w:styleId="Policepardfaut">
     <w:name w:val="Default Paragraph Font"/>
     <w:uiPriority w:val="1"/>
-    <w:semiHidden/>
     <w:unhideWhenUsed/>
   </w:style>
   <w:style w:type="table" w:default="1" w:styleId="TableauNormal">
@@ -4438,6 +4478,33 @@
     <w:link w:val="Pieddepage"/>
     <w:uiPriority w:val="99"/>
     <w:rsid w:val="00D66572"/>
+  </w:style>
+  <w:style w:type="paragraph" w:styleId="PrformatHTML">
+    <w:name w:val="HTML Preformatted"/>
+    <w:basedOn w:val="Normal"/>
+    <w:link w:val="PrformatHTMLCar"/>
+    <w:uiPriority w:val="99"/>
+    <w:semiHidden/>
+    <w:unhideWhenUsed/>
+    <w:rsid w:val="003D1588"/>
+    <w:rPr>
+      <w:rFonts w:ascii="Consolas" w:hAnsi="Consolas" w:cs="Consolas"/>
+      <w:sz w:val="20"/>
+      <w:szCs w:val="20"/>
+    </w:rPr>
+  </w:style>
+  <w:style w:type="character" w:customStyle="1" w:styleId="PrformatHTMLCar">
+    <w:name w:val="Préformaté HTML Car"/>
+    <w:basedOn w:val="Policepardfaut"/>
+    <w:link w:val="PrformatHTML"/>
+    <w:uiPriority w:val="99"/>
+    <w:semiHidden/>
+    <w:rsid w:val="003D1588"/>
+    <w:rPr>
+      <w:rFonts w:ascii="Consolas" w:hAnsi="Consolas" w:cs="Consolas"/>
+      <w:sz w:val="20"/>
+      <w:szCs w:val="20"/>
+    </w:rPr>
   </w:style>
 </w:styles>
 </file>
@@ -4767,7 +4834,7 @@
 </file>
 
 <file path=customXml/itemProps1.xml><?xml version="1.0" encoding="utf-8"?>
-<ds:datastoreItem xmlns:ds="http://schemas.openxmlformats.org/officeDocument/2006/customXml" ds:itemID="{15E6ADE9-5CCD-B442-80E0-68C326A28645}">
+<ds:datastoreItem xmlns:ds="http://schemas.openxmlformats.org/officeDocument/2006/customXml" ds:itemID="{4AC12638-3A02-3440-BDFA-3F0450D953DA}">
   <ds:schemaRefs>
     <ds:schemaRef ds:uri="http://schemas.openxmlformats.org/officeDocument/2006/bibliography"/>
   </ds:schemaRefs>

</xml_diff>

<commit_message>
Added more parts of the CV + fixed bullet points
</commit_message>
<xml_diff>
--- a/resources/template.docx
+++ b/resources/template.docx
@@ -105,7 +105,7 @@
                           </a:ln>
                           <a:extLst>
                             <a:ext uri="{53640926-AAD7-44d8-BBD7-CCE9431645EC}">
-                              <a14:shadowObscured xmlns:mo="http://schemas.microsoft.com/office/mac/office/2008/main" xmlns:mv="urn:schemas-microsoft-com:mac:vml" xmlns="" xmlns:o="urn:schemas-microsoft-com:office:office" xmlns:v="urn:schemas-microsoft-com:vml" xmlns:w10="urn:schemas-microsoft-com:office:word" xmlns:w="http://schemas.openxmlformats.org/wordprocessingml/2006/main" xmlns:a14="http://schemas.microsoft.com/office/drawing/2010/main"/>
+                              <a14:shadowObscured xmlns:a14="http://schemas.microsoft.com/office/drawing/2010/main" xmlns:w="http://schemas.openxmlformats.org/wordprocessingml/2006/main" xmlns:w10="urn:schemas-microsoft-com:office:word" xmlns:v="urn:schemas-microsoft-com:vml" xmlns:o="urn:schemas-microsoft-com:office:office" xmlns="" xmlns:mv="urn:schemas-microsoft-com:mac:vml" xmlns:mo="http://schemas.microsoft.com/office/mac/office/2008/main"/>
                             </a:ext>
                           </a:extLst>
                         </pic:spPr>
@@ -140,8 +140,9 @@
                 <w:sz w:val="28"/>
                 <w:szCs w:val="26"/>
               </w:rPr>
-              <w:t>{first</w:t>
+              <w:t>{</w:t>
             </w:r>
+            <w:proofErr w:type="spellStart"/>
             <w:r>
               <w:rPr>
                 <w:rFonts w:ascii="Calibri" w:hAnsi="Calibri" w:cs="Arial"/>
@@ -149,7 +150,7 @@
                 <w:sz w:val="28"/>
                 <w:szCs w:val="26"/>
               </w:rPr>
-              <w:t>N</w:t>
+              <w:t>first</w:t>
             </w:r>
             <w:r>
               <w:rPr>
@@ -158,7 +159,7 @@
                 <w:sz w:val="28"/>
                 <w:szCs w:val="26"/>
               </w:rPr>
-              <w:t>ame}</w:t>
+              <w:t>N</w:t>
             </w:r>
             <w:r>
               <w:rPr>
@@ -167,8 +168,9 @@
                 <w:sz w:val="28"/>
                 <w:szCs w:val="26"/>
               </w:rPr>
-              <w:t xml:space="preserve"> {last</w:t>
+              <w:t>ame</w:t>
             </w:r>
+            <w:proofErr w:type="spellEnd"/>
             <w:r>
               <w:rPr>
                 <w:rFonts w:ascii="Calibri" w:hAnsi="Calibri" w:cs="Arial"/>
@@ -176,7 +178,7 @@
                 <w:sz w:val="28"/>
                 <w:szCs w:val="26"/>
               </w:rPr>
-              <w:t>N</w:t>
+              <w:t>}</w:t>
             </w:r>
             <w:r>
               <w:rPr>
@@ -185,7 +187,45 @@
                 <w:sz w:val="28"/>
                 <w:szCs w:val="26"/>
               </w:rPr>
-              <w:t>ame}</w:t>
+              <w:t xml:space="preserve"> {</w:t>
+            </w:r>
+            <w:proofErr w:type="spellStart"/>
+            <w:r>
+              <w:rPr>
+                <w:rFonts w:ascii="Calibri" w:hAnsi="Calibri" w:cs="Arial"/>
+                <w:color w:val="808080" w:themeColor="background1" w:themeShade="80"/>
+                <w:sz w:val="28"/>
+                <w:szCs w:val="26"/>
+              </w:rPr>
+              <w:t>last</w:t>
+            </w:r>
+            <w:r>
+              <w:rPr>
+                <w:rFonts w:ascii="Calibri" w:hAnsi="Calibri" w:cs="Arial"/>
+                <w:color w:val="808080" w:themeColor="background1" w:themeShade="80"/>
+                <w:sz w:val="28"/>
+                <w:szCs w:val="26"/>
+              </w:rPr>
+              <w:t>N</w:t>
+            </w:r>
+            <w:r>
+              <w:rPr>
+                <w:rFonts w:ascii="Calibri" w:hAnsi="Calibri" w:cs="Arial"/>
+                <w:color w:val="808080" w:themeColor="background1" w:themeShade="80"/>
+                <w:sz w:val="28"/>
+                <w:szCs w:val="26"/>
+              </w:rPr>
+              <w:t>ame</w:t>
+            </w:r>
+            <w:proofErr w:type="spellEnd"/>
+            <w:r>
+              <w:rPr>
+                <w:rFonts w:ascii="Calibri" w:hAnsi="Calibri" w:cs="Arial"/>
+                <w:color w:val="808080" w:themeColor="background1" w:themeShade="80"/>
+                <w:sz w:val="28"/>
+                <w:szCs w:val="26"/>
+              </w:rPr>
+              <w:t>}</w:t>
             </w:r>
           </w:p>
           <w:p>
@@ -265,13 +305,41 @@
       </w:pPr>
       <w:bookmarkStart w:id="0" w:name="OLE_LINK26"/>
       <w:bookmarkStart w:id="1" w:name="OLE_LINK27"/>
-      <w:r>
-        <w:rPr>
-          <w:rFonts w:ascii="Calibri" w:hAnsi="Calibri"/>
-          <w:lang w:val="en-GB"/>
-        </w:rPr>
-        <w:t>{#executiveSummary | split:'\n'}{.}</w:t>
-      </w:r>
+      <w:bookmarkStart w:id="2" w:name="OLE_LINK9"/>
+      <w:bookmarkStart w:id="3" w:name="OLE_LINK10"/>
+      <w:bookmarkStart w:id="4" w:name="OLE_LINK15"/>
+      <w:r>
+        <w:rPr>
+          <w:rFonts w:ascii="Calibri" w:hAnsi="Calibri"/>
+          <w:lang w:val="en-GB"/>
+        </w:rPr>
+        <w:t>{#</w:t>
+      </w:r>
+      <w:proofErr w:type="spellStart"/>
+      <w:r>
+        <w:rPr>
+          <w:rFonts w:ascii="Calibri" w:hAnsi="Calibri"/>
+          <w:lang w:val="en-GB"/>
+        </w:rPr>
+        <w:t>executiveSummary</w:t>
+      </w:r>
+      <w:proofErr w:type="spellEnd"/>
+      <w:r>
+        <w:rPr>
+          <w:rFonts w:ascii="Calibri" w:hAnsi="Calibri"/>
+          <w:lang w:val="en-GB"/>
+        </w:rPr>
+        <w:t xml:space="preserve"> | split:'\n</w:t>
+      </w:r>
+      <w:proofErr w:type="gramStart"/>
+      <w:r>
+        <w:rPr>
+          <w:rFonts w:ascii="Calibri" w:hAnsi="Calibri"/>
+          <w:lang w:val="en-GB"/>
+        </w:rPr>
+        <w:t>'}{.}</w:t>
+      </w:r>
+      <w:proofErr w:type="gramEnd"/>
     </w:p>
     <w:p>
       <w:pPr>
@@ -291,11 +359,30 @@
           <w:rFonts w:ascii="Calibri" w:hAnsi="Calibri"/>
           <w:lang w:val="en-GB"/>
         </w:rPr>
-        <w:t>{/executiveSummary | split:'\n'}</w:t>
+        <w:t>{/</w:t>
+      </w:r>
+      <w:proofErr w:type="spellStart"/>
+      <w:r>
+        <w:rPr>
+          <w:rFonts w:ascii="Calibri" w:hAnsi="Calibri"/>
+          <w:lang w:val="en-GB"/>
+        </w:rPr>
+        <w:t>executiveSummary</w:t>
+      </w:r>
+      <w:proofErr w:type="spellEnd"/>
+      <w:r>
+        <w:rPr>
+          <w:rFonts w:ascii="Calibri" w:hAnsi="Calibri"/>
+          <w:lang w:val="en-GB"/>
+        </w:rPr>
+        <w:t xml:space="preserve"> | split:'\n'}</w:t>
       </w:r>
     </w:p>
     <w:bookmarkEnd w:id="0"/>
     <w:bookmarkEnd w:id="1"/>
+    <w:bookmarkEnd w:id="2"/>
+    <w:bookmarkEnd w:id="3"/>
+    <w:bookmarkEnd w:id="4"/>
     <w:p>
       <w:pPr>
         <w:widowControl w:val="0"/>
@@ -331,8 +418,8 @@
           <w:lang w:val="en-GB"/>
         </w:rPr>
       </w:pPr>
-      <w:bookmarkStart w:id="2" w:name="OLE_LINK3"/>
-      <w:bookmarkStart w:id="3" w:name="OLE_LINK4"/>
+      <w:bookmarkStart w:id="5" w:name="OLE_LINK3"/>
+      <w:bookmarkStart w:id="6" w:name="OLE_LINK4"/>
       <w:r>
         <w:rPr>
           <w:rFonts w:ascii="Calibri" w:hAnsi="Calibri"/>
@@ -372,9 +459,9 @@
                 <w:lang w:val="en-GB"/>
               </w:rPr>
             </w:pPr>
-            <w:bookmarkStart w:id="4" w:name="_Hlk512590183"/>
-            <w:bookmarkEnd w:id="2"/>
-            <w:bookmarkEnd w:id="3"/>
+            <w:bookmarkStart w:id="7" w:name="_Hlk512590183"/>
+            <w:bookmarkEnd w:id="5"/>
+            <w:bookmarkEnd w:id="6"/>
             <w:r>
               <w:rPr>
                 <w:rFonts w:ascii="Calibri" w:hAnsi="Calibri" w:cs="Arial"/>
@@ -401,12 +488,26 @@
               <w:rPr>
                 <w:rFonts w:ascii="Calibri" w:hAnsi="Calibri"/>
               </w:rPr>
-              <w:t>{companyName}</w:t>
+              <w:t>{</w:t>
+            </w:r>
+            <w:proofErr w:type="spellStart"/>
+            <w:r>
+              <w:rPr>
+                <w:rFonts w:ascii="Calibri" w:hAnsi="Calibri"/>
+              </w:rPr>
+              <w:t>companyName</w:t>
+            </w:r>
+            <w:proofErr w:type="spellEnd"/>
+            <w:r>
+              <w:rPr>
+                <w:rFonts w:ascii="Calibri" w:hAnsi="Calibri"/>
+              </w:rPr>
+              <w:t>}</w:t>
             </w:r>
           </w:p>
         </w:tc>
       </w:tr>
-      <w:bookmarkEnd w:id="4"/>
+      <w:bookmarkEnd w:id="7"/>
       <w:tr>
         <w:trPr>
           <w:cantSplit/>
@@ -449,12 +550,16 @@
               </w:rPr>
               <w:t>{</w:t>
             </w:r>
+            <w:bookmarkStart w:id="8" w:name="OLE_LINK5"/>
+            <w:bookmarkStart w:id="9" w:name="OLE_LINK6"/>
             <w:r>
               <w:rPr>
                 <w:rFonts w:ascii="Calibri" w:hAnsi="Calibri"/>
               </w:rPr>
               <w:t>period</w:t>
             </w:r>
+            <w:bookmarkEnd w:id="8"/>
+            <w:bookmarkEnd w:id="9"/>
             <w:r>
               <w:rPr>
                 <w:rFonts w:ascii="Calibri" w:hAnsi="Calibri"/>
@@ -480,9 +585,9 @@
                 <w:lang w:val="en-GB"/>
               </w:rPr>
             </w:pPr>
-            <w:bookmarkStart w:id="5" w:name="_Hlk512590145"/>
-            <w:bookmarkStart w:id="6" w:name="OLE_LINK11"/>
-            <w:bookmarkStart w:id="7" w:name="OLE_LINK12"/>
+            <w:bookmarkStart w:id="10" w:name="OLE_LINK11"/>
+            <w:bookmarkStart w:id="11" w:name="OLE_LINK12"/>
+            <w:bookmarkStart w:id="12" w:name="_Hlk512590145"/>
             <w:r>
               <w:rPr>
                 <w:rFonts w:ascii="Calibri" w:hAnsi="Calibri" w:cs="Arial"/>
@@ -491,8 +596,8 @@
               </w:rPr>
               <w:t>Role</w:t>
             </w:r>
-            <w:bookmarkEnd w:id="6"/>
-            <w:bookmarkEnd w:id="7"/>
+            <w:bookmarkEnd w:id="10"/>
+            <w:bookmarkEnd w:id="11"/>
           </w:p>
         </w:tc>
         <w:tc>
@@ -516,7 +621,7 @@
           </w:p>
         </w:tc>
       </w:tr>
-      <w:bookmarkEnd w:id="5"/>
+      <w:bookmarkEnd w:id="12"/>
       <w:tr>
         <w:trPr>
           <w:cantSplit/>
@@ -573,17 +678,35 @@
                 <w:sz w:val="24"/>
                 <w:szCs w:val="24"/>
               </w:rPr>
-              <w:t>{</w:t>
+              <w:t>{-</w:t>
             </w:r>
-            <w:bookmarkStart w:id="8" w:name="_GoBack"/>
-            <w:bookmarkEnd w:id="8"/>
+            <w:proofErr w:type="spellStart"/>
+            <w:proofErr w:type="gramStart"/>
             <w:r>
               <w:rPr>
                 <w:rFonts w:ascii="Calibri" w:hAnsi="Calibri"/>
                 <w:sz w:val="24"/>
                 <w:szCs w:val="24"/>
               </w:rPr>
-              <w:t>#tasks | split:'\n'}</w:t>
+              <w:t>w:p</w:t>
+            </w:r>
+            <w:proofErr w:type="spellEnd"/>
+            <w:proofErr w:type="gramEnd"/>
+            <w:r>
+              <w:rPr>
+                <w:rFonts w:ascii="Calibri" w:hAnsi="Calibri"/>
+                <w:sz w:val="24"/>
+                <w:szCs w:val="24"/>
+              </w:rPr>
+              <w:t xml:space="preserve"> </w:t>
+            </w:r>
+            <w:r>
+              <w:rPr>
+                <w:rFonts w:ascii="Calibri" w:hAnsi="Calibri"/>
+                <w:sz w:val="24"/>
+                <w:szCs w:val="24"/>
+              </w:rPr>
+              <w:t>tasks | split:'\n'}</w:t>
             </w:r>
             <w:r>
               <w:rPr>
@@ -662,19 +785,7 @@
               <w:rPr>
                 <w:rFonts w:ascii="Calibri" w:hAnsi="Calibri"/>
               </w:rPr>
-              <w:t>{</w:t>
-            </w:r>
-            <w:r>
-              <w:rPr>
-                <w:rFonts w:ascii="Calibri" w:hAnsi="Calibri"/>
-              </w:rPr>
-              <w:t>tools</w:t>
-            </w:r>
-            <w:r>
-              <w:rPr>
-                <w:rFonts w:ascii="Calibri" w:hAnsi="Calibri"/>
-              </w:rPr>
-              <w:t>}</w:t>
+              <w:t>{tools}</w:t>
             </w:r>
           </w:p>
         </w:tc>
@@ -811,7 +922,29 @@
         <w:rPr>
           <w:rFonts w:ascii="Calibri" w:hAnsi="Calibri"/>
         </w:rPr>
-        <w:t xml:space="preserve"> – K.U.Leuven (1987)</w:t>
+        <w:t xml:space="preserve"> – </w:t>
+      </w:r>
+      <w:proofErr w:type="spellStart"/>
+      <w:r>
+        <w:rPr>
+          <w:rFonts w:ascii="Calibri" w:hAnsi="Calibri"/>
+        </w:rPr>
+        <w:t>K.</w:t>
+      </w:r>
+      <w:proofErr w:type="gramStart"/>
+      <w:r>
+        <w:rPr>
+          <w:rFonts w:ascii="Calibri" w:hAnsi="Calibri"/>
+        </w:rPr>
+        <w:t>U.Leuven</w:t>
+      </w:r>
+      <w:proofErr w:type="spellEnd"/>
+      <w:proofErr w:type="gramEnd"/>
+      <w:r>
+        <w:rPr>
+          <w:rFonts w:ascii="Calibri" w:hAnsi="Calibri"/>
+        </w:rPr>
+        <w:t xml:space="preserve"> (1987)</w:t>
       </w:r>
     </w:p>
     <w:p>
@@ -1234,12 +1367,21 @@
           <w:lang w:val="en-GB"/>
         </w:rPr>
       </w:pPr>
-      <w:r>
-        <w:rPr>
-          <w:rFonts w:ascii="Calibri" w:hAnsi="Calibri"/>
-          <w:lang w:val="en-GB"/>
-        </w:rPr>
-        <w:t xml:space="preserve">Eg if Co-operation within internal divisions in the organisation is not optimal.  Or if there is a long history of the project / program. </w:t>
+      <w:proofErr w:type="spellStart"/>
+      <w:r>
+        <w:rPr>
+          <w:rFonts w:ascii="Calibri" w:hAnsi="Calibri"/>
+          <w:lang w:val="en-GB"/>
+        </w:rPr>
+        <w:t>Eg</w:t>
+      </w:r>
+      <w:proofErr w:type="spellEnd"/>
+      <w:r>
+        <w:rPr>
+          <w:rFonts w:ascii="Calibri" w:hAnsi="Calibri"/>
+          <w:lang w:val="en-GB"/>
+        </w:rPr>
+        <w:t xml:space="preserve"> if Co-operation within internal divisions in the organisation is not optimal.  Or if there is a long history of the project / program. </w:t>
       </w:r>
     </w:p>
     <w:p>
@@ -1726,41 +1868,92 @@
     </w:p>
     <w:p>
       <w:pPr>
-        <w:rPr>
-          <w:rFonts w:ascii="Calibri" w:hAnsi="Calibri"/>
-        </w:rPr>
-      </w:pPr>
-      <w:r>
-        <w:rPr>
-          <w:rFonts w:ascii="Calibri" w:hAnsi="Calibri"/>
-        </w:rPr>
-        <w:t>Golf</w:t>
-      </w:r>
-    </w:p>
-    <w:p>
-      <w:pPr>
-        <w:rPr>
-          <w:rFonts w:ascii="Calibri" w:hAnsi="Calibri"/>
-        </w:rPr>
-      </w:pPr>
-      <w:r>
-        <w:rPr>
-          <w:rFonts w:ascii="Calibri" w:hAnsi="Calibri"/>
-        </w:rPr>
-        <w:t>Tennis</w:t>
-      </w:r>
-    </w:p>
-    <w:p>
-      <w:pPr>
-        <w:rPr>
-          <w:rFonts w:ascii="Calibri" w:hAnsi="Calibri"/>
-        </w:rPr>
-      </w:pPr>
-      <w:r>
-        <w:rPr>
-          <w:rFonts w:ascii="Calibri" w:hAnsi="Calibri"/>
-        </w:rPr>
-        <w:t>Kiwanis (service club)</w:t>
+        <w:widowControl w:val="0"/>
+        <w:autoSpaceDE w:val="0"/>
+        <w:autoSpaceDN w:val="0"/>
+        <w:adjustRightInd w:val="0"/>
+        <w:rPr>
+          <w:rFonts w:ascii="Calibri" w:hAnsi="Calibri"/>
+          <w:lang w:val="en-GB"/>
+        </w:rPr>
+      </w:pPr>
+      <w:r>
+        <w:rPr>
+          <w:rFonts w:ascii="Calibri" w:hAnsi="Calibri"/>
+          <w:lang w:val="en-GB"/>
+        </w:rPr>
+        <w:t>{#</w:t>
+      </w:r>
+      <w:bookmarkStart w:id="13" w:name="OLE_LINK16"/>
+      <w:bookmarkStart w:id="14" w:name="OLE_LINK17"/>
+      <w:r>
+        <w:rPr>
+          <w:rFonts w:ascii="Calibri" w:hAnsi="Calibri"/>
+          <w:lang w:val="en-GB"/>
+        </w:rPr>
+        <w:t>miscellaneous</w:t>
+      </w:r>
+      <w:bookmarkEnd w:id="13"/>
+      <w:bookmarkEnd w:id="14"/>
+      <w:r>
+        <w:rPr>
+          <w:rFonts w:ascii="Calibri" w:hAnsi="Calibri"/>
+          <w:lang w:val="en-GB"/>
+        </w:rPr>
+        <w:t xml:space="preserve"> | split:'\n</w:t>
+      </w:r>
+      <w:proofErr w:type="gramStart"/>
+      <w:r>
+        <w:rPr>
+          <w:rFonts w:ascii="Calibri" w:hAnsi="Calibri"/>
+          <w:lang w:val="en-GB"/>
+        </w:rPr>
+        <w:t>'}{.}</w:t>
+      </w:r>
+      <w:proofErr w:type="gramEnd"/>
+    </w:p>
+    <w:p>
+      <w:pPr>
+        <w:widowControl w:val="0"/>
+        <w:autoSpaceDE w:val="0"/>
+        <w:autoSpaceDN w:val="0"/>
+        <w:adjustRightInd w:val="0"/>
+        <w:rPr>
+          <w:rFonts w:ascii="Calibri" w:hAnsi="Calibri"/>
+          <w:b/>
+          <w:i/>
+          <w:lang w:val="en-GB"/>
+        </w:rPr>
+      </w:pPr>
+      <w:r>
+        <w:rPr>
+          <w:rFonts w:ascii="Calibri" w:hAnsi="Calibri"/>
+          <w:lang w:val="en-GB"/>
+        </w:rPr>
+        <w:t>{/</w:t>
+      </w:r>
+      <w:bookmarkStart w:id="15" w:name="_GoBack"/>
+      <w:bookmarkEnd w:id="15"/>
+      <w:r>
+        <w:rPr>
+          <w:rFonts w:ascii="Calibri" w:hAnsi="Calibri"/>
+          <w:lang w:val="en-GB"/>
+        </w:rPr>
+        <w:t>miscellaneous</w:t>
+      </w:r>
+      <w:r>
+        <w:rPr>
+          <w:rFonts w:ascii="Calibri" w:hAnsi="Calibri"/>
+          <w:lang w:val="en-GB"/>
+        </w:rPr>
+        <w:t xml:space="preserve"> </w:t>
+      </w:r>
+      <w:r>
+        <w:rPr>
+          <w:rFonts w:ascii="Calibri" w:hAnsi="Calibri"/>
+          <w:lang w:val="en-GB"/>
+        </w:rPr>
+        <w:t>| split:'\n'}</w:t>
       </w:r>
     </w:p>
     <w:p>
@@ -1843,8 +2036,8 @@
         </w:rPr>
         <w:t>____________________________________</w:t>
       </w:r>
-      <w:bookmarkStart w:id="9" w:name="PictureBullets"/>
-      <w:bookmarkEnd w:id="9"/>
+      <w:bookmarkStart w:id="16" w:name="PictureBullets"/>
+      <w:bookmarkEnd w:id="16"/>
     </w:p>
     <w:p>
       <w:pPr>
@@ -4265,11 +4458,12 @@
   <w:style w:type="paragraph" w:default="1" w:styleId="Normal">
     <w:name w:val="Normal"/>
     <w:qFormat/>
-    <w:rsid w:val="009F2540"/>
+    <w:rsid w:val="003221AE"/>
   </w:style>
   <w:style w:type="character" w:default="1" w:styleId="Policepardfaut">
     <w:name w:val="Default Paragraph Font"/>
     <w:uiPriority w:val="1"/>
+    <w:semiHidden/>
     <w:unhideWhenUsed/>
   </w:style>
   <w:style w:type="table" w:default="1" w:styleId="TableauNormal">
@@ -4834,7 +5028,7 @@
 </file>
 
 <file path=customXml/itemProps1.xml><?xml version="1.0" encoding="utf-8"?>
-<ds:datastoreItem xmlns:ds="http://schemas.openxmlformats.org/officeDocument/2006/customXml" ds:itemID="{4AC12638-3A02-3440-BDFA-3F0450D953DA}">
+<ds:datastoreItem xmlns:ds="http://schemas.openxmlformats.org/officeDocument/2006/customXml" ds:itemID="{5932C6F8-65C2-AC4D-B316-98717153BE1B}">
   <ds:schemaRefs>
     <ds:schemaRef ds:uri="http://schemas.openxmlformats.org/officeDocument/2006/bibliography"/>
   </ds:schemaRefs>

</xml_diff>

<commit_message>
Added the rest of the fields
Language and academic background
</commit_message>
<xml_diff>
--- a/resources/template.docx
+++ b/resources/template.docx
@@ -270,25 +270,9 @@
     </w:p>
     <w:p>
       <w:pPr>
-        <w:widowControl w:val="0"/>
-        <w:autoSpaceDE w:val="0"/>
-        <w:autoSpaceDN w:val="0"/>
-        <w:adjustRightInd w:val="0"/>
-        <w:spacing w:line="480" w:lineRule="auto"/>
-        <w:rPr>
-          <w:rFonts w:ascii="Calibri" w:hAnsi="Calibri" w:cs="Arial"/>
-          <w:color w:val="FF0000"/>
-          <w:sz w:val="26"/>
-          <w:szCs w:val="26"/>
-        </w:rPr>
-      </w:pPr>
-      <w:r>
-        <w:rPr>
-          <w:rFonts w:ascii="Calibri" w:hAnsi="Calibri" w:cs="Arial"/>
-          <w:color w:val="FF0000"/>
-          <w:sz w:val="26"/>
-          <w:szCs w:val="26"/>
-        </w:rPr>
+        <w:pStyle w:val="Titre2"/>
+      </w:pPr>
+      <w:r>
         <w:t>EXECUTIVE SUMMARY</w:t>
       </w:r>
     </w:p>
@@ -313,9 +297,34 @@
           <w:rFonts w:ascii="Calibri" w:hAnsi="Calibri"/>
           <w:lang w:val="en-GB"/>
         </w:rPr>
-        <w:t>{#</w:t>
+        <w:t>{</w:t>
+      </w:r>
+      <w:r>
+        <w:rPr>
+          <w:rFonts w:ascii="Calibri" w:hAnsi="Calibri"/>
+          <w:lang w:val="en-GB"/>
+        </w:rPr>
+        <w:t>-</w:t>
       </w:r>
       <w:proofErr w:type="spellStart"/>
+      <w:proofErr w:type="gramStart"/>
+      <w:r>
+        <w:rPr>
+          <w:rFonts w:ascii="Calibri" w:hAnsi="Calibri"/>
+          <w:lang w:val="en-GB"/>
+        </w:rPr>
+        <w:t>w:p</w:t>
+      </w:r>
+      <w:proofErr w:type="spellEnd"/>
+      <w:proofErr w:type="gramEnd"/>
+      <w:r>
+        <w:rPr>
+          <w:rFonts w:ascii="Calibri" w:hAnsi="Calibri"/>
+          <w:lang w:val="en-GB"/>
+        </w:rPr>
+        <w:t xml:space="preserve"> </w:t>
+      </w:r>
+      <w:proofErr w:type="spellStart"/>
       <w:r>
         <w:rPr>
           <w:rFonts w:ascii="Calibri" w:hAnsi="Calibri"/>
@@ -329,31 +338,10 @@
           <w:rFonts w:ascii="Calibri" w:hAnsi="Calibri"/>
           <w:lang w:val="en-GB"/>
         </w:rPr>
-        <w:t xml:space="preserve"> | split:'\n</w:t>
-      </w:r>
-      <w:proofErr w:type="gramStart"/>
-      <w:r>
-        <w:rPr>
-          <w:rFonts w:ascii="Calibri" w:hAnsi="Calibri"/>
-          <w:lang w:val="en-GB"/>
-        </w:rPr>
-        <w:t>'}{.}</w:t>
-      </w:r>
-      <w:proofErr w:type="gramEnd"/>
-    </w:p>
-    <w:p>
-      <w:pPr>
-        <w:widowControl w:val="0"/>
-        <w:autoSpaceDE w:val="0"/>
-        <w:autoSpaceDN w:val="0"/>
-        <w:adjustRightInd w:val="0"/>
-        <w:rPr>
-          <w:rFonts w:ascii="Calibri" w:hAnsi="Calibri"/>
-          <w:b/>
-          <w:i/>
-          <w:lang w:val="en-GB"/>
-        </w:rPr>
-      </w:pPr>
+        <w:t xml:space="preserve"> | split:'\n'}{.}</w:t>
+      </w:r>
+      <w:bookmarkStart w:id="5" w:name="_GoBack"/>
+      <w:bookmarkEnd w:id="5"/>
       <w:r>
         <w:rPr>
           <w:rFonts w:ascii="Calibri" w:hAnsi="Calibri"/>
@@ -385,41 +373,26 @@
     <w:bookmarkEnd w:id="4"/>
     <w:p>
       <w:pPr>
+        <w:pStyle w:val="Titre2"/>
+      </w:pPr>
+      <w:r>
+        <w:t>PROFESSIONAL EXPERIENCE</w:t>
+      </w:r>
+    </w:p>
+    <w:p>
+      <w:pPr>
         <w:widowControl w:val="0"/>
         <w:autoSpaceDE w:val="0"/>
         <w:autoSpaceDN w:val="0"/>
         <w:adjustRightInd w:val="0"/>
-        <w:spacing w:line="480" w:lineRule="auto"/>
-        <w:rPr>
-          <w:rFonts w:ascii="Calibri" w:hAnsi="Calibri" w:cs="Arial"/>
-          <w:color w:val="FF0000"/>
-          <w:sz w:val="26"/>
-          <w:szCs w:val="26"/>
-        </w:rPr>
-      </w:pPr>
-      <w:r>
-        <w:rPr>
-          <w:rFonts w:ascii="Calibri" w:hAnsi="Calibri" w:cs="Arial"/>
-          <w:color w:val="FF0000"/>
-          <w:sz w:val="26"/>
-          <w:szCs w:val="26"/>
-        </w:rPr>
-        <w:t>PROFESSIONAL EXPERIENCE</w:t>
-      </w:r>
-    </w:p>
-    <w:p>
-      <w:pPr>
-        <w:widowControl w:val="0"/>
-        <w:autoSpaceDE w:val="0"/>
-        <w:autoSpaceDN w:val="0"/>
-        <w:adjustRightInd w:val="0"/>
-        <w:rPr>
-          <w:rFonts w:ascii="Calibri" w:hAnsi="Calibri"/>
-          <w:lang w:val="en-GB"/>
-        </w:rPr>
-      </w:pPr>
-      <w:bookmarkStart w:id="5" w:name="OLE_LINK3"/>
-      <w:bookmarkStart w:id="6" w:name="OLE_LINK4"/>
+        <w:rPr>
+          <w:rFonts w:ascii="Calibri" w:hAnsi="Calibri"/>
+          <w:lang w:val="en-GB"/>
+        </w:rPr>
+      </w:pPr>
+      <w:bookmarkStart w:id="6" w:name="OLE_LINK3"/>
+      <w:bookmarkStart w:id="7" w:name="OLE_LINK4"/>
+      <w:bookmarkStart w:id="8" w:name="OLE_LINK20"/>
       <w:r>
         <w:rPr>
           <w:rFonts w:ascii="Calibri" w:hAnsi="Calibri"/>
@@ -459,9 +432,10 @@
                 <w:lang w:val="en-GB"/>
               </w:rPr>
             </w:pPr>
-            <w:bookmarkStart w:id="7" w:name="_Hlk512590183"/>
-            <w:bookmarkEnd w:id="5"/>
+            <w:bookmarkStart w:id="9" w:name="_Hlk512590183"/>
             <w:bookmarkEnd w:id="6"/>
+            <w:bookmarkEnd w:id="7"/>
+            <w:bookmarkEnd w:id="8"/>
             <w:r>
               <w:rPr>
                 <w:rFonts w:ascii="Calibri" w:hAnsi="Calibri" w:cs="Arial"/>
@@ -507,7 +481,7 @@
           </w:p>
         </w:tc>
       </w:tr>
-      <w:bookmarkEnd w:id="7"/>
+      <w:bookmarkEnd w:id="9"/>
       <w:tr>
         <w:trPr>
           <w:cantSplit/>
@@ -550,16 +524,16 @@
               </w:rPr>
               <w:t>{</w:t>
             </w:r>
-            <w:bookmarkStart w:id="8" w:name="OLE_LINK5"/>
-            <w:bookmarkStart w:id="9" w:name="OLE_LINK6"/>
+            <w:bookmarkStart w:id="10" w:name="OLE_LINK5"/>
+            <w:bookmarkStart w:id="11" w:name="OLE_LINK6"/>
             <w:r>
               <w:rPr>
                 <w:rFonts w:ascii="Calibri" w:hAnsi="Calibri"/>
               </w:rPr>
               <w:t>period</w:t>
             </w:r>
-            <w:bookmarkEnd w:id="8"/>
-            <w:bookmarkEnd w:id="9"/>
+            <w:bookmarkEnd w:id="10"/>
+            <w:bookmarkEnd w:id="11"/>
             <w:r>
               <w:rPr>
                 <w:rFonts w:ascii="Calibri" w:hAnsi="Calibri"/>
@@ -585,9 +559,9 @@
                 <w:lang w:val="en-GB"/>
               </w:rPr>
             </w:pPr>
-            <w:bookmarkStart w:id="10" w:name="OLE_LINK11"/>
-            <w:bookmarkStart w:id="11" w:name="OLE_LINK12"/>
-            <w:bookmarkStart w:id="12" w:name="_Hlk512590145"/>
+            <w:bookmarkStart w:id="12" w:name="OLE_LINK11"/>
+            <w:bookmarkStart w:id="13" w:name="OLE_LINK12"/>
+            <w:bookmarkStart w:id="14" w:name="_Hlk512590145"/>
             <w:r>
               <w:rPr>
                 <w:rFonts w:ascii="Calibri" w:hAnsi="Calibri" w:cs="Arial"/>
@@ -596,8 +570,8 @@
               </w:rPr>
               <w:t>Role</w:t>
             </w:r>
-            <w:bookmarkEnd w:id="10"/>
-            <w:bookmarkEnd w:id="11"/>
+            <w:bookmarkEnd w:id="12"/>
+            <w:bookmarkEnd w:id="13"/>
           </w:p>
         </w:tc>
         <w:tc>
@@ -621,7 +595,7 @@
           </w:p>
         </w:tc>
       </w:tr>
-      <w:bookmarkEnd w:id="12"/>
+      <w:bookmarkEnd w:id="14"/>
       <w:tr>
         <w:trPr>
           <w:cantSplit/>
@@ -672,6 +646,8 @@
                 <w:szCs w:val="24"/>
               </w:rPr>
             </w:pPr>
+            <w:bookmarkStart w:id="15" w:name="OLE_LINK1"/>
+            <w:bookmarkStart w:id="16" w:name="OLE_LINK2"/>
             <w:r>
               <w:rPr>
                 <w:rFonts w:ascii="Calibri" w:hAnsi="Calibri"/>
@@ -740,6 +716,8 @@
               </w:rPr>
               <w:t xml:space="preserve"> | split:'\n'}</w:t>
             </w:r>
+            <w:bookmarkEnd w:id="15"/>
+            <w:bookmarkEnd w:id="16"/>
           </w:p>
         </w:tc>
       </w:tr>
@@ -875,87 +853,14 @@
     </w:p>
     <w:p>
       <w:pPr>
-        <w:rPr>
-          <w:rFonts w:ascii="Calibri" w:hAnsi="Calibri" w:cs="Arial"/>
-          <w:color w:val="FF0000"/>
-          <w:sz w:val="26"/>
-          <w:szCs w:val="26"/>
-        </w:rPr>
-      </w:pPr>
-      <w:r>
-        <w:rPr>
-          <w:rFonts w:ascii="Calibri" w:hAnsi="Calibri" w:cs="Arial"/>
-          <w:color w:val="FF0000"/>
-          <w:sz w:val="26"/>
-          <w:szCs w:val="26"/>
-        </w:rPr>
-        <w:t>ACADEMIC BACKGROUND</w:t>
-      </w:r>
-    </w:p>
-    <w:p>
-      <w:pPr>
-        <w:rPr>
-          <w:rFonts w:ascii="Calibri" w:hAnsi="Calibri" w:cs="Arial"/>
-          <w:color w:val="FF0000"/>
-          <w:sz w:val="26"/>
-          <w:szCs w:val="26"/>
-        </w:rPr>
-      </w:pPr>
-    </w:p>
-    <w:p>
-      <w:pPr>
-        <w:rPr>
-          <w:rFonts w:ascii="Calibri" w:hAnsi="Calibri"/>
-          <w:sz w:val="20"/>
-          <w:szCs w:val="20"/>
-          <w:lang w:val="en-GB"/>
-        </w:rPr>
-      </w:pPr>
-      <w:r>
-        <w:rPr>
-          <w:rFonts w:ascii="Calibri" w:hAnsi="Calibri"/>
-          <w:b/>
-        </w:rPr>
-        <w:t>Civil Engineer Computer Sciences</w:t>
-      </w:r>
-      <w:r>
-        <w:rPr>
-          <w:rFonts w:ascii="Calibri" w:hAnsi="Calibri"/>
-        </w:rPr>
-        <w:t xml:space="preserve"> – </w:t>
-      </w:r>
-      <w:proofErr w:type="spellStart"/>
-      <w:r>
-        <w:rPr>
-          <w:rFonts w:ascii="Calibri" w:hAnsi="Calibri"/>
-        </w:rPr>
-        <w:t>K.</w:t>
-      </w:r>
-      <w:proofErr w:type="gramStart"/>
-      <w:r>
-        <w:rPr>
-          <w:rFonts w:ascii="Calibri" w:hAnsi="Calibri"/>
-        </w:rPr>
-        <w:t>U.Leuven</w:t>
-      </w:r>
-      <w:proofErr w:type="spellEnd"/>
-      <w:proofErr w:type="gramEnd"/>
-      <w:r>
-        <w:rPr>
-          <w:rFonts w:ascii="Calibri" w:hAnsi="Calibri"/>
-        </w:rPr>
-        <w:t xml:space="preserve"> (1987)</w:t>
-      </w:r>
-    </w:p>
-    <w:p>
-      <w:pPr>
-        <w:rPr>
-          <w:rFonts w:ascii="Calibri" w:hAnsi="Calibri"/>
-          <w:sz w:val="20"/>
-          <w:szCs w:val="20"/>
-          <w:lang w:val="en-GB"/>
-        </w:rPr>
-      </w:pPr>
+        <w:pStyle w:val="Titre2"/>
+      </w:pPr>
+      <w:r>
+        <w:t>ACADEMIC</w:t>
+      </w:r>
+      <w:r>
+        <w:t xml:space="preserve"> BACKGROUND</w:t>
+      </w:r>
     </w:p>
     <w:p>
       <w:pPr>
@@ -963,21 +868,97 @@
         <w:autoSpaceDE w:val="0"/>
         <w:autoSpaceDN w:val="0"/>
         <w:adjustRightInd w:val="0"/>
-        <w:spacing w:line="480" w:lineRule="auto"/>
-        <w:rPr>
-          <w:rFonts w:ascii="Calibri" w:hAnsi="Calibri"/>
+        <w:rPr>
+          <w:rFonts w:ascii="Calibri" w:hAnsi="Calibri"/>
+          <w:lang w:val="en-GB"/>
+        </w:rPr>
+      </w:pPr>
+      <w:bookmarkStart w:id="17" w:name="OLE_LINK18"/>
+      <w:bookmarkStart w:id="18" w:name="OLE_LINK19"/>
+      <w:r>
+        <w:rPr>
+          <w:rFonts w:ascii="Calibri" w:hAnsi="Calibri"/>
+          <w:lang w:val="en-GB"/>
+        </w:rPr>
+        <w:t>{</w:t>
+      </w:r>
+      <w:r>
+        <w:rPr>
+          <w:rFonts w:ascii="Calibri" w:hAnsi="Calibri"/>
+          <w:lang w:val="en-GB"/>
+        </w:rPr>
+        <w:t>-</w:t>
+      </w:r>
+      <w:proofErr w:type="spellStart"/>
+      <w:proofErr w:type="gramStart"/>
+      <w:r>
+        <w:rPr>
+          <w:rFonts w:ascii="Calibri" w:hAnsi="Calibri"/>
+          <w:lang w:val="en-GB"/>
+        </w:rPr>
+        <w:t>w:p</w:t>
+      </w:r>
+      <w:proofErr w:type="spellEnd"/>
+      <w:proofErr w:type="gramEnd"/>
+      <w:r>
+        <w:rPr>
+          <w:rFonts w:ascii="Calibri" w:hAnsi="Calibri"/>
+          <w:lang w:val="en-GB"/>
+        </w:rPr>
+        <w:t xml:space="preserve"> </w:t>
+      </w:r>
+      <w:proofErr w:type="spellStart"/>
+      <w:r>
+        <w:rPr>
+          <w:rFonts w:ascii="Calibri" w:hAnsi="Calibri"/>
+          <w:lang w:val="en-GB"/>
+        </w:rPr>
+        <w:t>academicBackground</w:t>
+      </w:r>
+      <w:bookmarkEnd w:id="17"/>
+      <w:bookmarkEnd w:id="18"/>
+      <w:proofErr w:type="spellEnd"/>
+      <w:r>
+        <w:rPr>
+          <w:rFonts w:ascii="Calibri" w:hAnsi="Calibri"/>
+          <w:lang w:val="en-GB"/>
+        </w:rPr>
+        <w:t xml:space="preserve"> </w:t>
+      </w:r>
+      <w:r>
+        <w:rPr>
+          <w:rFonts w:ascii="Calibri" w:hAnsi="Calibri"/>
+          <w:lang w:val="en-GB"/>
+        </w:rPr>
+        <w:t>| split:'\n'}{.}{/</w:t>
+      </w:r>
+      <w:proofErr w:type="spellStart"/>
+      <w:r>
+        <w:rPr>
+          <w:rFonts w:ascii="Calibri" w:hAnsi="Calibri"/>
+          <w:lang w:val="en-GB"/>
+        </w:rPr>
+        <w:t>academicBackground</w:t>
+      </w:r>
+      <w:proofErr w:type="spellEnd"/>
+      <w:r>
+        <w:rPr>
+          <w:rFonts w:ascii="Calibri" w:hAnsi="Calibri"/>
+          <w:lang w:val="en-GB"/>
+        </w:rPr>
+        <w:t xml:space="preserve"> | split:'\n'}</w:t>
+      </w:r>
+    </w:p>
+    <w:p>
+      <w:pPr>
+        <w:pStyle w:val="Titre2"/>
+        <w:rPr>
           <w:b/>
           <w:sz w:val="22"/>
           <w:lang w:val="en-GB"/>
         </w:rPr>
       </w:pPr>
       <w:r>
-        <w:rPr>
-          <w:rFonts w:ascii="Calibri" w:hAnsi="Calibri" w:cs="Arial"/>
-          <w:color w:val="FF0000"/>
-          <w:sz w:val="26"/>
-          <w:szCs w:val="26"/>
-        </w:rPr>
         <w:t>LANGUAGES</w:t>
       </w:r>
     </w:p>
@@ -1038,7 +1019,61 @@
                 <w:szCs w:val="20"/>
                 <w:lang w:val="en-GB"/>
               </w:rPr>
-              <w:t>French</w:t>
+              <w:t>{#</w:t>
+            </w:r>
+            <w:proofErr w:type="gramStart"/>
+            <w:r>
+              <w:rPr>
+                <w:rFonts w:ascii="Calibri" w:hAnsi="Calibri"/>
+                <w:b/>
+                <w:sz w:val="20"/>
+                <w:szCs w:val="20"/>
+                <w:lang w:val="en-GB"/>
+              </w:rPr>
+              <w:t>languages</w:t>
+            </w:r>
+            <w:r>
+              <w:rPr>
+                <w:rFonts w:ascii="Calibri" w:hAnsi="Calibri"/>
+                <w:b/>
+                <w:sz w:val="20"/>
+                <w:szCs w:val="20"/>
+                <w:lang w:val="en-GB"/>
+              </w:rPr>
+              <w:t>}</w:t>
+            </w:r>
+            <w:r>
+              <w:rPr>
+                <w:rFonts w:ascii="Calibri" w:hAnsi="Calibri"/>
+                <w:b/>
+                <w:sz w:val="20"/>
+                <w:szCs w:val="20"/>
+                <w:lang w:val="en-GB"/>
+              </w:rPr>
+              <w:t>{</w:t>
+            </w:r>
+            <w:proofErr w:type="spellStart"/>
+            <w:proofErr w:type="gramEnd"/>
+            <w:r>
+              <w:rPr>
+                <w:rFonts w:ascii="Calibri" w:hAnsi="Calibri"/>
+                <w:b/>
+                <w:sz w:val="20"/>
+                <w:szCs w:val="20"/>
+                <w:lang w:val="en-GB"/>
+              </w:rPr>
+              <w:t>languageName</w:t>
+            </w:r>
+            <w:proofErr w:type="spellEnd"/>
+            <w:r>
+              <w:rPr>
+                <w:rFonts w:ascii="Calibri" w:hAnsi="Calibri"/>
+                <w:b/>
+                <w:sz w:val="20"/>
+                <w:szCs w:val="20"/>
+                <w:lang w:val="en-GB"/>
+              </w:rPr>
+              <w:t>}</w:t>
             </w:r>
           </w:p>
         </w:tc>
@@ -1080,191 +1115,7 @@
                 <w:szCs w:val="20"/>
                 <w:lang w:val="en-GB"/>
               </w:rPr>
-              <w:t>Very good</w:t>
-            </w:r>
-          </w:p>
-        </w:tc>
-      </w:tr>
-      <w:tr>
-        <w:trPr>
-          <w:cantSplit/>
-          <w:trHeight w:val="336"/>
-        </w:trPr>
-        <w:tc>
-          <w:tcPr>
-            <w:tcW w:w="1877" w:type="dxa"/>
-            <w:tcBorders>
-              <w:top w:val="single" w:sz="8" w:space="0" w:color="000000"/>
-              <w:left w:val="single" w:sz="8" w:space="0" w:color="000000"/>
-              <w:bottom w:val="single" w:sz="8" w:space="0" w:color="000000"/>
-              <w:right w:val="single" w:sz="8" w:space="0" w:color="000000"/>
-            </w:tcBorders>
-            <w:shd w:val="clear" w:color="auto" w:fill="FFFFFF"/>
-            <w:tcMar>
-              <w:top w:w="0" w:type="dxa"/>
-              <w:left w:w="57" w:type="dxa"/>
-              <w:bottom w:w="0" w:type="dxa"/>
-              <w:right w:w="0" w:type="dxa"/>
-            </w:tcMar>
-            <w:vAlign w:val="center"/>
-          </w:tcPr>
-          <w:p>
-            <w:pPr>
-              <w:tabs>
-                <w:tab w:val="left" w:pos="5580"/>
-              </w:tabs>
-              <w:ind w:right="32"/>
-              <w:rPr>
-                <w:rFonts w:ascii="Calibri" w:hAnsi="Calibri"/>
-                <w:b/>
-                <w:sz w:val="20"/>
-                <w:szCs w:val="20"/>
-                <w:lang w:val="en-GB"/>
-              </w:rPr>
-            </w:pPr>
-            <w:r>
-              <w:rPr>
-                <w:rFonts w:ascii="Calibri" w:hAnsi="Calibri"/>
-                <w:b/>
-                <w:sz w:val="20"/>
-                <w:szCs w:val="20"/>
-                <w:lang w:val="en-GB"/>
-              </w:rPr>
-              <w:t>Dutch</w:t>
-            </w:r>
-          </w:p>
-        </w:tc>
-        <w:tc>
-          <w:tcPr>
-            <w:tcW w:w="2551" w:type="dxa"/>
-            <w:tcBorders>
-              <w:top w:val="single" w:sz="8" w:space="0" w:color="000000"/>
-              <w:left w:val="single" w:sz="8" w:space="0" w:color="000000"/>
-              <w:bottom w:val="single" w:sz="8" w:space="0" w:color="000000"/>
-              <w:right w:val="single" w:sz="8" w:space="0" w:color="000000"/>
-            </w:tcBorders>
-            <w:shd w:val="clear" w:color="auto" w:fill="FFFFFF"/>
-            <w:tcMar>
-              <w:top w:w="0" w:type="dxa"/>
-              <w:left w:w="57" w:type="dxa"/>
-              <w:bottom w:w="0" w:type="dxa"/>
-              <w:right w:w="0" w:type="dxa"/>
-            </w:tcMar>
-            <w:vAlign w:val="center"/>
-          </w:tcPr>
-          <w:p>
-            <w:pPr>
-              <w:tabs>
-                <w:tab w:val="left" w:pos="5580"/>
-              </w:tabs>
-              <w:ind w:right="32"/>
-              <w:rPr>
-                <w:rFonts w:ascii="Calibri" w:hAnsi="Calibri"/>
-                <w:sz w:val="20"/>
-                <w:szCs w:val="20"/>
-                <w:lang w:val="en-GB"/>
-              </w:rPr>
-            </w:pPr>
-            <w:r>
-              <w:rPr>
-                <w:rFonts w:ascii="Calibri" w:hAnsi="Calibri"/>
-                <w:sz w:val="20"/>
-                <w:szCs w:val="20"/>
-                <w:lang w:val="en-GB"/>
-              </w:rPr>
-              <w:t>Mother Language</w:t>
-            </w:r>
-          </w:p>
-        </w:tc>
-      </w:tr>
-      <w:tr>
-        <w:trPr>
-          <w:cantSplit/>
-          <w:trHeight w:val="336"/>
-        </w:trPr>
-        <w:tc>
-          <w:tcPr>
-            <w:tcW w:w="1877" w:type="dxa"/>
-            <w:tcBorders>
-              <w:top w:val="single" w:sz="8" w:space="0" w:color="000000"/>
-              <w:left w:val="single" w:sz="8" w:space="0" w:color="000000"/>
-              <w:bottom w:val="single" w:sz="8" w:space="0" w:color="000000"/>
-              <w:right w:val="single" w:sz="8" w:space="0" w:color="000000"/>
-            </w:tcBorders>
-            <w:shd w:val="clear" w:color="auto" w:fill="FFFFFF"/>
-            <w:tcMar>
-              <w:top w:w="0" w:type="dxa"/>
-              <w:left w:w="57" w:type="dxa"/>
-              <w:bottom w:w="0" w:type="dxa"/>
-              <w:right w:w="0" w:type="dxa"/>
-            </w:tcMar>
-            <w:vAlign w:val="center"/>
-          </w:tcPr>
-          <w:p>
-            <w:pPr>
-              <w:tabs>
-                <w:tab w:val="left" w:pos="5580"/>
-              </w:tabs>
-              <w:ind w:right="32"/>
-              <w:rPr>
-                <w:rFonts w:ascii="Calibri" w:hAnsi="Calibri"/>
-                <w:b/>
-                <w:sz w:val="20"/>
-                <w:szCs w:val="20"/>
-                <w:lang w:val="en-GB"/>
-              </w:rPr>
-            </w:pPr>
-            <w:r>
-              <w:rPr>
-                <w:rFonts w:ascii="Calibri" w:hAnsi="Calibri"/>
-                <w:b/>
-                <w:sz w:val="20"/>
-                <w:szCs w:val="20"/>
-                <w:lang w:val="en-GB"/>
-              </w:rPr>
-              <w:t>English</w:t>
-            </w:r>
-          </w:p>
-        </w:tc>
-        <w:tc>
-          <w:tcPr>
-            <w:tcW w:w="2551" w:type="dxa"/>
-            <w:tcBorders>
-              <w:top w:val="single" w:sz="8" w:space="0" w:color="000000"/>
-              <w:left w:val="single" w:sz="8" w:space="0" w:color="000000"/>
-              <w:bottom w:val="single" w:sz="8" w:space="0" w:color="000000"/>
-              <w:right w:val="single" w:sz="8" w:space="0" w:color="000000"/>
-            </w:tcBorders>
-            <w:shd w:val="clear" w:color="auto" w:fill="FFFFFF"/>
-            <w:tcMar>
-              <w:top w:w="0" w:type="dxa"/>
-              <w:left w:w="57" w:type="dxa"/>
-              <w:bottom w:w="0" w:type="dxa"/>
-              <w:right w:w="0" w:type="dxa"/>
-            </w:tcMar>
-            <w:vAlign w:val="center"/>
-          </w:tcPr>
-          <w:p>
-            <w:pPr>
-              <w:tabs>
-                <w:tab w:val="left" w:pos="5580"/>
-              </w:tabs>
-              <w:ind w:right="32"/>
-              <w:rPr>
-                <w:rFonts w:ascii="Calibri" w:hAnsi="Calibri"/>
-                <w:sz w:val="20"/>
-                <w:szCs w:val="20"/>
-                <w:lang w:val="en-GB"/>
-              </w:rPr>
-            </w:pPr>
-            <w:r>
-              <w:rPr>
-                <w:rFonts w:ascii="Calibri" w:hAnsi="Calibri"/>
-                <w:sz w:val="20"/>
-                <w:szCs w:val="20"/>
-                <w:lang w:val="en-GB"/>
-              </w:rPr>
-              <w:t>Very Good</w:t>
+              <w:t>{level}{/languages}</w:t>
             </w:r>
           </w:p>
         </w:tc>
@@ -1272,45 +1123,9 @@
     </w:tbl>
     <w:p>
       <w:pPr>
-        <w:pStyle w:val="FreeForm"/>
-        <w:ind w:left="108"/>
-        <w:rPr>
-          <w:rFonts w:ascii="Calibri" w:hAnsi="Calibri"/>
-          <w:sz w:val="16"/>
-          <w:lang w:val="en-GB"/>
-        </w:rPr>
-      </w:pPr>
-    </w:p>
-    <w:p>
-      <w:pPr>
-        <w:rPr>
-          <w:rFonts w:ascii="Calibri" w:hAnsi="Calibri"/>
-          <w:sz w:val="16"/>
-          <w:lang w:val="en-GB"/>
-        </w:rPr>
-      </w:pPr>
-    </w:p>
-    <w:p>
-      <w:pPr>
-        <w:widowControl w:val="0"/>
-        <w:autoSpaceDE w:val="0"/>
-        <w:autoSpaceDN w:val="0"/>
-        <w:adjustRightInd w:val="0"/>
-        <w:spacing w:line="480" w:lineRule="auto"/>
-        <w:rPr>
-          <w:rFonts w:ascii="Calibri" w:hAnsi="Calibri" w:cs="Arial"/>
-          <w:color w:val="FF0000"/>
-          <w:sz w:val="26"/>
-          <w:szCs w:val="26"/>
-        </w:rPr>
-      </w:pPr>
-      <w:r>
-        <w:rPr>
-          <w:rFonts w:ascii="Calibri" w:hAnsi="Calibri" w:cs="Arial"/>
-          <w:color w:val="FF0000"/>
-          <w:sz w:val="26"/>
-          <w:szCs w:val="26"/>
-        </w:rPr>
+        <w:pStyle w:val="Titre2"/>
+      </w:pPr>
+      <w:r>
         <w:t>SKILLS &amp; TRAININGS</w:t>
       </w:r>
     </w:p>
@@ -1326,521 +1141,91 @@
         <w:adjustRightInd w:val="0"/>
         <w:rPr>
           <w:rFonts w:ascii="Calibri" w:hAnsi="Calibri"/>
-          <w:lang w:val="en-GB"/>
-        </w:rPr>
-      </w:pPr>
-      <w:r>
-        <w:rPr>
-          <w:rFonts w:ascii="Calibri" w:hAnsi="Calibri"/>
-          <w:lang w:val="en-GB"/>
-        </w:rPr>
-        <w:t xml:space="preserve">Program and </w:t>
-      </w:r>
-      <w:r>
-        <w:rPr>
-          <w:rFonts w:ascii="Calibri" w:hAnsi="Calibri"/>
-          <w:b/>
-          <w:lang w:val="en-GB"/>
-        </w:rPr>
-        <w:t>project management in large and complex environments</w:t>
-      </w:r>
-      <w:r>
-        <w:rPr>
-          <w:rFonts w:ascii="Calibri" w:hAnsi="Calibri"/>
-          <w:lang w:val="en-GB"/>
-        </w:rPr>
-        <w:t xml:space="preserve"> or situations:    </w:t>
-      </w:r>
-    </w:p>
-    <w:p>
-      <w:pPr>
-        <w:widowControl w:val="0"/>
-        <w:numPr>
-          <w:ilvl w:val="1"/>
-          <w:numId w:val="11"/>
-        </w:numPr>
-        <w:autoSpaceDE w:val="0"/>
-        <w:autoSpaceDN w:val="0"/>
-        <w:adjustRightInd w:val="0"/>
-        <w:rPr>
-          <w:rFonts w:ascii="Calibri" w:hAnsi="Calibri"/>
-          <w:lang w:val="en-GB"/>
-        </w:rPr>
-      </w:pPr>
-      <w:proofErr w:type="spellStart"/>
-      <w:r>
-        <w:rPr>
-          <w:rFonts w:ascii="Calibri" w:hAnsi="Calibri"/>
-          <w:lang w:val="en-GB"/>
-        </w:rPr>
-        <w:t>Eg</w:t>
-      </w:r>
-      <w:proofErr w:type="spellEnd"/>
-      <w:r>
-        <w:rPr>
-          <w:rFonts w:ascii="Calibri" w:hAnsi="Calibri"/>
-          <w:lang w:val="en-GB"/>
-        </w:rPr>
-        <w:t xml:space="preserve"> if Co-operation within internal divisions in the organisation is not optimal.  Or if there is a long history of the project / program. </w:t>
-      </w:r>
-    </w:p>
-    <w:p>
-      <w:pPr>
-        <w:widowControl w:val="0"/>
-        <w:numPr>
-          <w:ilvl w:val="1"/>
-          <w:numId w:val="11"/>
-        </w:numPr>
-        <w:autoSpaceDE w:val="0"/>
-        <w:autoSpaceDN w:val="0"/>
-        <w:adjustRightInd w:val="0"/>
-        <w:rPr>
-          <w:rFonts w:ascii="Calibri" w:hAnsi="Calibri"/>
-          <w:lang w:val="en-GB"/>
-        </w:rPr>
-      </w:pPr>
-      <w:r>
-        <w:rPr>
-          <w:rFonts w:ascii="Calibri" w:hAnsi="Calibri"/>
-          <w:lang w:val="en-GB"/>
-        </w:rPr>
-        <w:t xml:space="preserve">Co-operation with external parties is not properly arranged. </w:t>
-      </w:r>
-    </w:p>
-    <w:p>
-      <w:pPr>
-        <w:widowControl w:val="0"/>
-        <w:numPr>
-          <w:ilvl w:val="1"/>
-          <w:numId w:val="11"/>
-        </w:numPr>
-        <w:autoSpaceDE w:val="0"/>
-        <w:autoSpaceDN w:val="0"/>
-        <w:adjustRightInd w:val="0"/>
-        <w:rPr>
-          <w:rFonts w:ascii="Calibri" w:hAnsi="Calibri"/>
-          <w:lang w:val="en-GB"/>
-        </w:rPr>
-      </w:pPr>
-      <w:r>
-        <w:rPr>
-          <w:rFonts w:ascii="Calibri" w:hAnsi="Calibri"/>
-          <w:b/>
-          <w:lang w:val="en-GB"/>
-        </w:rPr>
-        <w:t>Complex solutions</w:t>
-      </w:r>
-      <w:r>
-        <w:rPr>
-          <w:rFonts w:ascii="Calibri" w:hAnsi="Calibri"/>
-          <w:lang w:val="en-GB"/>
-        </w:rPr>
-        <w:t xml:space="preserve"> (new technology or new software solutions).    </w:t>
-      </w:r>
-    </w:p>
-    <w:p>
-      <w:pPr>
-        <w:widowControl w:val="0"/>
-        <w:numPr>
-          <w:ilvl w:val="0"/>
-          <w:numId w:val="11"/>
-        </w:numPr>
-        <w:autoSpaceDE w:val="0"/>
-        <w:autoSpaceDN w:val="0"/>
-        <w:adjustRightInd w:val="0"/>
-        <w:rPr>
-          <w:rFonts w:ascii="Calibri" w:hAnsi="Calibri"/>
-          <w:b/>
-          <w:lang w:val="en-GB"/>
-        </w:rPr>
-      </w:pPr>
-      <w:r>
-        <w:rPr>
-          <w:rFonts w:ascii="Calibri" w:hAnsi="Calibri"/>
-          <w:lang w:val="en-GB"/>
-        </w:rPr>
-        <w:t>Negotiations with external parties</w:t>
-      </w:r>
-      <w:r>
-        <w:rPr>
-          <w:rFonts w:ascii="Calibri" w:hAnsi="Calibri"/>
-          <w:b/>
-          <w:lang w:val="en-GB"/>
-        </w:rPr>
-        <w:t xml:space="preserve">. </w:t>
-      </w:r>
-    </w:p>
-    <w:p>
-      <w:pPr>
-        <w:widowControl w:val="0"/>
-        <w:numPr>
-          <w:ilvl w:val="0"/>
-          <w:numId w:val="11"/>
-        </w:numPr>
-        <w:autoSpaceDE w:val="0"/>
-        <w:autoSpaceDN w:val="0"/>
-        <w:adjustRightInd w:val="0"/>
-        <w:rPr>
-          <w:rFonts w:ascii="Calibri" w:hAnsi="Calibri"/>
-          <w:lang w:val="en-GB"/>
-        </w:rPr>
-      </w:pPr>
-      <w:r>
-        <w:rPr>
-          <w:rFonts w:ascii="Calibri" w:hAnsi="Calibri"/>
-          <w:lang w:val="en-GB"/>
-        </w:rPr>
-        <w:t xml:space="preserve">Program and </w:t>
-      </w:r>
-      <w:r>
-        <w:rPr>
-          <w:rFonts w:ascii="Calibri" w:hAnsi="Calibri"/>
-          <w:b/>
-          <w:lang w:val="en-GB"/>
-        </w:rPr>
-        <w:t>project management</w:t>
-      </w:r>
-      <w:r>
-        <w:rPr>
-          <w:rFonts w:ascii="Calibri" w:hAnsi="Calibri"/>
-          <w:lang w:val="en-GB"/>
-        </w:rPr>
-        <w:t xml:space="preserve">. </w:t>
-      </w:r>
-    </w:p>
-    <w:p>
-      <w:pPr>
-        <w:widowControl w:val="0"/>
-        <w:numPr>
-          <w:ilvl w:val="0"/>
-          <w:numId w:val="11"/>
-        </w:numPr>
-        <w:autoSpaceDE w:val="0"/>
-        <w:autoSpaceDN w:val="0"/>
-        <w:adjustRightInd w:val="0"/>
-        <w:rPr>
-          <w:rFonts w:ascii="Calibri" w:hAnsi="Calibri"/>
-          <w:lang w:val="en-GB"/>
-        </w:rPr>
-      </w:pPr>
-      <w:r>
-        <w:rPr>
-          <w:rFonts w:ascii="Calibri" w:hAnsi="Calibri"/>
-          <w:lang w:val="en-GB"/>
-        </w:rPr>
-        <w:lastRenderedPageBreak/>
-        <w:t xml:space="preserve">Implementation of </w:t>
-      </w:r>
-      <w:r>
-        <w:rPr>
-          <w:rFonts w:ascii="Calibri" w:hAnsi="Calibri"/>
-          <w:b/>
-          <w:lang w:val="en-GB"/>
-        </w:rPr>
-        <w:t>Lean &amp; Agile Development</w:t>
-      </w:r>
-      <w:r>
-        <w:rPr>
-          <w:rFonts w:ascii="Calibri" w:hAnsi="Calibri"/>
-          <w:lang w:val="en-GB"/>
-        </w:rPr>
-        <w:t xml:space="preserve"> Methodologies (Scrum - Sprint): </w:t>
-      </w:r>
-    </w:p>
-    <w:p>
-      <w:pPr>
-        <w:widowControl w:val="0"/>
-        <w:numPr>
-          <w:ilvl w:val="0"/>
-          <w:numId w:val="11"/>
-        </w:numPr>
-        <w:autoSpaceDE w:val="0"/>
-        <w:autoSpaceDN w:val="0"/>
-        <w:adjustRightInd w:val="0"/>
-        <w:rPr>
-          <w:rFonts w:ascii="Calibri" w:hAnsi="Calibri"/>
-          <w:lang w:val="en-GB"/>
-        </w:rPr>
-      </w:pPr>
-      <w:r>
-        <w:rPr>
-          <w:rFonts w:ascii="Calibri" w:hAnsi="Calibri"/>
-          <w:lang w:val="en-GB"/>
-        </w:rPr>
-        <w:t xml:space="preserve">Outsourcing (offshore and nearshore: Macedonia – India)   </w:t>
-      </w:r>
-    </w:p>
-    <w:p>
-      <w:pPr>
-        <w:widowControl w:val="0"/>
-        <w:numPr>
-          <w:ilvl w:val="0"/>
-          <w:numId w:val="11"/>
-        </w:numPr>
-        <w:autoSpaceDE w:val="0"/>
-        <w:autoSpaceDN w:val="0"/>
-        <w:adjustRightInd w:val="0"/>
-        <w:rPr>
-          <w:rFonts w:ascii="Calibri" w:hAnsi="Calibri"/>
-          <w:lang w:val="en-GB"/>
-        </w:rPr>
-      </w:pPr>
-      <w:r>
-        <w:rPr>
-          <w:rFonts w:ascii="Calibri" w:hAnsi="Calibri"/>
-          <w:lang w:val="en-GB"/>
-        </w:rPr>
-        <w:t>Management of Program Management Offices.  (PMO)</w:t>
-      </w:r>
-    </w:p>
-    <w:p>
-      <w:pPr>
-        <w:widowControl w:val="0"/>
-        <w:numPr>
-          <w:ilvl w:val="0"/>
-          <w:numId w:val="11"/>
-        </w:numPr>
-        <w:autoSpaceDE w:val="0"/>
-        <w:autoSpaceDN w:val="0"/>
-        <w:adjustRightInd w:val="0"/>
-        <w:rPr>
-          <w:rFonts w:ascii="Calibri" w:hAnsi="Calibri"/>
-          <w:lang w:val="en-GB"/>
-        </w:rPr>
-      </w:pPr>
-      <w:r>
-        <w:rPr>
-          <w:rFonts w:ascii="Calibri" w:hAnsi="Calibri"/>
-          <w:lang w:val="en-GB"/>
-        </w:rPr>
-        <w:t xml:space="preserve">Implementation of Project Management Methodologies based on PMBOK, Prince II, </w:t>
-      </w:r>
-    </w:p>
-    <w:p>
-      <w:pPr>
-        <w:widowControl w:val="0"/>
-        <w:numPr>
-          <w:ilvl w:val="0"/>
-          <w:numId w:val="11"/>
-        </w:numPr>
-        <w:autoSpaceDE w:val="0"/>
-        <w:autoSpaceDN w:val="0"/>
-        <w:adjustRightInd w:val="0"/>
-        <w:rPr>
-          <w:rFonts w:ascii="Calibri" w:hAnsi="Calibri"/>
-          <w:lang w:val="en-GB"/>
-        </w:rPr>
-      </w:pPr>
-      <w:r>
-        <w:rPr>
-          <w:rFonts w:ascii="Calibri" w:hAnsi="Calibri"/>
-          <w:lang w:val="en-GB"/>
-        </w:rPr>
-        <w:t xml:space="preserve">Change Management.  </w:t>
-      </w:r>
-    </w:p>
-    <w:p>
-      <w:pPr>
-        <w:widowControl w:val="0"/>
-        <w:numPr>
-          <w:ilvl w:val="0"/>
-          <w:numId w:val="11"/>
-        </w:numPr>
-        <w:autoSpaceDE w:val="0"/>
-        <w:autoSpaceDN w:val="0"/>
-        <w:adjustRightInd w:val="0"/>
-        <w:rPr>
-          <w:rFonts w:ascii="Calibri" w:hAnsi="Calibri"/>
-          <w:lang w:val="en-GB"/>
-        </w:rPr>
-      </w:pPr>
-      <w:r>
-        <w:rPr>
-          <w:rFonts w:ascii="Calibri" w:hAnsi="Calibri"/>
-          <w:lang w:val="en-GB"/>
-        </w:rPr>
-        <w:t xml:space="preserve">Implementation of advanced Project Management techniques e.g. the Earned Value. </w:t>
-      </w:r>
-    </w:p>
-    <w:p>
-      <w:pPr>
-        <w:widowControl w:val="0"/>
-        <w:numPr>
-          <w:ilvl w:val="0"/>
-          <w:numId w:val="11"/>
-        </w:numPr>
-        <w:autoSpaceDE w:val="0"/>
-        <w:autoSpaceDN w:val="0"/>
-        <w:adjustRightInd w:val="0"/>
-        <w:rPr>
-          <w:rFonts w:ascii="Calibri" w:hAnsi="Calibri"/>
-          <w:lang w:val="en-GB"/>
-        </w:rPr>
-      </w:pPr>
-      <w:r>
-        <w:rPr>
-          <w:rFonts w:ascii="Calibri" w:hAnsi="Calibri"/>
-          <w:lang w:val="en-GB"/>
-        </w:rPr>
-        <w:t xml:space="preserve">Implementation of test methodologies (e.g. based on V model) </w:t>
-      </w:r>
-    </w:p>
-    <w:p>
-      <w:pPr>
-        <w:widowControl w:val="0"/>
-        <w:numPr>
-          <w:ilvl w:val="0"/>
-          <w:numId w:val="11"/>
-        </w:numPr>
-        <w:autoSpaceDE w:val="0"/>
-        <w:autoSpaceDN w:val="0"/>
-        <w:adjustRightInd w:val="0"/>
-        <w:rPr>
-          <w:rFonts w:ascii="Calibri" w:hAnsi="Calibri"/>
-          <w:lang w:val="en-GB"/>
-        </w:rPr>
-      </w:pPr>
-      <w:r>
-        <w:rPr>
-          <w:rFonts w:ascii="Calibri" w:hAnsi="Calibri"/>
-          <w:lang w:val="en-GB"/>
-        </w:rPr>
-        <w:t>Quality Program Management.</w:t>
-      </w:r>
-    </w:p>
-    <w:p>
-      <w:pPr>
-        <w:widowControl w:val="0"/>
-        <w:numPr>
-          <w:ilvl w:val="0"/>
-          <w:numId w:val="11"/>
-        </w:numPr>
-        <w:autoSpaceDE w:val="0"/>
-        <w:autoSpaceDN w:val="0"/>
-        <w:adjustRightInd w:val="0"/>
-        <w:rPr>
-          <w:rFonts w:ascii="Calibri" w:hAnsi="Calibri"/>
-          <w:lang w:val="en-GB"/>
-        </w:rPr>
-      </w:pPr>
-      <w:r>
-        <w:rPr>
-          <w:rFonts w:ascii="Calibri" w:hAnsi="Calibri"/>
-          <w:b/>
-          <w:lang w:val="en-GB"/>
-        </w:rPr>
-        <w:t>Coaching</w:t>
-      </w:r>
-      <w:r>
-        <w:rPr>
-          <w:rFonts w:ascii="Calibri" w:hAnsi="Calibri"/>
-          <w:lang w:val="en-GB"/>
-        </w:rPr>
-        <w:t xml:space="preserve"> (project management, outsourcing, methodology implementation)  </w:t>
-      </w:r>
-    </w:p>
-    <w:p>
-      <w:pPr>
-        <w:widowControl w:val="0"/>
-        <w:numPr>
-          <w:ilvl w:val="0"/>
-          <w:numId w:val="11"/>
-        </w:numPr>
-        <w:autoSpaceDE w:val="0"/>
-        <w:autoSpaceDN w:val="0"/>
-        <w:adjustRightInd w:val="0"/>
-        <w:rPr>
-          <w:rFonts w:ascii="Calibri" w:hAnsi="Calibri"/>
-          <w:lang w:val="en-GB"/>
-        </w:rPr>
-      </w:pPr>
-      <w:r>
-        <w:rPr>
-          <w:rFonts w:ascii="Calibri" w:hAnsi="Calibri"/>
-          <w:lang w:val="en-GB"/>
-        </w:rPr>
-        <w:t xml:space="preserve">Coordination in RFI – RFC – RFP procedures, writing RFP’s, contract – SLA negations </w:t>
-      </w:r>
-    </w:p>
-    <w:p>
-      <w:pPr>
-        <w:widowControl w:val="0"/>
-        <w:numPr>
-          <w:ilvl w:val="0"/>
-          <w:numId w:val="11"/>
-        </w:numPr>
-        <w:autoSpaceDE w:val="0"/>
-        <w:autoSpaceDN w:val="0"/>
-        <w:adjustRightInd w:val="0"/>
-        <w:rPr>
-          <w:rFonts w:ascii="Calibri" w:hAnsi="Calibri"/>
-          <w:lang w:val="en-GB"/>
-        </w:rPr>
-      </w:pPr>
-      <w:r>
-        <w:rPr>
-          <w:rFonts w:ascii="Calibri" w:hAnsi="Calibri"/>
-          <w:lang w:val="en-GB"/>
-        </w:rPr>
-        <w:t>Selection and implementation of tools for ERP, CRM, Project and Portfolio Management, Test Management.</w:t>
-      </w:r>
-    </w:p>
-    <w:p>
-      <w:pPr>
-        <w:widowControl w:val="0"/>
-        <w:numPr>
-          <w:ilvl w:val="0"/>
-          <w:numId w:val="11"/>
-        </w:numPr>
-        <w:autoSpaceDE w:val="0"/>
-        <w:autoSpaceDN w:val="0"/>
-        <w:adjustRightInd w:val="0"/>
-        <w:rPr>
-          <w:rFonts w:ascii="Calibri" w:hAnsi="Calibri"/>
-          <w:lang w:val="en-GB"/>
-        </w:rPr>
-      </w:pPr>
-      <w:r>
-        <w:rPr>
-          <w:rFonts w:ascii="Calibri" w:hAnsi="Calibri"/>
-          <w:lang w:val="en-GB"/>
-        </w:rPr>
-        <w:t>Audit on programs and projects.</w:t>
-      </w:r>
-    </w:p>
-    <w:p>
-      <w:pPr>
-        <w:rPr>
-          <w:rFonts w:ascii="Calibri" w:hAnsi="Calibri"/>
           <w:sz w:val="20"/>
           <w:szCs w:val="20"/>
           <w:lang w:val="en-GB"/>
         </w:rPr>
       </w:pPr>
+      <w:bookmarkStart w:id="19" w:name="OLE_LINK7"/>
+      <w:bookmarkStart w:id="20" w:name="OLE_LINK8"/>
+      <w:bookmarkStart w:id="21" w:name="OLE_LINK21"/>
+      <w:bookmarkStart w:id="22" w:name="OLE_LINK22"/>
+      <w:bookmarkStart w:id="23" w:name="OLE_LINK23"/>
+      <w:r>
+        <w:rPr>
+          <w:rFonts w:ascii="Calibri" w:hAnsi="Calibri"/>
+          <w:lang w:val="en-GB"/>
+        </w:rPr>
+        <w:t>{-</w:t>
+      </w:r>
+      <w:proofErr w:type="spellStart"/>
+      <w:proofErr w:type="gramStart"/>
+      <w:r>
+        <w:rPr>
+          <w:rFonts w:ascii="Calibri" w:hAnsi="Calibri"/>
+          <w:lang w:val="en-GB"/>
+        </w:rPr>
+        <w:t>w:p</w:t>
+      </w:r>
+      <w:proofErr w:type="spellEnd"/>
+      <w:proofErr w:type="gramEnd"/>
+      <w:r>
+        <w:rPr>
+          <w:rFonts w:ascii="Calibri" w:hAnsi="Calibri"/>
+          <w:lang w:val="en-GB"/>
+        </w:rPr>
+        <w:t xml:space="preserve"> </w:t>
+      </w:r>
+      <w:bookmarkEnd w:id="21"/>
+      <w:bookmarkEnd w:id="22"/>
+      <w:bookmarkEnd w:id="23"/>
+      <w:proofErr w:type="spellStart"/>
+      <w:r>
+        <w:rPr>
+          <w:rFonts w:ascii="Calibri" w:hAnsi="Calibri"/>
+          <w:lang w:val="en-GB"/>
+        </w:rPr>
+        <w:t>skillsAndTrainings</w:t>
+      </w:r>
+      <w:proofErr w:type="spellEnd"/>
+      <w:r>
+        <w:rPr>
+          <w:rFonts w:ascii="Calibri" w:hAnsi="Calibri"/>
+          <w:lang w:val="en-GB"/>
+        </w:rPr>
+        <w:t>| split:'\n'}{.}{/</w:t>
+      </w:r>
+      <w:proofErr w:type="spellStart"/>
+      <w:r>
+        <w:rPr>
+          <w:rFonts w:ascii="Calibri" w:hAnsi="Calibri"/>
+          <w:lang w:val="en-GB"/>
+        </w:rPr>
+        <w:t>skillsAndTrainings</w:t>
+      </w:r>
+      <w:proofErr w:type="spellEnd"/>
+      <w:r>
+        <w:rPr>
+          <w:rFonts w:ascii="Calibri" w:hAnsi="Calibri"/>
+          <w:lang w:val="en-GB"/>
+        </w:rPr>
+        <w:t>| split:'\n'}</w:t>
+      </w:r>
     </w:p>
+    <w:bookmarkEnd w:id="19"/>
+    <w:bookmarkEnd w:id="20"/>
     <w:p>
       <w:pPr>
-        <w:rPr>
-          <w:rFonts w:ascii="Calibri" w:hAnsi="Calibri"/>
-          <w:sz w:val="20"/>
-          <w:szCs w:val="20"/>
-          <w:lang w:val="en-GB"/>
-        </w:rPr>
-      </w:pPr>
-    </w:p>
-    <w:p>
-      <w:pPr>
-        <w:tabs>
-          <w:tab w:val="left" w:pos="5580"/>
-        </w:tabs>
-        <w:ind w:right="32"/>
-        <w:rPr>
-          <w:rFonts w:ascii="Calibri" w:hAnsi="Calibri"/>
-          <w:sz w:val="20"/>
-          <w:szCs w:val="20"/>
-          <w:lang w:val="en-GB"/>
-        </w:rPr>
-      </w:pPr>
+        <w:pStyle w:val="Titre2"/>
+        <w:rPr>
+          <w:b/>
+          <w:sz w:val="22"/>
+          <w:lang w:val="en-GB"/>
+        </w:rPr>
+      </w:pPr>
+      <w:r>
+        <w:t>MISCELLANEOUS</w:t>
+      </w:r>
     </w:p>
     <w:p>
       <w:pPr>
@@ -1848,114 +1233,84 @@
         <w:autoSpaceDE w:val="0"/>
         <w:autoSpaceDN w:val="0"/>
         <w:adjustRightInd w:val="0"/>
-        <w:spacing w:line="480" w:lineRule="auto"/>
-        <w:rPr>
-          <w:rFonts w:ascii="Calibri" w:hAnsi="Calibri"/>
-          <w:b/>
-          <w:sz w:val="22"/>
-          <w:lang w:val="en-GB"/>
-        </w:rPr>
-      </w:pPr>
-      <w:r>
-        <w:rPr>
-          <w:rFonts w:ascii="Calibri" w:hAnsi="Calibri" w:cs="Arial"/>
-          <w:color w:val="FF0000"/>
-          <w:sz w:val="26"/>
-          <w:szCs w:val="26"/>
-        </w:rPr>
-        <w:t>MISCELLANEOUS</w:t>
+        <w:rPr>
+          <w:rFonts w:ascii="Calibri" w:hAnsi="Calibri"/>
+          <w:lang w:val="en-GB"/>
+        </w:rPr>
+      </w:pPr>
+      <w:bookmarkStart w:id="24" w:name="OLE_LINK13"/>
+      <w:bookmarkStart w:id="25" w:name="OLE_LINK14"/>
+      <w:bookmarkStart w:id="26" w:name="OLE_LINK16"/>
+      <w:bookmarkStart w:id="27" w:name="OLE_LINK17"/>
+      <w:bookmarkStart w:id="28" w:name="OLE_LINK24"/>
+      <w:bookmarkStart w:id="29" w:name="OLE_LINK25"/>
+      <w:r>
+        <w:rPr>
+          <w:rFonts w:ascii="Calibri" w:hAnsi="Calibri"/>
+          <w:lang w:val="en-GB"/>
+        </w:rPr>
+        <w:t>{</w:t>
+      </w:r>
+      <w:r>
+        <w:rPr>
+          <w:rFonts w:ascii="Calibri" w:hAnsi="Calibri"/>
+          <w:lang w:val="en-GB"/>
+        </w:rPr>
+        <w:t>-</w:t>
+      </w:r>
+      <w:proofErr w:type="spellStart"/>
+      <w:proofErr w:type="gramStart"/>
+      <w:r>
+        <w:rPr>
+          <w:rFonts w:ascii="Calibri" w:hAnsi="Calibri"/>
+          <w:lang w:val="en-GB"/>
+        </w:rPr>
+        <w:t>w:p</w:t>
+      </w:r>
+      <w:proofErr w:type="spellEnd"/>
+      <w:proofErr w:type="gramEnd"/>
+      <w:r>
+        <w:rPr>
+          <w:rFonts w:ascii="Calibri" w:hAnsi="Calibri"/>
+          <w:lang w:val="en-GB"/>
+        </w:rPr>
+        <w:t xml:space="preserve"> </w:t>
+      </w:r>
+      <w:bookmarkEnd w:id="28"/>
+      <w:bookmarkEnd w:id="29"/>
+      <w:r>
+        <w:rPr>
+          <w:rFonts w:ascii="Calibri" w:hAnsi="Calibri"/>
+          <w:lang w:val="en-GB"/>
+        </w:rPr>
+        <w:t>miscellaneous</w:t>
+      </w:r>
+      <w:bookmarkEnd w:id="26"/>
+      <w:bookmarkEnd w:id="27"/>
+      <w:r>
+        <w:rPr>
+          <w:rFonts w:ascii="Calibri" w:hAnsi="Calibri"/>
+          <w:lang w:val="en-GB"/>
+        </w:rPr>
+        <w:t xml:space="preserve"> | split:'\n'}{.}{/</w:t>
+      </w:r>
+      <w:r>
+        <w:rPr>
+          <w:rFonts w:ascii="Calibri" w:hAnsi="Calibri"/>
+          <w:lang w:val="en-GB"/>
+        </w:rPr>
+        <w:t>miscellaneous</w:t>
+      </w:r>
+      <w:r>
+        <w:rPr>
+          <w:rFonts w:ascii="Calibri" w:hAnsi="Calibri"/>
+          <w:lang w:val="en-GB"/>
+        </w:rPr>
+        <w:t xml:space="preserve"> | split:'\n'}</w:t>
       </w:r>
     </w:p>
-    <w:p>
-      <w:pPr>
-        <w:widowControl w:val="0"/>
-        <w:autoSpaceDE w:val="0"/>
-        <w:autoSpaceDN w:val="0"/>
-        <w:adjustRightInd w:val="0"/>
-        <w:rPr>
-          <w:rFonts w:ascii="Calibri" w:hAnsi="Calibri"/>
-          <w:lang w:val="en-GB"/>
-        </w:rPr>
-      </w:pPr>
-      <w:r>
-        <w:rPr>
-          <w:rFonts w:ascii="Calibri" w:hAnsi="Calibri"/>
-          <w:lang w:val="en-GB"/>
-        </w:rPr>
-        <w:t>{#</w:t>
-      </w:r>
-      <w:bookmarkStart w:id="13" w:name="OLE_LINK16"/>
-      <w:bookmarkStart w:id="14" w:name="OLE_LINK17"/>
-      <w:r>
-        <w:rPr>
-          <w:rFonts w:ascii="Calibri" w:hAnsi="Calibri"/>
-          <w:lang w:val="en-GB"/>
-        </w:rPr>
-        <w:t>miscellaneous</w:t>
-      </w:r>
-      <w:bookmarkEnd w:id="13"/>
-      <w:bookmarkEnd w:id="14"/>
-      <w:r>
-        <w:rPr>
-          <w:rFonts w:ascii="Calibri" w:hAnsi="Calibri"/>
-          <w:lang w:val="en-GB"/>
-        </w:rPr>
-        <w:t xml:space="preserve"> | split:'\n</w:t>
-      </w:r>
-      <w:proofErr w:type="gramStart"/>
-      <w:r>
-        <w:rPr>
-          <w:rFonts w:ascii="Calibri" w:hAnsi="Calibri"/>
-          <w:lang w:val="en-GB"/>
-        </w:rPr>
-        <w:t>'}{.}</w:t>
-      </w:r>
-      <w:proofErr w:type="gramEnd"/>
-    </w:p>
-    <w:p>
-      <w:pPr>
-        <w:widowControl w:val="0"/>
-        <w:autoSpaceDE w:val="0"/>
-        <w:autoSpaceDN w:val="0"/>
-        <w:adjustRightInd w:val="0"/>
-        <w:rPr>
-          <w:rFonts w:ascii="Calibri" w:hAnsi="Calibri"/>
-          <w:b/>
-          <w:i/>
-          <w:lang w:val="en-GB"/>
-        </w:rPr>
-      </w:pPr>
-      <w:r>
-        <w:rPr>
-          <w:rFonts w:ascii="Calibri" w:hAnsi="Calibri"/>
-          <w:lang w:val="en-GB"/>
-        </w:rPr>
-        <w:t>{/</w:t>
-      </w:r>
-      <w:bookmarkStart w:id="15" w:name="_GoBack"/>
-      <w:bookmarkEnd w:id="15"/>
-      <w:r>
-        <w:rPr>
-          <w:rFonts w:ascii="Calibri" w:hAnsi="Calibri"/>
-          <w:lang w:val="en-GB"/>
-        </w:rPr>
-        <w:t>miscellaneous</w:t>
-      </w:r>
-      <w:r>
-        <w:rPr>
-          <w:rFonts w:ascii="Calibri" w:hAnsi="Calibri"/>
-          <w:lang w:val="en-GB"/>
-        </w:rPr>
-        <w:t xml:space="preserve"> </w:t>
-      </w:r>
-      <w:r>
-        <w:rPr>
-          <w:rFonts w:ascii="Calibri" w:hAnsi="Calibri"/>
-          <w:lang w:val="en-GB"/>
-        </w:rPr>
-        <w:t>| split:'\n'}</w:t>
-      </w:r>
-    </w:p>
+    <w:bookmarkEnd w:id="24"/>
+    <w:bookmarkEnd w:id="25"/>
     <w:p>
       <w:pPr>
         <w:widowControl w:val="0"/>
@@ -2036,8 +1391,8 @@
         </w:rPr>
         <w:t>____________________________________</w:t>
       </w:r>
-      <w:bookmarkStart w:id="16" w:name="PictureBullets"/>
-      <w:bookmarkEnd w:id="16"/>
+      <w:bookmarkStart w:id="30" w:name="PictureBullets"/>
+      <w:bookmarkEnd w:id="30"/>
     </w:p>
     <w:p>
       <w:pPr>
@@ -4458,7 +3813,30 @@
   <w:style w:type="paragraph" w:default="1" w:styleId="Normal">
     <w:name w:val="Normal"/>
     <w:qFormat/>
-    <w:rsid w:val="003221AE"/>
+    <w:rsid w:val="001E17C8"/>
+  </w:style>
+  <w:style w:type="paragraph" w:styleId="Titre2">
+    <w:name w:val="heading 2"/>
+    <w:basedOn w:val="Normal"/>
+    <w:next w:val="Normal"/>
+    <w:link w:val="Titre2Car"/>
+    <w:autoRedefine/>
+    <w:uiPriority w:val="9"/>
+    <w:unhideWhenUsed/>
+    <w:qFormat/>
+    <w:rsid w:val="00DF4257"/>
+    <w:pPr>
+      <w:keepNext/>
+      <w:keepLines/>
+      <w:spacing w:before="240" w:after="240"/>
+      <w:outlineLvl w:val="1"/>
+    </w:pPr>
+    <w:rPr>
+      <w:rFonts w:ascii="Calibri" w:hAnsi="Calibri" w:cs="Arial"/>
+      <w:color w:val="FF0000"/>
+      <w:sz w:val="26"/>
+      <w:szCs w:val="26"/>
+    </w:rPr>
   </w:style>
   <w:style w:type="character" w:default="1" w:styleId="Policepardfaut">
     <w:name w:val="Default Paragraph Font"/>
@@ -4698,6 +4076,19 @@
       <w:rFonts w:ascii="Consolas" w:hAnsi="Consolas" w:cs="Consolas"/>
       <w:sz w:val="20"/>
       <w:szCs w:val="20"/>
+    </w:rPr>
+  </w:style>
+  <w:style w:type="character" w:customStyle="1" w:styleId="Titre2Car">
+    <w:name w:val="Titre 2 Car"/>
+    <w:basedOn w:val="Policepardfaut"/>
+    <w:link w:val="Titre2"/>
+    <w:uiPriority w:val="9"/>
+    <w:rsid w:val="00DF4257"/>
+    <w:rPr>
+      <w:rFonts w:ascii="Calibri" w:hAnsi="Calibri" w:cs="Arial"/>
+      <w:color w:val="FF0000"/>
+      <w:sz w:val="26"/>
+      <w:szCs w:val="26"/>
     </w:rPr>
   </w:style>
 </w:styles>
@@ -5028,7 +4419,7 @@
 </file>
 
 <file path=customXml/itemProps1.xml><?xml version="1.0" encoding="utf-8"?>
-<ds:datastoreItem xmlns:ds="http://schemas.openxmlformats.org/officeDocument/2006/customXml" ds:itemID="{5932C6F8-65C2-AC4D-B316-98717153BE1B}">
+<ds:datastoreItem xmlns:ds="http://schemas.openxmlformats.org/officeDocument/2006/customXml" ds:itemID="{B31408C0-F7D5-FF40-BB58-76F682658D6F}">
   <ds:schemaRefs>
     <ds:schemaRef ds:uri="http://schemas.openxmlformats.org/officeDocument/2006/bibliography"/>
   </ds:schemaRefs>

</xml_diff>

<commit_message>
Remove page breaks in template for experiences
</commit_message>
<xml_diff>
--- a/resources/template.docx
+++ b/resources/template.docx
@@ -105,7 +105,7 @@
                           </a:ln>
                           <a:extLst>
                             <a:ext uri="{53640926-AAD7-44d8-BBD7-CCE9431645EC}">
-                              <a14:shadowObscured xmlns:a14="http://schemas.microsoft.com/office/drawing/2010/main" xmlns:w="http://schemas.openxmlformats.org/wordprocessingml/2006/main" xmlns:w10="urn:schemas-microsoft-com:office:word" xmlns:v="urn:schemas-microsoft-com:vml" xmlns:o="urn:schemas-microsoft-com:office:office" xmlns="" xmlns:mv="urn:schemas-microsoft-com:mac:vml" xmlns:mo="http://schemas.microsoft.com/office/mac/office/2008/main"/>
+                              <a14:shadowObscured xmlns:mo="http://schemas.microsoft.com/office/mac/office/2008/main" xmlns:mv="urn:schemas-microsoft-com:mac:vml" xmlns="" xmlns:o="urn:schemas-microsoft-com:office:office" xmlns:v="urn:schemas-microsoft-com:vml" xmlns:w10="urn:schemas-microsoft-com:office:word" xmlns:w="http://schemas.openxmlformats.org/wordprocessingml/2006/main" xmlns:a14="http://schemas.microsoft.com/office/drawing/2010/main"/>
                             </a:ext>
                           </a:extLst>
                         </pic:spPr>
@@ -331,46 +331,9 @@
       <w:r>
         <w:t>PROFESSIONAL EXPERIENCE</w:t>
       </w:r>
-    </w:p>
-    <w:p>
-      <w:pPr>
-        <w:widowControl w:val="0"/>
-        <w:autoSpaceDE w:val="0"/>
-        <w:autoSpaceDN w:val="0"/>
-        <w:adjustRightInd w:val="0"/>
-        <w:rPr>
-          <w:rFonts w:ascii="Calibri" w:hAnsi="Calibri"/>
-          <w:lang w:val="en-GB"/>
-        </w:rPr>
-      </w:pPr>
       <w:bookmarkStart w:id="5" w:name="OLE_LINK3"/>
       <w:bookmarkStart w:id="6" w:name="OLE_LINK4"/>
       <w:bookmarkStart w:id="7" w:name="OLE_LINK20"/>
-      <w:r>
-        <w:rPr>
-          <w:rFonts w:ascii="Calibri" w:hAnsi="Calibri"/>
-          <w:lang w:val="en-GB"/>
-        </w:rPr>
-        <w:t>{#</w:t>
-      </w:r>
-      <w:bookmarkStart w:id="8" w:name="OLE_LINK28"/>
-      <w:bookmarkStart w:id="9" w:name="OLE_LINK29"/>
-      <w:r>
-        <w:rPr>
-          <w:rFonts w:ascii="Calibri" w:hAnsi="Calibri"/>
-          <w:lang w:val="en-GB"/>
-        </w:rPr>
-        <w:t>experiences</w:t>
-      </w:r>
-      <w:bookmarkEnd w:id="8"/>
-      <w:bookmarkEnd w:id="9"/>
-      <w:r>
-        <w:rPr>
-          <w:rFonts w:ascii="Calibri" w:hAnsi="Calibri"/>
-          <w:lang w:val="en-GB"/>
-        </w:rPr>
-        <w:t>}</w:t>
-      </w:r>
     </w:p>
     <w:tbl>
       <w:tblPr>
@@ -397,14 +360,14 @@
           </w:tcPr>
           <w:p>
             <w:pPr>
-              <w:keepNext/>
+              <w:widowControl w:val="0"/>
               <w:rPr>
                 <w:rFonts w:ascii="Calibri" w:hAnsi="Calibri" w:cs="Arial"/>
                 <w:b/>
                 <w:lang w:val="en-GB"/>
               </w:rPr>
             </w:pPr>
-            <w:bookmarkStart w:id="10" w:name="_Hlk512590183"/>
+            <w:bookmarkStart w:id="8" w:name="_Hlk512590183"/>
             <w:bookmarkEnd w:id="5"/>
             <w:bookmarkEnd w:id="6"/>
             <w:bookmarkEnd w:id="7"/>
@@ -414,8 +377,26 @@
                 <w:b/>
                 <w:lang w:val="en-GB"/>
               </w:rPr>
+              <w:t>{#</w:t>
+            </w:r>
+            <w:proofErr w:type="gramStart"/>
+            <w:r>
+              <w:rPr>
+                <w:rFonts w:ascii="Calibri" w:hAnsi="Calibri" w:cs="Arial"/>
+                <w:b/>
+                <w:lang w:val="en-GB"/>
+              </w:rPr>
+              <w:t>experiences}</w:t>
+            </w:r>
+            <w:r>
+              <w:rPr>
+                <w:rFonts w:ascii="Calibri" w:hAnsi="Calibri" w:cs="Arial"/>
+                <w:b/>
+                <w:lang w:val="en-GB"/>
+              </w:rPr>
               <w:t>Company</w:t>
             </w:r>
+            <w:proofErr w:type="gramEnd"/>
           </w:p>
         </w:tc>
         <w:tc>
@@ -424,7 +405,7 @@
           </w:tcPr>
           <w:p>
             <w:pPr>
-              <w:keepNext/>
+              <w:widowControl w:val="0"/>
               <w:rPr>
                 <w:rFonts w:ascii="Calibri" w:hAnsi="Calibri" w:cs="Arial"/>
                 <w:color w:val="000000" w:themeColor="text1"/>
@@ -463,7 +444,7 @@
           </w:p>
         </w:tc>
       </w:tr>
-      <w:bookmarkEnd w:id="10"/>
+      <w:bookmarkEnd w:id="8"/>
       <w:tr>
         <w:trPr>
           <w:cantSplit/>
@@ -474,7 +455,7 @@
           </w:tcPr>
           <w:p>
             <w:pPr>
-              <w:keepNext/>
+              <w:widowControl w:val="0"/>
               <w:rPr>
                 <w:rFonts w:ascii="Calibri" w:hAnsi="Calibri" w:cs="Arial"/>
                 <w:b/>
@@ -497,7 +478,7 @@
           </w:tcPr>
           <w:p>
             <w:pPr>
-              <w:keepNext/>
+              <w:widowControl w:val="0"/>
               <w:rPr>
                 <w:rFonts w:ascii="Calibri" w:hAnsi="Calibri"/>
               </w:rPr>
@@ -511,8 +492,8 @@
               </w:rPr>
               <w:t>{</w:t>
             </w:r>
-            <w:bookmarkStart w:id="11" w:name="OLE_LINK5"/>
-            <w:bookmarkStart w:id="12" w:name="OLE_LINK6"/>
+            <w:bookmarkStart w:id="9" w:name="OLE_LINK5"/>
+            <w:bookmarkStart w:id="10" w:name="OLE_LINK6"/>
             <w:r>
               <w:rPr>
                 <w:rFonts w:asciiTheme="majorHAnsi" w:hAnsiTheme="majorHAnsi" w:cs="Times New Roman"/>
@@ -522,8 +503,8 @@
               </w:rPr>
               <w:t>period</w:t>
             </w:r>
-            <w:bookmarkEnd w:id="11"/>
-            <w:bookmarkEnd w:id="12"/>
+            <w:bookmarkEnd w:id="9"/>
+            <w:bookmarkEnd w:id="10"/>
             <w:r>
               <w:rPr>
                 <w:rFonts w:asciiTheme="majorHAnsi" w:hAnsiTheme="majorHAnsi" w:cs="Times New Roman"/>
@@ -546,16 +527,16 @@
           </w:tcPr>
           <w:p>
             <w:pPr>
-              <w:keepNext/>
+              <w:widowControl w:val="0"/>
               <w:rPr>
                 <w:rFonts w:ascii="Calibri" w:hAnsi="Calibri" w:cs="Arial"/>
                 <w:b/>
                 <w:lang w:val="en-GB"/>
               </w:rPr>
             </w:pPr>
-            <w:bookmarkStart w:id="13" w:name="OLE_LINK11"/>
-            <w:bookmarkStart w:id="14" w:name="OLE_LINK12"/>
-            <w:bookmarkStart w:id="15" w:name="_Hlk512590145"/>
+            <w:bookmarkStart w:id="11" w:name="OLE_LINK11"/>
+            <w:bookmarkStart w:id="12" w:name="OLE_LINK12"/>
+            <w:bookmarkStart w:id="13" w:name="_Hlk512590145"/>
             <w:r>
               <w:rPr>
                 <w:rFonts w:ascii="Calibri" w:hAnsi="Calibri" w:cs="Arial"/>
@@ -564,8 +545,8 @@
               </w:rPr>
               <w:t>Role</w:t>
             </w:r>
-            <w:bookmarkEnd w:id="13"/>
-            <w:bookmarkEnd w:id="14"/>
+            <w:bookmarkEnd w:id="11"/>
+            <w:bookmarkEnd w:id="12"/>
           </w:p>
         </w:tc>
         <w:tc>
@@ -574,7 +555,7 @@
           </w:tcPr>
           <w:p>
             <w:pPr>
-              <w:keepNext/>
+              <w:widowControl w:val="0"/>
               <w:rPr>
                 <w:rFonts w:ascii="Calibri" w:hAnsi="Calibri" w:cs="Arial"/>
                 <w:color w:val="000000" w:themeColor="text1"/>
@@ -593,7 +574,7 @@
           </w:p>
         </w:tc>
       </w:tr>
-      <w:bookmarkEnd w:id="15"/>
+      <w:bookmarkEnd w:id="13"/>
       <w:tr>
         <w:trPr>
           <w:cantSplit/>
@@ -607,7 +588,7 @@
           </w:tcPr>
           <w:p>
             <w:pPr>
-              <w:keepNext/>
+              <w:widowControl w:val="0"/>
               <w:rPr>
                 <w:rFonts w:ascii="Calibri" w:hAnsi="Calibri" w:cs="Arial"/>
                 <w:b/>
@@ -634,7 +615,7 @@
           <w:p>
             <w:pPr>
               <w:pStyle w:val="Corpsdetexte2"/>
-              <w:keepNext/>
+              <w:widowControl w:val="0"/>
               <w:numPr>
                 <w:ilvl w:val="0"/>
                 <w:numId w:val="10"/>
@@ -649,12 +630,12 @@
                 <w:lang w:val="en-US"/>
               </w:rPr>
             </w:pPr>
-            <w:bookmarkStart w:id="16" w:name="OLE_LINK1"/>
-            <w:bookmarkStart w:id="17" w:name="OLE_LINK2"/>
-            <w:bookmarkStart w:id="18" w:name="OLE_LINK33"/>
-            <w:bookmarkStart w:id="19" w:name="OLE_LINK34"/>
-            <w:bookmarkStart w:id="20" w:name="OLE_LINK35"/>
-            <w:bookmarkStart w:id="21" w:name="OLE_LINK36"/>
+            <w:bookmarkStart w:id="14" w:name="OLE_LINK35"/>
+            <w:bookmarkStart w:id="15" w:name="OLE_LINK36"/>
+            <w:bookmarkStart w:id="16" w:name="OLE_LINK33"/>
+            <w:bookmarkStart w:id="17" w:name="OLE_LINK34"/>
+            <w:bookmarkStart w:id="18" w:name="OLE_LINK1"/>
+            <w:bookmarkStart w:id="19" w:name="OLE_LINK2"/>
             <w:r>
               <w:rPr>
                 <w:rFonts w:asciiTheme="majorHAnsi" w:eastAsiaTheme="minorEastAsia" w:hAnsiTheme="majorHAnsi"/>
@@ -692,8 +673,8 @@
               </w:rPr>
               <w:t xml:space="preserve"> </w:t>
             </w:r>
-            <w:bookmarkEnd w:id="20"/>
-            <w:bookmarkEnd w:id="21"/>
+            <w:bookmarkEnd w:id="14"/>
+            <w:bookmarkEnd w:id="15"/>
             <w:r>
               <w:rPr>
                 <w:rFonts w:asciiTheme="majorHAnsi" w:eastAsiaTheme="minorEastAsia" w:hAnsiTheme="majorHAnsi"/>
@@ -705,8 +686,8 @@
               </w:rPr>
               <w:t>tasks</w:t>
             </w:r>
-            <w:bookmarkEnd w:id="18"/>
-            <w:bookmarkEnd w:id="19"/>
+            <w:bookmarkEnd w:id="16"/>
+            <w:bookmarkEnd w:id="17"/>
             <w:r>
               <w:rPr>
                 <w:rFonts w:asciiTheme="majorHAnsi" w:eastAsiaTheme="minorEastAsia" w:hAnsiTheme="majorHAnsi"/>
@@ -740,8 +721,8 @@
               </w:rPr>
               <w:t>{/tasks | split:'\n'}</w:t>
             </w:r>
-            <w:bookmarkEnd w:id="16"/>
-            <w:bookmarkEnd w:id="17"/>
+            <w:bookmarkEnd w:id="18"/>
+            <w:bookmarkEnd w:id="19"/>
           </w:p>
         </w:tc>
       </w:tr>
@@ -755,7 +736,7 @@
           </w:tcPr>
           <w:p>
             <w:pPr>
-              <w:keepNext/>
+              <w:widowControl w:val="0"/>
               <w:rPr>
                 <w:rFonts w:ascii="Calibri" w:hAnsi="Calibri" w:cs="Arial"/>
                 <w:b/>
@@ -796,7 +777,7 @@
           </w:tcPr>
           <w:p>
             <w:pPr>
-              <w:keepNext/>
+              <w:widowControl w:val="0"/>
               <w:rPr>
                 <w:rFonts w:asciiTheme="majorHAnsi" w:hAnsiTheme="majorHAnsi" w:cs="Times New Roman"/>
                 <w:color w:val="404040" w:themeColor="text1" w:themeTint="BF"/>
@@ -835,14 +816,14 @@
           </w:tcPr>
           <w:p>
             <w:pPr>
-              <w:keepNext/>
+              <w:widowControl w:val="0"/>
               <w:rPr>
                 <w:rFonts w:ascii="Calibri" w:hAnsi="Calibri" w:cs="Arial"/>
                 <w:b/>
                 <w:lang w:val="en-GB"/>
               </w:rPr>
             </w:pPr>
-            <w:bookmarkStart w:id="22" w:name="_Hlk513625647"/>
+            <w:bookmarkStart w:id="20" w:name="_Hlk513625647"/>
             <w:r>
               <w:rPr>
                 <w:rFonts w:ascii="Calibri" w:hAnsi="Calibri" w:cs="Arial"/>
@@ -877,7 +858,7 @@
           </w:tcPr>
           <w:p>
             <w:pPr>
-              <w:keepNext/>
+              <w:widowControl w:val="0"/>
               <w:rPr>
                 <w:rFonts w:asciiTheme="majorHAnsi" w:hAnsiTheme="majorHAnsi" w:cs="Times New Roman"/>
                 <w:color w:val="404040" w:themeColor="text1" w:themeTint="BF"/>
@@ -919,7 +900,7 @@
           </w:tcPr>
           <w:p>
             <w:pPr>
-              <w:keepNext/>
+              <w:widowControl w:val="0"/>
               <w:rPr>
                 <w:rFonts w:asciiTheme="majorHAnsi" w:hAnsiTheme="majorHAnsi" w:cs="Times New Roman"/>
                 <w:color w:val="404040" w:themeColor="text1" w:themeTint="BF"/>
@@ -927,46 +908,20 @@
                 <w:szCs w:val="10"/>
               </w:rPr>
             </w:pPr>
-            <w:bookmarkStart w:id="23" w:name="_GoBack"/>
-            <w:bookmarkEnd w:id="23"/>
+            <w:r>
+              <w:rPr>
+                <w:rFonts w:asciiTheme="majorHAnsi" w:hAnsiTheme="majorHAnsi" w:cs="Times New Roman"/>
+                <w:color w:val="404040" w:themeColor="text1" w:themeTint="BF"/>
+                <w:sz w:val="10"/>
+                <w:szCs w:val="10"/>
+              </w:rPr>
+              <w:t>{/experiences}</w:t>
+            </w:r>
           </w:p>
         </w:tc>
       </w:tr>
     </w:tbl>
-    <w:bookmarkEnd w:id="22"/>
-    <w:p>
-      <w:pPr>
-        <w:widowControl w:val="0"/>
-        <w:autoSpaceDE w:val="0"/>
-        <w:autoSpaceDN w:val="0"/>
-        <w:adjustRightInd w:val="0"/>
-        <w:rPr>
-          <w:rFonts w:ascii="Calibri" w:hAnsi="Calibri"/>
-          <w:lang w:val="en-GB"/>
-        </w:rPr>
-      </w:pPr>
-      <w:r>
-        <w:rPr>
-          <w:rFonts w:ascii="Calibri" w:hAnsi="Calibri"/>
-          <w:lang w:val="en-GB"/>
-        </w:rPr>
-        <w:t>{</w:t>
-      </w:r>
-      <w:r>
-        <w:rPr>
-          <w:rFonts w:ascii="Calibri" w:hAnsi="Calibri"/>
-          <w:lang w:val="en-GB"/>
-        </w:rPr>
-        <w:t>/</w:t>
-      </w:r>
-      <w:r>
-        <w:rPr>
-          <w:rFonts w:ascii="Calibri" w:hAnsi="Calibri"/>
-          <w:lang w:val="en-GB"/>
-        </w:rPr>
-        <w:t>experiences}</w:t>
-      </w:r>
-    </w:p>
+    <w:bookmarkEnd w:id="20"/>
     <w:p>
       <w:pPr>
         <w:pStyle w:val="Titre2"/>
@@ -977,6 +932,8 @@
       <w:r>
         <w:t xml:space="preserve"> BACKGROUND</w:t>
       </w:r>
+      <w:bookmarkStart w:id="21" w:name="_GoBack"/>
+      <w:bookmarkEnd w:id="21"/>
     </w:p>
     <w:p>
       <w:pPr>
@@ -996,8 +953,8 @@
           <w:szCs w:val="22"/>
         </w:rPr>
       </w:pPr>
-      <w:bookmarkStart w:id="24" w:name="OLE_LINK18"/>
-      <w:bookmarkStart w:id="25" w:name="OLE_LINK19"/>
+      <w:bookmarkStart w:id="22" w:name="OLE_LINK18"/>
+      <w:bookmarkStart w:id="23" w:name="OLE_LINK19"/>
       <w:r>
         <w:rPr>
           <w:rFonts w:asciiTheme="majorHAnsi" w:hAnsiTheme="majorHAnsi" w:cs="Times New Roman"/>
@@ -1039,8 +996,8 @@
         </w:rPr>
         <w:t>academicBackground</w:t>
       </w:r>
-      <w:bookmarkEnd w:id="24"/>
-      <w:bookmarkEnd w:id="25"/>
+      <w:bookmarkEnd w:id="22"/>
+      <w:bookmarkEnd w:id="23"/>
       <w:proofErr w:type="spellEnd"/>
       <w:r>
         <w:rPr>
@@ -1278,11 +1235,11 @@
           <w:szCs w:val="22"/>
         </w:rPr>
       </w:pPr>
-      <w:bookmarkStart w:id="26" w:name="OLE_LINK21"/>
-      <w:bookmarkStart w:id="27" w:name="OLE_LINK22"/>
-      <w:bookmarkStart w:id="28" w:name="OLE_LINK23"/>
-      <w:bookmarkStart w:id="29" w:name="OLE_LINK7"/>
-      <w:bookmarkStart w:id="30" w:name="OLE_LINK8"/>
+      <w:bookmarkStart w:id="24" w:name="OLE_LINK21"/>
+      <w:bookmarkStart w:id="25" w:name="OLE_LINK22"/>
+      <w:bookmarkStart w:id="26" w:name="OLE_LINK23"/>
+      <w:bookmarkStart w:id="27" w:name="OLE_LINK7"/>
+      <w:bookmarkStart w:id="28" w:name="OLE_LINK8"/>
       <w:r>
         <w:rPr>
           <w:rFonts w:asciiTheme="majorHAnsi" w:hAnsiTheme="majorHAnsi" w:cs="Times New Roman"/>
@@ -1314,9 +1271,9 @@
         </w:rPr>
         <w:t xml:space="preserve"> </w:t>
       </w:r>
+      <w:bookmarkEnd w:id="24"/>
+      <w:bookmarkEnd w:id="25"/>
       <w:bookmarkEnd w:id="26"/>
-      <w:bookmarkEnd w:id="27"/>
-      <w:bookmarkEnd w:id="28"/>
       <w:proofErr w:type="spellStart"/>
       <w:r>
         <w:rPr>
@@ -1367,10 +1324,10 @@
           <w:lang w:val="en-GB"/>
         </w:rPr>
       </w:pPr>
-      <w:bookmarkStart w:id="31" w:name="OLE_LINK31"/>
-      <w:bookmarkStart w:id="32" w:name="OLE_LINK32"/>
-      <w:bookmarkEnd w:id="29"/>
-      <w:bookmarkEnd w:id="30"/>
+      <w:bookmarkStart w:id="29" w:name="OLE_LINK31"/>
+      <w:bookmarkStart w:id="30" w:name="OLE_LINK32"/>
+      <w:bookmarkEnd w:id="27"/>
+      <w:bookmarkEnd w:id="28"/>
       <w:r>
         <w:t>{#</w:t>
       </w:r>
@@ -1378,17 +1335,14 @@
       <w:r>
         <w:t>miscellaneous}</w:t>
       </w:r>
-      <w:bookmarkEnd w:id="31"/>
-      <w:bookmarkEnd w:id="32"/>
+      <w:bookmarkEnd w:id="29"/>
+      <w:bookmarkEnd w:id="30"/>
       <w:r>
         <w:t>MISCELLANEOUS</w:t>
       </w:r>
       <w:proofErr w:type="gramEnd"/>
       <w:r>
-        <w:t>{/</w:t>
-      </w:r>
-      <w:r>
-        <w:t>miscellaneous}</w:t>
+        <w:t>{/miscellaneous}</w:t>
       </w:r>
     </w:p>
     <w:p>
@@ -1409,12 +1363,12 @@
           <w:szCs w:val="22"/>
         </w:rPr>
       </w:pPr>
-      <w:bookmarkStart w:id="33" w:name="OLE_LINK24"/>
-      <w:bookmarkStart w:id="34" w:name="OLE_LINK25"/>
-      <w:bookmarkStart w:id="35" w:name="OLE_LINK16"/>
-      <w:bookmarkStart w:id="36" w:name="OLE_LINK17"/>
-      <w:bookmarkStart w:id="37" w:name="OLE_LINK13"/>
-      <w:bookmarkStart w:id="38" w:name="OLE_LINK14"/>
+      <w:bookmarkStart w:id="31" w:name="OLE_LINK24"/>
+      <w:bookmarkStart w:id="32" w:name="OLE_LINK25"/>
+      <w:bookmarkStart w:id="33" w:name="OLE_LINK16"/>
+      <w:bookmarkStart w:id="34" w:name="OLE_LINK17"/>
+      <w:bookmarkStart w:id="35" w:name="OLE_LINK13"/>
+      <w:bookmarkStart w:id="36" w:name="OLE_LINK14"/>
       <w:r>
         <w:rPr>
           <w:rFonts w:asciiTheme="majorHAnsi" w:hAnsiTheme="majorHAnsi" w:cs="Times New Roman"/>
@@ -1446,10 +1400,21 @@
         </w:rPr>
         <w:t xml:space="preserve"> </w:t>
       </w:r>
-      <w:bookmarkStart w:id="39" w:name="OLE_LINK109"/>
-      <w:bookmarkStart w:id="40" w:name="OLE_LINK110"/>
-      <w:bookmarkStart w:id="41" w:name="OLE_LINK111"/>
-      <w:bookmarkStart w:id="42" w:name="OLE_LINK30"/>
+      <w:bookmarkStart w:id="37" w:name="OLE_LINK109"/>
+      <w:bookmarkStart w:id="38" w:name="OLE_LINK110"/>
+      <w:bookmarkStart w:id="39" w:name="OLE_LINK111"/>
+      <w:bookmarkStart w:id="40" w:name="OLE_LINK30"/>
+      <w:bookmarkEnd w:id="31"/>
+      <w:bookmarkEnd w:id="32"/>
+      <w:r>
+        <w:rPr>
+          <w:rFonts w:asciiTheme="majorHAnsi" w:hAnsiTheme="majorHAnsi" w:cs="Times New Roman"/>
+          <w:color w:val="404040" w:themeColor="text1" w:themeTint="BF"/>
+          <w:sz w:val="22"/>
+          <w:szCs w:val="22"/>
+        </w:rPr>
+        <w:t>miscellaneous</w:t>
+      </w:r>
       <w:bookmarkEnd w:id="33"/>
       <w:bookmarkEnd w:id="34"/>
       <w:r>
@@ -1459,23 +1424,12 @@
           <w:sz w:val="22"/>
           <w:szCs w:val="22"/>
         </w:rPr>
-        <w:t>miscellaneous</w:t>
-      </w:r>
-      <w:bookmarkEnd w:id="35"/>
-      <w:bookmarkEnd w:id="36"/>
-      <w:r>
-        <w:rPr>
-          <w:rFonts w:asciiTheme="majorHAnsi" w:hAnsiTheme="majorHAnsi" w:cs="Times New Roman"/>
-          <w:color w:val="404040" w:themeColor="text1" w:themeTint="BF"/>
-          <w:sz w:val="22"/>
-          <w:szCs w:val="22"/>
-        </w:rPr>
         <w:t xml:space="preserve"> </w:t>
       </w:r>
+      <w:bookmarkEnd w:id="37"/>
+      <w:bookmarkEnd w:id="38"/>
       <w:bookmarkEnd w:id="39"/>
       <w:bookmarkEnd w:id="40"/>
-      <w:bookmarkEnd w:id="41"/>
-      <w:bookmarkEnd w:id="42"/>
       <w:r>
         <w:rPr>
           <w:rFonts w:asciiTheme="majorHAnsi" w:hAnsiTheme="majorHAnsi" w:cs="Times New Roman"/>
@@ -1486,8 +1440,8 @@
         <w:t>| split:'\n'}{.}{/miscellaneous | split:'\n'}</w:t>
       </w:r>
     </w:p>
-    <w:bookmarkEnd w:id="37"/>
-    <w:bookmarkEnd w:id="38"/>
+    <w:bookmarkEnd w:id="35"/>
+    <w:bookmarkEnd w:id="36"/>
     <w:p>
       <w:pPr>
         <w:widowControl w:val="0"/>
@@ -1568,8 +1522,8 @@
         </w:rPr>
         <w:t>____________________________________</w:t>
       </w:r>
-      <w:bookmarkStart w:id="43" w:name="PictureBullets"/>
-      <w:bookmarkEnd w:id="43"/>
+      <w:bookmarkStart w:id="41" w:name="PictureBullets"/>
+      <w:bookmarkEnd w:id="41"/>
     </w:p>
     <w:p>
       <w:pPr>
@@ -4784,7 +4738,7 @@
 </file>
 
 <file path=customXml/itemProps1.xml><?xml version="1.0" encoding="utf-8"?>
-<ds:datastoreItem xmlns:ds="http://schemas.openxmlformats.org/officeDocument/2006/customXml" ds:itemID="{19DA2FD6-A8A3-254D-B7DA-252BF27DD423}">
+<ds:datastoreItem xmlns:ds="http://schemas.openxmlformats.org/officeDocument/2006/customXml" ds:itemID="{30867557-060A-F449-9271-1E484BB178D3}">
   <ds:schemaRefs>
     <ds:schemaRef ds:uri="http://schemas.openxmlformats.org/officeDocument/2006/bibliography"/>
   </ds:schemaRefs>

</xml_diff>

<commit_message>
Academic backgrounds uses an array of objects
</commit_message>
<xml_diff>
--- a/resources/template.docx
+++ b/resources/template.docx
@@ -105,7 +105,7 @@
                           </a:ln>
                           <a:extLst>
                             <a:ext uri="{53640926-AAD7-44d8-BBD7-CCE9431645EC}">
-                              <a14:shadowObscured xmlns:mo="http://schemas.microsoft.com/office/mac/office/2008/main" xmlns:mv="urn:schemas-microsoft-com:mac:vml" xmlns="" xmlns:o="urn:schemas-microsoft-com:office:office" xmlns:v="urn:schemas-microsoft-com:vml" xmlns:w10="urn:schemas-microsoft-com:office:word" xmlns:w="http://schemas.openxmlformats.org/wordprocessingml/2006/main" xmlns:a14="http://schemas.microsoft.com/office/drawing/2010/main"/>
+                              <a14:shadowObscured xmlns:a14="http://schemas.microsoft.com/office/drawing/2010/main" xmlns:w="http://schemas.openxmlformats.org/wordprocessingml/2006/main" xmlns:w10="urn:schemas-microsoft-com:office:word" xmlns:v="urn:schemas-microsoft-com:vml" xmlns:o="urn:schemas-microsoft-com:office:office" xmlns="" xmlns:mv="urn:schemas-microsoft-com:mac:vml" xmlns:mo="http://schemas.microsoft.com/office/mac/office/2008/main"/>
                             </a:ext>
                           </a:extLst>
                         </pic:spPr>
@@ -932,8 +932,6 @@
       <w:r>
         <w:t xml:space="preserve"> BACKGROUND</w:t>
       </w:r>
-      <w:bookmarkStart w:id="21" w:name="_GoBack"/>
-      <w:bookmarkEnd w:id="21"/>
     </w:p>
     <w:p>
       <w:pPr>
@@ -946,6 +944,9 @@
         <w:autoSpaceDE w:val="0"/>
         <w:autoSpaceDN w:val="0"/>
         <w:adjustRightInd w:val="0"/>
+        <w:spacing w:after="120"/>
+        <w:ind w:left="357" w:hanging="357"/>
+        <w:contextualSpacing w:val="0"/>
         <w:rPr>
           <w:rFonts w:asciiTheme="majorHAnsi" w:hAnsiTheme="majorHAnsi" w:cs="Times New Roman"/>
           <w:color w:val="404040" w:themeColor="text1" w:themeTint="BF"/>
@@ -953,8 +954,8 @@
           <w:szCs w:val="22"/>
         </w:rPr>
       </w:pPr>
-      <w:bookmarkStart w:id="22" w:name="OLE_LINK18"/>
-      <w:bookmarkStart w:id="23" w:name="OLE_LINK19"/>
+      <w:bookmarkStart w:id="21" w:name="OLE_LINK18"/>
+      <w:bookmarkStart w:id="22" w:name="OLE_LINK19"/>
       <w:r>
         <w:rPr>
           <w:rFonts w:asciiTheme="majorHAnsi" w:hAnsiTheme="majorHAnsi" w:cs="Times New Roman"/>
@@ -962,10 +963,8 @@
           <w:sz w:val="22"/>
           <w:szCs w:val="22"/>
         </w:rPr>
-        <w:t>{-</w:t>
-      </w:r>
-      <w:proofErr w:type="spellStart"/>
-      <w:proofErr w:type="gramStart"/>
+        <w:t>{</w:t>
+      </w:r>
       <w:r>
         <w:rPr>
           <w:rFonts w:asciiTheme="majorHAnsi" w:hAnsiTheme="majorHAnsi" w:cs="Times New Roman"/>
@@ -973,10 +972,10 @@
           <w:sz w:val="22"/>
           <w:szCs w:val="22"/>
         </w:rPr>
-        <w:t>w:p</w:t>
-      </w:r>
-      <w:proofErr w:type="spellEnd"/>
-      <w:proofErr w:type="gramEnd"/>
+        <w:t>-</w:t>
+      </w:r>
+      <w:proofErr w:type="spellStart"/>
+      <w:proofErr w:type="gramStart"/>
       <w:r>
         <w:rPr>
           <w:rFonts w:asciiTheme="majorHAnsi" w:hAnsiTheme="majorHAnsi" w:cs="Times New Roman"/>
@@ -984,9 +983,10 @@
           <w:sz w:val="22"/>
           <w:szCs w:val="22"/>
         </w:rPr>
-        <w:t xml:space="preserve"> </w:t>
-      </w:r>
-      <w:proofErr w:type="spellStart"/>
+        <w:t>w:p</w:t>
+      </w:r>
+      <w:proofErr w:type="spellEnd"/>
+      <w:proofErr w:type="gramEnd"/>
       <w:r>
         <w:rPr>
           <w:rFonts w:asciiTheme="majorHAnsi" w:hAnsiTheme="majorHAnsi" w:cs="Times New Roman"/>
@@ -994,11 +994,9 @@
           <w:sz w:val="22"/>
           <w:szCs w:val="22"/>
         </w:rPr>
-        <w:t>academicBackground</w:t>
-      </w:r>
-      <w:bookmarkEnd w:id="22"/>
-      <w:bookmarkEnd w:id="23"/>
-      <w:proofErr w:type="spellEnd"/>
+        <w:t xml:space="preserve"> </w:t>
+      </w:r>
+      <w:proofErr w:type="spellStart"/>
       <w:r>
         <w:rPr>
           <w:rFonts w:asciiTheme="majorHAnsi" w:hAnsiTheme="majorHAnsi" w:cs="Times New Roman"/>
@@ -1006,8 +1004,11 @@
           <w:sz w:val="22"/>
           <w:szCs w:val="22"/>
         </w:rPr>
-        <w:t xml:space="preserve"> </w:t>
-      </w:r>
+        <w:t>academicBackground</w:t>
+      </w:r>
+      <w:bookmarkEnd w:id="21"/>
+      <w:bookmarkEnd w:id="22"/>
+      <w:proofErr w:type="spellEnd"/>
       <w:r>
         <w:rPr>
           <w:rFonts w:asciiTheme="majorHAnsi" w:hAnsiTheme="majorHAnsi" w:cs="Times New Roman"/>
@@ -1015,9 +1016,8 @@
           <w:sz w:val="22"/>
           <w:szCs w:val="22"/>
         </w:rPr>
-        <w:t>| split:'\n'}{.}{/</w:t>
-      </w:r>
-      <w:proofErr w:type="spellStart"/>
+        <w:t>}{period</w:t>
+      </w:r>
       <w:r>
         <w:rPr>
           <w:rFonts w:asciiTheme="majorHAnsi" w:hAnsiTheme="majorHAnsi" w:cs="Times New Roman"/>
@@ -1025,9 +1025,8 @@
           <w:sz w:val="22"/>
           <w:szCs w:val="22"/>
         </w:rPr>
-        <w:t>academicBackground</w:t>
-      </w:r>
-      <w:proofErr w:type="spellEnd"/>
+        <w:t>}</w:t>
+      </w:r>
       <w:r>
         <w:rPr>
           <w:rFonts w:asciiTheme="majorHAnsi" w:hAnsiTheme="majorHAnsi" w:cs="Times New Roman"/>
@@ -1035,7 +1034,140 @@
           <w:sz w:val="22"/>
           <w:szCs w:val="22"/>
         </w:rPr>
-        <w:t xml:space="preserve"> | split:'\n'}</w:t>
+        <w:t xml:space="preserve">: </w:t>
+      </w:r>
+      <w:r>
+        <w:rPr>
+          <w:rFonts w:asciiTheme="majorHAnsi" w:hAnsiTheme="majorHAnsi" w:cs="Times New Roman"/>
+          <w:b/>
+          <w:color w:val="404040" w:themeColor="text1" w:themeTint="BF"/>
+          <w:sz w:val="22"/>
+          <w:szCs w:val="22"/>
+        </w:rPr>
+        <w:t>{degree}</w:t>
+      </w:r>
+      <w:r>
+        <w:rPr>
+          <w:rFonts w:asciiTheme="majorHAnsi" w:hAnsiTheme="majorHAnsi" w:cs="Times New Roman"/>
+          <w:color w:val="404040" w:themeColor="text1" w:themeTint="BF"/>
+          <w:sz w:val="22"/>
+          <w:szCs w:val="22"/>
+        </w:rPr>
+        <w:t xml:space="preserve"> – {location}</w:t>
+      </w:r>
+      <w:r>
+        <w:rPr>
+          <w:rFonts w:asciiTheme="majorHAnsi" w:hAnsiTheme="majorHAnsi" w:cs="Times New Roman"/>
+          <w:color w:val="404040" w:themeColor="text1" w:themeTint="BF"/>
+          <w:sz w:val="22"/>
+          <w:szCs w:val="22"/>
+        </w:rPr>
+        <w:t>{#grade}</w:t>
+      </w:r>
+      <w:r>
+        <w:rPr>
+          <w:rFonts w:asciiTheme="majorHAnsi" w:hAnsiTheme="majorHAnsi" w:cs="Times New Roman"/>
+          <w:color w:val="404040" w:themeColor="text1" w:themeTint="BF"/>
+          <w:sz w:val="22"/>
+          <w:szCs w:val="22"/>
+        </w:rPr>
+        <w:br/>
+      </w:r>
+      <w:r>
+        <w:rPr>
+          <w:rFonts w:asciiTheme="majorHAnsi" w:hAnsiTheme="majorHAnsi" w:cs="Times New Roman"/>
+          <w:color w:val="404040" w:themeColor="text1" w:themeTint="BF"/>
+          <w:sz w:val="22"/>
+          <w:szCs w:val="22"/>
+          <w:u w:val="single"/>
+        </w:rPr>
+        <w:t>Grade:</w:t>
+      </w:r>
+      <w:r>
+        <w:rPr>
+          <w:rFonts w:asciiTheme="majorHAnsi" w:hAnsiTheme="majorHAnsi" w:cs="Times New Roman"/>
+          <w:color w:val="404040" w:themeColor="text1" w:themeTint="BF"/>
+          <w:sz w:val="22"/>
+          <w:szCs w:val="22"/>
+        </w:rPr>
+        <w:t xml:space="preserve"> </w:t>
+      </w:r>
+      <w:r>
+        <w:rPr>
+          <w:rFonts w:asciiTheme="majorHAnsi" w:hAnsiTheme="majorHAnsi" w:cs="Times New Roman"/>
+          <w:color w:val="404040" w:themeColor="text1" w:themeTint="BF"/>
+          <w:sz w:val="22"/>
+          <w:szCs w:val="22"/>
+        </w:rPr>
+        <w:t>{grade}{/grade}</w:t>
+      </w:r>
+      <w:r>
+        <w:rPr>
+          <w:rFonts w:asciiTheme="majorHAnsi" w:hAnsiTheme="majorHAnsi" w:cs="Times New Roman"/>
+          <w:color w:val="404040" w:themeColor="text1" w:themeTint="BF"/>
+          <w:sz w:val="22"/>
+          <w:szCs w:val="22"/>
+        </w:rPr>
+        <w:t>{#option}</w:t>
+      </w:r>
+      <w:bookmarkStart w:id="23" w:name="_GoBack"/>
+      <w:bookmarkEnd w:id="23"/>
+      <w:r>
+        <w:rPr>
+          <w:rFonts w:asciiTheme="majorHAnsi" w:hAnsiTheme="majorHAnsi" w:cs="Times New Roman"/>
+          <w:color w:val="404040" w:themeColor="text1" w:themeTint="BF"/>
+          <w:sz w:val="22"/>
+          <w:szCs w:val="22"/>
+        </w:rPr>
+        <w:br/>
+      </w:r>
+      <w:r>
+        <w:rPr>
+          <w:rFonts w:asciiTheme="majorHAnsi" w:hAnsiTheme="majorHAnsi" w:cs="Times New Roman"/>
+          <w:color w:val="404040" w:themeColor="text1" w:themeTint="BF"/>
+          <w:sz w:val="22"/>
+          <w:szCs w:val="22"/>
+          <w:u w:val="single"/>
+        </w:rPr>
+        <w:t>Option:</w:t>
+      </w:r>
+      <w:r>
+        <w:rPr>
+          <w:rFonts w:asciiTheme="majorHAnsi" w:hAnsiTheme="majorHAnsi" w:cs="Times New Roman"/>
+          <w:color w:val="404040" w:themeColor="text1" w:themeTint="BF"/>
+          <w:sz w:val="22"/>
+          <w:szCs w:val="22"/>
+        </w:rPr>
+        <w:t xml:space="preserve"> {option}{/option}</w:t>
+      </w:r>
+      <w:r>
+        <w:rPr>
+          <w:rFonts w:asciiTheme="majorHAnsi" w:hAnsiTheme="majorHAnsi" w:cs="Times New Roman"/>
+          <w:color w:val="404040" w:themeColor="text1" w:themeTint="BF"/>
+          <w:sz w:val="22"/>
+          <w:szCs w:val="22"/>
+        </w:rPr>
+        <w:t>{/</w:t>
+      </w:r>
+      <w:proofErr w:type="spellStart"/>
+      <w:r>
+        <w:rPr>
+          <w:rFonts w:asciiTheme="majorHAnsi" w:hAnsiTheme="majorHAnsi" w:cs="Times New Roman"/>
+          <w:color w:val="404040" w:themeColor="text1" w:themeTint="BF"/>
+          <w:sz w:val="22"/>
+          <w:szCs w:val="22"/>
+        </w:rPr>
+        <w:t>academicBackground</w:t>
+      </w:r>
+      <w:proofErr w:type="spellEnd"/>
+      <w:r>
+        <w:rPr>
+          <w:rFonts w:asciiTheme="majorHAnsi" w:hAnsiTheme="majorHAnsi" w:cs="Times New Roman"/>
+          <w:color w:val="404040" w:themeColor="text1" w:themeTint="BF"/>
+          <w:sz w:val="22"/>
+          <w:szCs w:val="22"/>
+        </w:rPr>
+        <w:t>}</w:t>
       </w:r>
     </w:p>
     <w:p>
@@ -1240,6 +1372,7 @@
       <w:bookmarkStart w:id="26" w:name="OLE_LINK23"/>
       <w:bookmarkStart w:id="27" w:name="OLE_LINK7"/>
       <w:bookmarkStart w:id="28" w:name="OLE_LINK8"/>
+      <w:bookmarkStart w:id="29" w:name="OLE_LINK28"/>
       <w:r>
         <w:rPr>
           <w:rFonts w:asciiTheme="majorHAnsi" w:hAnsiTheme="majorHAnsi" w:cs="Times New Roman"/>
@@ -1274,6 +1407,7 @@
       <w:bookmarkEnd w:id="24"/>
       <w:bookmarkEnd w:id="25"/>
       <w:bookmarkEnd w:id="26"/>
+      <w:bookmarkEnd w:id="29"/>
       <w:proofErr w:type="spellStart"/>
       <w:r>
         <w:rPr>
@@ -1324,8 +1458,8 @@
           <w:lang w:val="en-GB"/>
         </w:rPr>
       </w:pPr>
-      <w:bookmarkStart w:id="29" w:name="OLE_LINK31"/>
-      <w:bookmarkStart w:id="30" w:name="OLE_LINK32"/>
+      <w:bookmarkStart w:id="30" w:name="OLE_LINK31"/>
+      <w:bookmarkStart w:id="31" w:name="OLE_LINK32"/>
       <w:bookmarkEnd w:id="27"/>
       <w:bookmarkEnd w:id="28"/>
       <w:r>
@@ -1335,8 +1469,8 @@
       <w:r>
         <w:t>miscellaneous}</w:t>
       </w:r>
-      <w:bookmarkEnd w:id="29"/>
       <w:bookmarkEnd w:id="30"/>
+      <w:bookmarkEnd w:id="31"/>
       <w:r>
         <w:t>MISCELLANEOUS</w:t>
       </w:r>
@@ -1363,12 +1497,12 @@
           <w:szCs w:val="22"/>
         </w:rPr>
       </w:pPr>
-      <w:bookmarkStart w:id="31" w:name="OLE_LINK24"/>
-      <w:bookmarkStart w:id="32" w:name="OLE_LINK25"/>
-      <w:bookmarkStart w:id="33" w:name="OLE_LINK16"/>
-      <w:bookmarkStart w:id="34" w:name="OLE_LINK17"/>
-      <w:bookmarkStart w:id="35" w:name="OLE_LINK13"/>
-      <w:bookmarkStart w:id="36" w:name="OLE_LINK14"/>
+      <w:bookmarkStart w:id="32" w:name="OLE_LINK24"/>
+      <w:bookmarkStart w:id="33" w:name="OLE_LINK25"/>
+      <w:bookmarkStart w:id="34" w:name="OLE_LINK16"/>
+      <w:bookmarkStart w:id="35" w:name="OLE_LINK17"/>
+      <w:bookmarkStart w:id="36" w:name="OLE_LINK13"/>
+      <w:bookmarkStart w:id="37" w:name="OLE_LINK14"/>
       <w:r>
         <w:rPr>
           <w:rFonts w:asciiTheme="majorHAnsi" w:hAnsiTheme="majorHAnsi" w:cs="Times New Roman"/>
@@ -1400,12 +1534,12 @@
         </w:rPr>
         <w:t xml:space="preserve"> </w:t>
       </w:r>
-      <w:bookmarkStart w:id="37" w:name="OLE_LINK109"/>
-      <w:bookmarkStart w:id="38" w:name="OLE_LINK110"/>
-      <w:bookmarkStart w:id="39" w:name="OLE_LINK111"/>
-      <w:bookmarkStart w:id="40" w:name="OLE_LINK30"/>
-      <w:bookmarkEnd w:id="31"/>
+      <w:bookmarkStart w:id="38" w:name="OLE_LINK109"/>
+      <w:bookmarkStart w:id="39" w:name="OLE_LINK110"/>
+      <w:bookmarkStart w:id="40" w:name="OLE_LINK111"/>
+      <w:bookmarkStart w:id="41" w:name="OLE_LINK30"/>
       <w:bookmarkEnd w:id="32"/>
+      <w:bookmarkEnd w:id="33"/>
       <w:r>
         <w:rPr>
           <w:rFonts w:asciiTheme="majorHAnsi" w:hAnsiTheme="majorHAnsi" w:cs="Times New Roman"/>
@@ -1415,8 +1549,8 @@
         </w:rPr>
         <w:t>miscellaneous</w:t>
       </w:r>
-      <w:bookmarkEnd w:id="33"/>
       <w:bookmarkEnd w:id="34"/>
+      <w:bookmarkEnd w:id="35"/>
       <w:r>
         <w:rPr>
           <w:rFonts w:asciiTheme="majorHAnsi" w:hAnsiTheme="majorHAnsi" w:cs="Times New Roman"/>
@@ -1426,10 +1560,10 @@
         </w:rPr>
         <w:t xml:space="preserve"> </w:t>
       </w:r>
-      <w:bookmarkEnd w:id="37"/>
       <w:bookmarkEnd w:id="38"/>
       <w:bookmarkEnd w:id="39"/>
       <w:bookmarkEnd w:id="40"/>
+      <w:bookmarkEnd w:id="41"/>
       <w:r>
         <w:rPr>
           <w:rFonts w:asciiTheme="majorHAnsi" w:hAnsiTheme="majorHAnsi" w:cs="Times New Roman"/>
@@ -1440,8 +1574,8 @@
         <w:t>| split:'\n'}{.}{/miscellaneous | split:'\n'}</w:t>
       </w:r>
     </w:p>
-    <w:bookmarkEnd w:id="35"/>
     <w:bookmarkEnd w:id="36"/>
+    <w:bookmarkEnd w:id="37"/>
     <w:p>
       <w:pPr>
         <w:widowControl w:val="0"/>
@@ -1522,8 +1656,8 @@
         </w:rPr>
         <w:t>____________________________________</w:t>
       </w:r>
-      <w:bookmarkStart w:id="41" w:name="PictureBullets"/>
-      <w:bookmarkEnd w:id="41"/>
+      <w:bookmarkStart w:id="42" w:name="PictureBullets"/>
+      <w:bookmarkEnd w:id="42"/>
     </w:p>
     <w:p>
       <w:pPr>
@@ -4738,7 +4872,7 @@
 </file>
 
 <file path=customXml/itemProps1.xml><?xml version="1.0" encoding="utf-8"?>
-<ds:datastoreItem xmlns:ds="http://schemas.openxmlformats.org/officeDocument/2006/customXml" ds:itemID="{30867557-060A-F449-9271-1E484BB178D3}">
+<ds:datastoreItem xmlns:ds="http://schemas.openxmlformats.org/officeDocument/2006/customXml" ds:itemID="{DE4DF7C5-B2E2-5143-A512-6CE5E629211B}">
   <ds:schemaRefs>
     <ds:schemaRef ds:uri="http://schemas.openxmlformats.org/officeDocument/2006/bibliography"/>
   </ds:schemaRefs>

</xml_diff>

<commit_message>
Fixed missing changes for academicBackgrounds
</commit_message>
<xml_diff>
--- a/resources/template.docx
+++ b/resources/template.docx
@@ -105,7 +105,7 @@
                           </a:ln>
                           <a:extLst>
                             <a:ext uri="{53640926-AAD7-44d8-BBD7-CCE9431645EC}">
-                              <a14:shadowObscured xmlns:a14="http://schemas.microsoft.com/office/drawing/2010/main" xmlns:w="http://schemas.openxmlformats.org/wordprocessingml/2006/main" xmlns:w10="urn:schemas-microsoft-com:office:word" xmlns:v="urn:schemas-microsoft-com:vml" xmlns:o="urn:schemas-microsoft-com:office:office" xmlns="" xmlns:mv="urn:schemas-microsoft-com:mac:vml" xmlns:mo="http://schemas.microsoft.com/office/mac/office/2008/main"/>
+                              <a14:shadowObscured xmlns:mo="http://schemas.microsoft.com/office/mac/office/2008/main" xmlns:mv="urn:schemas-microsoft-com:mac:vml" xmlns="" xmlns:o="urn:schemas-microsoft-com:office:office" xmlns:v="urn:schemas-microsoft-com:vml" xmlns:w10="urn:schemas-microsoft-com:office:word" xmlns:w="http://schemas.openxmlformats.org/wordprocessingml/2006/main" xmlns:a14="http://schemas.microsoft.com/office/drawing/2010/main"/>
                             </a:ext>
                           </a:extLst>
                         </pic:spPr>
@@ -140,9 +140,8 @@
                 <w:sz w:val="28"/>
                 <w:szCs w:val="26"/>
               </w:rPr>
-              <w:t>{</w:t>
+              <w:t>{first</w:t>
             </w:r>
-            <w:proofErr w:type="spellStart"/>
             <w:r>
               <w:rPr>
                 <w:rFonts w:ascii="Calibri" w:hAnsi="Calibri" w:cs="Arial"/>
@@ -150,7 +149,7 @@
                 <w:sz w:val="28"/>
                 <w:szCs w:val="26"/>
               </w:rPr>
-              <w:t>first</w:t>
+              <w:t>N</w:t>
             </w:r>
             <w:r>
               <w:rPr>
@@ -159,26 +158,7 @@
                 <w:sz w:val="28"/>
                 <w:szCs w:val="26"/>
               </w:rPr>
-              <w:t>N</w:t>
-            </w:r>
-            <w:r>
-              <w:rPr>
-                <w:rFonts w:ascii="Calibri" w:hAnsi="Calibri" w:cs="Arial"/>
-                <w:color w:val="808080" w:themeColor="background1" w:themeShade="80"/>
-                <w:sz w:val="28"/>
-                <w:szCs w:val="26"/>
-              </w:rPr>
-              <w:t>ame</w:t>
-            </w:r>
-            <w:proofErr w:type="spellEnd"/>
-            <w:r>
-              <w:rPr>
-                <w:rFonts w:ascii="Calibri" w:hAnsi="Calibri" w:cs="Arial"/>
-                <w:color w:val="808080" w:themeColor="background1" w:themeShade="80"/>
-                <w:sz w:val="28"/>
-                <w:szCs w:val="26"/>
-              </w:rPr>
-              <w:t>}</w:t>
+              <w:t>ame}</w:t>
             </w:r>
           </w:p>
           <w:p>
@@ -254,10 +234,8 @@
           <w:sz w:val="22"/>
           <w:szCs w:val="22"/>
         </w:rPr>
-        <w:t>{-</w:t>
+        <w:t xml:space="preserve">{-w:p </w:t>
       </w:r>
-      <w:proofErr w:type="spellStart"/>
-      <w:proofErr w:type="gramStart"/>
       <w:r>
         <w:rPr>
           <w:rFonts w:asciiTheme="majorHAnsi" w:hAnsiTheme="majorHAnsi" w:cs="Times New Roman"/>
@@ -265,58 +243,7 @@
           <w:sz w:val="22"/>
           <w:szCs w:val="22"/>
         </w:rPr>
-        <w:t>w:p</w:t>
-      </w:r>
-      <w:proofErr w:type="spellEnd"/>
-      <w:proofErr w:type="gramEnd"/>
-      <w:r>
-        <w:rPr>
-          <w:rFonts w:asciiTheme="majorHAnsi" w:hAnsiTheme="majorHAnsi" w:cs="Times New Roman"/>
-          <w:color w:val="404040" w:themeColor="text1" w:themeTint="BF"/>
-          <w:sz w:val="22"/>
-          <w:szCs w:val="22"/>
-        </w:rPr>
-        <w:t xml:space="preserve"> </w:t>
-      </w:r>
-      <w:proofErr w:type="spellStart"/>
-      <w:r>
-        <w:rPr>
-          <w:rFonts w:asciiTheme="majorHAnsi" w:hAnsiTheme="majorHAnsi" w:cs="Times New Roman"/>
-          <w:color w:val="404040" w:themeColor="text1" w:themeTint="BF"/>
-          <w:sz w:val="22"/>
-          <w:szCs w:val="22"/>
-        </w:rPr>
-        <w:t>executiveSummary</w:t>
-      </w:r>
-      <w:proofErr w:type="spellEnd"/>
-      <w:r>
-        <w:rPr>
-          <w:rFonts w:asciiTheme="majorHAnsi" w:hAnsiTheme="majorHAnsi" w:cs="Times New Roman"/>
-          <w:color w:val="404040" w:themeColor="text1" w:themeTint="BF"/>
-          <w:sz w:val="22"/>
-          <w:szCs w:val="22"/>
-        </w:rPr>
-        <w:t xml:space="preserve"> | split:'\n'}{.}{/</w:t>
-      </w:r>
-      <w:proofErr w:type="spellStart"/>
-      <w:r>
-        <w:rPr>
-          <w:rFonts w:asciiTheme="majorHAnsi" w:hAnsiTheme="majorHAnsi" w:cs="Times New Roman"/>
-          <w:color w:val="404040" w:themeColor="text1" w:themeTint="BF"/>
-          <w:sz w:val="22"/>
-          <w:szCs w:val="22"/>
-        </w:rPr>
-        <w:t>executiveSummary</w:t>
-      </w:r>
-      <w:proofErr w:type="spellEnd"/>
-      <w:r>
-        <w:rPr>
-          <w:rFonts w:asciiTheme="majorHAnsi" w:hAnsiTheme="majorHAnsi" w:cs="Times New Roman"/>
-          <w:color w:val="404040" w:themeColor="text1" w:themeTint="BF"/>
-          <w:sz w:val="22"/>
-          <w:szCs w:val="22"/>
-        </w:rPr>
-        <w:t xml:space="preserve"> | split:'\n'}</w:t>
+        <w:t>executiveSummary | split:'\n'}{.}{/executiveSummary | split:'\n'}</w:t>
       </w:r>
     </w:p>
     <w:bookmarkEnd w:id="0"/>
@@ -377,26 +304,16 @@
                 <w:b/>
                 <w:lang w:val="en-GB"/>
               </w:rPr>
-              <w:t>{#</w:t>
+              <w:t>{#experiences}</w:t>
             </w:r>
-            <w:proofErr w:type="gramStart"/>
             <w:r>
               <w:rPr>
                 <w:rFonts w:ascii="Calibri" w:hAnsi="Calibri" w:cs="Arial"/>
                 <w:b/>
                 <w:lang w:val="en-GB"/>
               </w:rPr>
-              <w:t>experiences}</w:t>
-            </w:r>
-            <w:r>
-              <w:rPr>
-                <w:rFonts w:ascii="Calibri" w:hAnsi="Calibri" w:cs="Arial"/>
-                <w:b/>
-                <w:lang w:val="en-GB"/>
-              </w:rPr>
               <w:t>Company</w:t>
             </w:r>
-            <w:proofErr w:type="gramEnd"/>
           </w:p>
         </w:tc>
         <w:tc>
@@ -419,27 +336,7 @@
                 <w:sz w:val="22"/>
                 <w:szCs w:val="22"/>
               </w:rPr>
-              <w:t>{</w:t>
-            </w:r>
-            <w:proofErr w:type="spellStart"/>
-            <w:r>
-              <w:rPr>
-                <w:rFonts w:asciiTheme="majorHAnsi" w:hAnsiTheme="majorHAnsi" w:cs="Times New Roman"/>
-                <w:color w:val="404040" w:themeColor="text1" w:themeTint="BF"/>
-                <w:sz w:val="22"/>
-                <w:szCs w:val="22"/>
-              </w:rPr>
-              <w:t>companyName</w:t>
-            </w:r>
-            <w:proofErr w:type="spellEnd"/>
-            <w:r>
-              <w:rPr>
-                <w:rFonts w:asciiTheme="majorHAnsi" w:hAnsiTheme="majorHAnsi" w:cs="Times New Roman"/>
-                <w:color w:val="404040" w:themeColor="text1" w:themeTint="BF"/>
-                <w:sz w:val="22"/>
-                <w:szCs w:val="22"/>
-              </w:rPr>
-              <w:t>}</w:t>
+              <w:t>{companyName}</w:t>
             </w:r>
           </w:p>
         </w:tc>
@@ -645,33 +542,7 @@
                 <w:szCs w:val="22"/>
                 <w:lang w:val="en-US"/>
               </w:rPr>
-              <w:t>{-</w:t>
-            </w:r>
-            <w:proofErr w:type="spellStart"/>
-            <w:proofErr w:type="gramStart"/>
-            <w:r>
-              <w:rPr>
-                <w:rFonts w:asciiTheme="majorHAnsi" w:eastAsiaTheme="minorEastAsia" w:hAnsiTheme="majorHAnsi"/>
-                <w:color w:val="404040" w:themeColor="text1" w:themeTint="BF"/>
-                <w:spacing w:val="0"/>
-                <w:sz w:val="22"/>
-                <w:szCs w:val="22"/>
-                <w:lang w:val="en-US"/>
-              </w:rPr>
-              <w:t>w:p</w:t>
-            </w:r>
-            <w:proofErr w:type="spellEnd"/>
-            <w:proofErr w:type="gramEnd"/>
-            <w:r>
-              <w:rPr>
-                <w:rFonts w:asciiTheme="majorHAnsi" w:eastAsiaTheme="minorEastAsia" w:hAnsiTheme="majorHAnsi"/>
-                <w:color w:val="404040" w:themeColor="text1" w:themeTint="BF"/>
-                <w:spacing w:val="0"/>
-                <w:sz w:val="22"/>
-                <w:szCs w:val="22"/>
-                <w:lang w:val="en-US"/>
-              </w:rPr>
-              <w:t xml:space="preserve"> </w:t>
+              <w:t xml:space="preserve">{-w:p </w:t>
             </w:r>
             <w:bookmarkEnd w:id="14"/>
             <w:bookmarkEnd w:id="15"/>
@@ -749,26 +620,16 @@
                 <w:b/>
                 <w:lang w:val="en-GB"/>
               </w:rPr>
-              <w:t>{#</w:t>
+              <w:t>{#tools}</w:t>
             </w:r>
-            <w:proofErr w:type="gramStart"/>
             <w:r>
               <w:rPr>
                 <w:rFonts w:ascii="Calibri" w:hAnsi="Calibri" w:cs="Arial"/>
                 <w:b/>
                 <w:lang w:val="en-GB"/>
               </w:rPr>
-              <w:t>tools}</w:t>
-            </w:r>
-            <w:r>
-              <w:rPr>
-                <w:rFonts w:ascii="Calibri" w:hAnsi="Calibri" w:cs="Arial"/>
-                <w:b/>
-                <w:lang w:val="en-GB"/>
-              </w:rPr>
               <w:t>Tools</w:t>
             </w:r>
-            <w:proofErr w:type="gramEnd"/>
           </w:p>
         </w:tc>
         <w:tc>
@@ -830,26 +691,16 @@
                 <w:b/>
                 <w:lang w:val="en-GB"/>
               </w:rPr>
-              <w:t>{#</w:t>
+              <w:t>{#methodology}</w:t>
             </w:r>
-            <w:proofErr w:type="gramStart"/>
             <w:r>
               <w:rPr>
                 <w:rFonts w:ascii="Calibri" w:hAnsi="Calibri" w:cs="Arial"/>
                 <w:b/>
                 <w:lang w:val="en-GB"/>
               </w:rPr>
-              <w:t>methodology}</w:t>
-            </w:r>
-            <w:r>
-              <w:rPr>
-                <w:rFonts w:ascii="Calibri" w:hAnsi="Calibri" w:cs="Arial"/>
-                <w:b/>
-                <w:lang w:val="en-GB"/>
-              </w:rPr>
               <w:t>Methodology</w:t>
             </w:r>
-            <w:proofErr w:type="gramEnd"/>
           </w:p>
         </w:tc>
         <w:tc>
@@ -972,31 +823,8 @@
           <w:sz w:val="22"/>
           <w:szCs w:val="22"/>
         </w:rPr>
-        <w:t>-</w:t>
+        <w:t xml:space="preserve">-w:p </w:t>
       </w:r>
-      <w:proofErr w:type="spellStart"/>
-      <w:proofErr w:type="gramStart"/>
-      <w:r>
-        <w:rPr>
-          <w:rFonts w:asciiTheme="majorHAnsi" w:hAnsiTheme="majorHAnsi" w:cs="Times New Roman"/>
-          <w:color w:val="404040" w:themeColor="text1" w:themeTint="BF"/>
-          <w:sz w:val="22"/>
-          <w:szCs w:val="22"/>
-        </w:rPr>
-        <w:t>w:p</w:t>
-      </w:r>
-      <w:proofErr w:type="spellEnd"/>
-      <w:proofErr w:type="gramEnd"/>
-      <w:r>
-        <w:rPr>
-          <w:rFonts w:asciiTheme="majorHAnsi" w:hAnsiTheme="majorHAnsi" w:cs="Times New Roman"/>
-          <w:color w:val="404040" w:themeColor="text1" w:themeTint="BF"/>
-          <w:sz w:val="22"/>
-          <w:szCs w:val="22"/>
-        </w:rPr>
-        <w:t xml:space="preserve"> </w:t>
-      </w:r>
-      <w:proofErr w:type="spellStart"/>
       <w:r>
         <w:rPr>
           <w:rFonts w:asciiTheme="majorHAnsi" w:hAnsiTheme="majorHAnsi" w:cs="Times New Roman"/>
@@ -1008,7 +836,15 @@
       </w:r>
       <w:bookmarkEnd w:id="21"/>
       <w:bookmarkEnd w:id="22"/>
-      <w:proofErr w:type="spellEnd"/>
+      <w:r>
+        <w:rPr>
+          <w:rFonts w:asciiTheme="majorHAnsi" w:hAnsiTheme="majorHAnsi" w:cs="Times New Roman"/>
+          <w:color w:val="404040" w:themeColor="text1" w:themeTint="BF"/>
+          <w:sz w:val="22"/>
+          <w:szCs w:val="22"/>
+        </w:rPr>
+        <w:t>s</w:t>
+      </w:r>
       <w:r>
         <w:rPr>
           <w:rFonts w:asciiTheme="majorHAnsi" w:hAnsiTheme="majorHAnsi" w:cs="Times New Roman"/>
@@ -1110,8 +946,6 @@
         </w:rPr>
         <w:t>{#option}</w:t>
       </w:r>
-      <w:bookmarkStart w:id="23" w:name="_GoBack"/>
-      <w:bookmarkEnd w:id="23"/>
       <w:r>
         <w:rPr>
           <w:rFonts w:asciiTheme="majorHAnsi" w:hAnsiTheme="majorHAnsi" w:cs="Times New Roman"/>
@@ -1149,7 +983,6 @@
         </w:rPr>
         <w:t>{/</w:t>
       </w:r>
-      <w:proofErr w:type="spellStart"/>
       <w:r>
         <w:rPr>
           <w:rFonts w:asciiTheme="majorHAnsi" w:hAnsiTheme="majorHAnsi" w:cs="Times New Roman"/>
@@ -1159,7 +992,17 @@
         </w:rPr>
         <w:t>academicBackground</w:t>
       </w:r>
-      <w:proofErr w:type="spellEnd"/>
+      <w:r>
+        <w:rPr>
+          <w:rFonts w:asciiTheme="majorHAnsi" w:hAnsiTheme="majorHAnsi" w:cs="Times New Roman"/>
+          <w:color w:val="404040" w:themeColor="text1" w:themeTint="BF"/>
+          <w:sz w:val="22"/>
+          <w:szCs w:val="22"/>
+        </w:rPr>
+        <w:t>s</w:t>
+      </w:r>
+      <w:bookmarkStart w:id="23" w:name="_GoBack"/>
+      <w:bookmarkEnd w:id="23"/>
       <w:r>
         <w:rPr>
           <w:rFonts w:asciiTheme="majorHAnsi" w:hAnsiTheme="majorHAnsi" w:cs="Times New Roman"/>
@@ -1242,7 +1085,6 @@
               </w:rPr>
               <w:t>{#</w:t>
             </w:r>
-            <w:proofErr w:type="gramStart"/>
             <w:r>
               <w:rPr>
                 <w:rFonts w:ascii="Calibri" w:hAnsi="Calibri"/>
@@ -1271,30 +1113,7 @@
                 <w:szCs w:val="20"/>
                 <w:lang w:val="en-GB"/>
               </w:rPr>
-              <w:t>{</w:t>
-            </w:r>
-            <w:proofErr w:type="spellStart"/>
-            <w:proofErr w:type="gramEnd"/>
-            <w:r>
-              <w:rPr>
-                <w:rFonts w:ascii="Calibri" w:hAnsi="Calibri"/>
-                <w:b/>
-                <w:sz w:val="20"/>
-                <w:szCs w:val="20"/>
-                <w:lang w:val="en-GB"/>
-              </w:rPr>
-              <w:t>languageName</w:t>
-            </w:r>
-            <w:proofErr w:type="spellEnd"/>
-            <w:r>
-              <w:rPr>
-                <w:rFonts w:ascii="Calibri" w:hAnsi="Calibri"/>
-                <w:b/>
-                <w:sz w:val="20"/>
-                <w:szCs w:val="20"/>
-                <w:lang w:val="en-GB"/>
-              </w:rPr>
-              <w:t>}</w:t>
+              <w:t>{languageName}</w:t>
             </w:r>
           </w:p>
         </w:tc>
@@ -1370,9 +1189,9 @@
       <w:bookmarkStart w:id="24" w:name="OLE_LINK21"/>
       <w:bookmarkStart w:id="25" w:name="OLE_LINK22"/>
       <w:bookmarkStart w:id="26" w:name="OLE_LINK23"/>
-      <w:bookmarkStart w:id="27" w:name="OLE_LINK7"/>
-      <w:bookmarkStart w:id="28" w:name="OLE_LINK8"/>
-      <w:bookmarkStart w:id="29" w:name="OLE_LINK28"/>
+      <w:bookmarkStart w:id="27" w:name="OLE_LINK28"/>
+      <w:bookmarkStart w:id="28" w:name="OLE_LINK7"/>
+      <w:bookmarkStart w:id="29" w:name="OLE_LINK8"/>
       <w:r>
         <w:rPr>
           <w:rFonts w:asciiTheme="majorHAnsi" w:hAnsiTheme="majorHAnsi" w:cs="Times New Roman"/>
@@ -1380,10 +1199,12 @@
           <w:sz w:val="22"/>
           <w:szCs w:val="22"/>
         </w:rPr>
-        <w:t>{-</w:t>
+        <w:t xml:space="preserve">{-w:p </w:t>
       </w:r>
-      <w:proofErr w:type="spellStart"/>
-      <w:proofErr w:type="gramStart"/>
+      <w:bookmarkEnd w:id="24"/>
+      <w:bookmarkEnd w:id="25"/>
+      <w:bookmarkEnd w:id="26"/>
+      <w:bookmarkEnd w:id="27"/>
       <w:r>
         <w:rPr>
           <w:rFonts w:asciiTheme="majorHAnsi" w:hAnsiTheme="majorHAnsi" w:cs="Times New Roman"/>
@@ -1391,62 +1212,7 @@
           <w:sz w:val="22"/>
           <w:szCs w:val="22"/>
         </w:rPr>
-        <w:t>w:p</w:t>
-      </w:r>
-      <w:proofErr w:type="spellEnd"/>
-      <w:proofErr w:type="gramEnd"/>
-      <w:r>
-        <w:rPr>
-          <w:rFonts w:asciiTheme="majorHAnsi" w:hAnsiTheme="majorHAnsi" w:cs="Times New Roman"/>
-          <w:color w:val="404040" w:themeColor="text1" w:themeTint="BF"/>
-          <w:sz w:val="22"/>
-          <w:szCs w:val="22"/>
-        </w:rPr>
-        <w:t xml:space="preserve"> </w:t>
-      </w:r>
-      <w:bookmarkEnd w:id="24"/>
-      <w:bookmarkEnd w:id="25"/>
-      <w:bookmarkEnd w:id="26"/>
-      <w:bookmarkEnd w:id="29"/>
-      <w:proofErr w:type="spellStart"/>
-      <w:r>
-        <w:rPr>
-          <w:rFonts w:asciiTheme="majorHAnsi" w:hAnsiTheme="majorHAnsi" w:cs="Times New Roman"/>
-          <w:color w:val="404040" w:themeColor="text1" w:themeTint="BF"/>
-          <w:sz w:val="22"/>
-          <w:szCs w:val="22"/>
-        </w:rPr>
-        <w:t>skillsAndTrainings</w:t>
-      </w:r>
-      <w:proofErr w:type="spellEnd"/>
-      <w:r>
-        <w:rPr>
-          <w:rFonts w:asciiTheme="majorHAnsi" w:hAnsiTheme="majorHAnsi" w:cs="Times New Roman"/>
-          <w:color w:val="404040" w:themeColor="text1" w:themeTint="BF"/>
-          <w:sz w:val="22"/>
-          <w:szCs w:val="22"/>
-        </w:rPr>
-        <w:t>| split:'\n'}{.}{/</w:t>
-      </w:r>
-      <w:proofErr w:type="spellStart"/>
-      <w:r>
-        <w:rPr>
-          <w:rFonts w:asciiTheme="majorHAnsi" w:hAnsiTheme="majorHAnsi" w:cs="Times New Roman"/>
-          <w:color w:val="404040" w:themeColor="text1" w:themeTint="BF"/>
-          <w:sz w:val="22"/>
-          <w:szCs w:val="22"/>
-        </w:rPr>
-        <w:t>skillsAndTrainings</w:t>
-      </w:r>
-      <w:proofErr w:type="spellEnd"/>
-      <w:r>
-        <w:rPr>
-          <w:rFonts w:asciiTheme="majorHAnsi" w:hAnsiTheme="majorHAnsi" w:cs="Times New Roman"/>
-          <w:color w:val="404040" w:themeColor="text1" w:themeTint="BF"/>
-          <w:sz w:val="22"/>
-          <w:szCs w:val="22"/>
-        </w:rPr>
-        <w:t>| split:'\n'}</w:t>
+        <w:t>skillsAndTrainings| split:'\n'}{.}{/skillsAndTrainings| split:'\n'}</w:t>
       </w:r>
     </w:p>
     <w:p>
@@ -1460,21 +1226,16 @@
       </w:pPr>
       <w:bookmarkStart w:id="30" w:name="OLE_LINK31"/>
       <w:bookmarkStart w:id="31" w:name="OLE_LINK32"/>
-      <w:bookmarkEnd w:id="27"/>
       <w:bookmarkEnd w:id="28"/>
+      <w:bookmarkEnd w:id="29"/>
       <w:r>
-        <w:t>{#</w:t>
-      </w:r>
-      <w:proofErr w:type="gramStart"/>
-      <w:r>
-        <w:t>miscellaneous}</w:t>
+        <w:t>{#miscellaneous}</w:t>
       </w:r>
       <w:bookmarkEnd w:id="30"/>
       <w:bookmarkEnd w:id="31"/>
       <w:r>
         <w:t>MISCELLANEOUS</w:t>
       </w:r>
-      <w:proofErr w:type="gramEnd"/>
       <w:r>
         <w:t>{/miscellaneous}</w:t>
       </w:r>
@@ -1510,29 +1271,7 @@
           <w:sz w:val="22"/>
           <w:szCs w:val="22"/>
         </w:rPr>
-        <w:t>{-</w:t>
-      </w:r>
-      <w:proofErr w:type="spellStart"/>
-      <w:proofErr w:type="gramStart"/>
-      <w:r>
-        <w:rPr>
-          <w:rFonts w:asciiTheme="majorHAnsi" w:hAnsiTheme="majorHAnsi" w:cs="Times New Roman"/>
-          <w:color w:val="404040" w:themeColor="text1" w:themeTint="BF"/>
-          <w:sz w:val="22"/>
-          <w:szCs w:val="22"/>
-        </w:rPr>
-        <w:t>w:p</w:t>
-      </w:r>
-      <w:proofErr w:type="spellEnd"/>
-      <w:proofErr w:type="gramEnd"/>
-      <w:r>
-        <w:rPr>
-          <w:rFonts w:asciiTheme="majorHAnsi" w:hAnsiTheme="majorHAnsi" w:cs="Times New Roman"/>
-          <w:color w:val="404040" w:themeColor="text1" w:themeTint="BF"/>
-          <w:sz w:val="22"/>
-          <w:szCs w:val="22"/>
-        </w:rPr>
-        <w:t xml:space="preserve"> </w:t>
+        <w:t xml:space="preserve">{-w:p </w:t>
       </w:r>
       <w:bookmarkStart w:id="38" w:name="OLE_LINK109"/>
       <w:bookmarkStart w:id="39" w:name="OLE_LINK110"/>
@@ -4872,7 +4611,7 @@
 </file>
 
 <file path=customXml/itemProps1.xml><?xml version="1.0" encoding="utf-8"?>
-<ds:datastoreItem xmlns:ds="http://schemas.openxmlformats.org/officeDocument/2006/customXml" ds:itemID="{DE4DF7C5-B2E2-5143-A512-6CE5E629211B}">
+<ds:datastoreItem xmlns:ds="http://schemas.openxmlformats.org/officeDocument/2006/customXml" ds:itemID="{FB8DBB3D-F4A4-6C4E-8ECA-8F3BDC67F0D6}">
   <ds:schemaRefs>
     <ds:schemaRef ds:uri="http://schemas.openxmlformats.org/officeDocument/2006/bibliography"/>
   </ds:schemaRefs>

</xml_diff>

<commit_message>
Hide misc section if there is none and hide languages with none level
</commit_message>
<xml_diff>
--- a/resources/template.docx
+++ b/resources/template.docx
@@ -216,11 +216,11 @@
         </w:rPr>
         <w:t>{-w:p executiveSummary | split:'\n'}{.}{/executiveSummary | split:'\n'}</w:t>
       </w:r>
-      <w:bookmarkStart w:id="0" w:name="OLE_LINK15"/>
-      <w:bookmarkStart w:id="1" w:name="OLE_LINK10"/>
+      <w:bookmarkStart w:id="0" w:name="OLE_LINK26"/>
+      <w:bookmarkStart w:id="1" w:name="OLE_LINK27"/>
       <w:bookmarkStart w:id="2" w:name="OLE_LINK9"/>
-      <w:bookmarkStart w:id="3" w:name="OLE_LINK27"/>
-      <w:bookmarkStart w:id="4" w:name="OLE_LINK26"/>
+      <w:bookmarkStart w:id="3" w:name="OLE_LINK10"/>
+      <w:bookmarkStart w:id="4" w:name="OLE_LINK15"/>
       <w:bookmarkEnd w:id="0"/>
       <w:bookmarkEnd w:id="1"/>
       <w:bookmarkEnd w:id="2"/>
@@ -236,9 +236,9 @@
         <w:rPr/>
         <w:t>PROFESSIONAL EXPERIENCE</w:t>
       </w:r>
-      <w:bookmarkStart w:id="5" w:name="OLE_LINK20"/>
+      <w:bookmarkStart w:id="5" w:name="OLE_LINK3"/>
       <w:bookmarkStart w:id="6" w:name="OLE_LINK4"/>
-      <w:bookmarkStart w:id="7" w:name="OLE_LINK3"/>
+      <w:bookmarkStart w:id="7" w:name="OLE_LINK20"/>
     </w:p>
     <w:tbl>
       <w:tblPr>
@@ -376,8 +376,8 @@
               </w:rPr>
               <w:t>{</w:t>
             </w:r>
-            <w:bookmarkStart w:id="9" w:name="OLE_LINK6"/>
-            <w:bookmarkStart w:id="10" w:name="OLE_LINK5"/>
+            <w:bookmarkStart w:id="9" w:name="OLE_LINK5"/>
+            <w:bookmarkStart w:id="10" w:name="OLE_LINK6"/>
             <w:r>
               <w:rPr>
                 <w:rFonts w:cs="Times New Roman" w:ascii="Calibri" w:hAnsi="Calibri" w:asciiTheme="majorHAnsi" w:hAnsiTheme="majorHAnsi"/>
@@ -422,8 +422,8 @@
                 <w:lang w:val="en-GB"/>
               </w:rPr>
             </w:pPr>
-            <w:bookmarkStart w:id="11" w:name="OLE_LINK12"/>
-            <w:bookmarkStart w:id="12" w:name="OLE_LINK11"/>
+            <w:bookmarkStart w:id="11" w:name="OLE_LINK11"/>
+            <w:bookmarkStart w:id="12" w:name="OLE_LINK12"/>
             <w:r>
               <w:rPr>
                 <w:rFonts w:cs="Arial" w:ascii="Calibri" w:hAnsi="Calibri"/>
@@ -521,12 +521,12 @@
                 <w:lang w:val="en-US"/>
               </w:rPr>
             </w:pPr>
-            <w:bookmarkStart w:id="14" w:name="OLE_LINK2"/>
-            <w:bookmarkStart w:id="15" w:name="OLE_LINK1"/>
-            <w:bookmarkStart w:id="16" w:name="OLE_LINK34"/>
-            <w:bookmarkStart w:id="17" w:name="OLE_LINK33"/>
-            <w:bookmarkStart w:id="18" w:name="OLE_LINK36"/>
-            <w:bookmarkStart w:id="19" w:name="OLE_LINK35"/>
+            <w:bookmarkStart w:id="14" w:name="OLE_LINK1"/>
+            <w:bookmarkStart w:id="15" w:name="OLE_LINK2"/>
+            <w:bookmarkStart w:id="16" w:name="OLE_LINK33"/>
+            <w:bookmarkStart w:id="17" w:name="OLE_LINK34"/>
+            <w:bookmarkStart w:id="18" w:name="OLE_LINK35"/>
+            <w:bookmarkStart w:id="19" w:name="OLE_LINK36"/>
             <w:r>
               <w:rPr>
                 <w:rFonts w:eastAsia="ＭＳ 明朝" w:ascii="Calibri" w:hAnsi="Calibri" w:asciiTheme="majorHAnsi" w:eastAsiaTheme="minorEastAsia" w:hAnsiTheme="majorHAnsi"/>
@@ -732,7 +732,6 @@
         <w:pStyle w:val="Titre2"/>
         <w:rPr/>
       </w:pPr>
-      <w:bookmarkStart w:id="21" w:name="__DdeLink__333_3014377811"/>
       <w:r>
         <w:rPr/>
         <w:t>ACADEMIC BACKGROUND</w:t>
@@ -748,6 +747,7 @@
         </w:numPr>
         <w:spacing w:before="0" w:after="120"/>
         <w:ind w:left="357" w:hanging="357"/>
+        <w:contextualSpacing/>
         <w:rPr>
           <w:rFonts w:ascii="Calibri" w:hAnsi="Calibri" w:cs="Times New Roman" w:asciiTheme="majorHAnsi" w:hAnsiTheme="majorHAnsi"/>
           <w:color w:val="404040" w:themeColor="text1" w:themeTint="bf"/>
@@ -755,8 +755,8 @@
           <w:szCs w:val="22"/>
         </w:rPr>
       </w:pPr>
+      <w:bookmarkStart w:id="21" w:name="OLE_LINK18"/>
       <w:bookmarkStart w:id="22" w:name="OLE_LINK19"/>
-      <w:bookmarkStart w:id="23" w:name="OLE_LINK18"/>
       <w:r>
         <w:rPr>
           <w:rFonts w:cs="Times New Roman" w:ascii="Calibri" w:hAnsi="Calibri" w:asciiTheme="majorHAnsi" w:hAnsiTheme="majorHAnsi"/>
@@ -766,8 +766,8 @@
         </w:rPr>
         <w:t>{-w:p academicBackground</w:t>
       </w:r>
+      <w:bookmarkEnd w:id="21"/>
       <w:bookmarkEnd w:id="22"/>
-      <w:bookmarkEnd w:id="23"/>
       <w:r>
         <w:rPr>
           <w:rFonts w:cs="Times New Roman" w:ascii="Calibri" w:hAnsi="Calibri" w:asciiTheme="majorHAnsi" w:hAnsiTheme="majorHAnsi"/>
@@ -836,8 +836,8 @@
         </w:rPr>
         <w:t xml:space="preserve"> {option}{/option}{/academicBackgrounds</w:t>
       </w:r>
-      <w:bookmarkStart w:id="24" w:name="_GoBack"/>
-      <w:bookmarkEnd w:id="24"/>
+      <w:bookmarkStart w:id="23" w:name="_GoBack"/>
+      <w:bookmarkEnd w:id="23"/>
       <w:r>
         <w:rPr>
           <w:rFonts w:cs="Times New Roman" w:ascii="Calibri" w:hAnsi="Calibri" w:asciiTheme="majorHAnsi" w:hAnsiTheme="majorHAnsi"/>
@@ -847,7 +847,6 @@
         </w:rPr>
         <w:t>}</w:t>
       </w:r>
-      <w:bookmarkEnd w:id="21"/>
     </w:p>
     <w:p>
       <w:pPr>
@@ -874,7 +873,7 @@
           <w:top w:w="0" w:type="dxa"/>
           <w:left w:w="57" w:type="dxa"/>
           <w:bottom w:w="0" w:type="dxa"/>
-          <w:right w:w="0" w:type="dxa"/>
+          <w:right w:w="10" w:type="dxa"/>
         </w:tblCellMar>
         <w:tblLook w:firstRow="0" w:noVBand="0" w:lastRow="0" w:firstColumn="0" w:lastColumn="0" w:noHBand="0" w:val="0000"/>
       </w:tblPr>
@@ -924,7 +923,27 @@
                 <w:szCs w:val="20"/>
                 <w:lang w:val="en-GB"/>
               </w:rPr>
-              <w:t>{#languages}{languageName}</w:t>
+              <w:t>{#languages}</w:t>
+            </w:r>
+            <w:r>
+              <w:rPr>
+                <w:rFonts w:ascii="Calibri" w:hAnsi="Calibri"/>
+                <w:b/>
+                <w:sz w:val="20"/>
+                <w:szCs w:val="20"/>
+                <w:lang w:val="en-GB"/>
+              </w:rPr>
+              <w:t>{#hasLanguage}</w:t>
+            </w:r>
+            <w:r>
+              <w:rPr>
+                <w:rFonts w:ascii="Calibri" w:hAnsi="Calibri"/>
+                <w:b/>
+                <w:sz w:val="20"/>
+                <w:szCs w:val="20"/>
+                <w:lang w:val="en-GB"/>
+              </w:rPr>
+              <w:t>{languageName}</w:t>
             </w:r>
           </w:p>
         </w:tc>
@@ -962,7 +981,25 @@
                 <w:sz w:val="22"/>
                 <w:szCs w:val="22"/>
               </w:rPr>
-              <w:t>{level}{/languages}</w:t>
+              <w:t>{level}</w:t>
+            </w:r>
+            <w:r>
+              <w:rPr>
+                <w:rFonts w:cs="Times New Roman" w:ascii="Calibri" w:hAnsi="Calibri" w:asciiTheme="majorHAnsi" w:hAnsiTheme="majorHAnsi"/>
+                <w:color w:val="404040" w:themeColor="text1" w:themeTint="bf"/>
+                <w:sz w:val="22"/>
+                <w:szCs w:val="22"/>
+              </w:rPr>
+              <w:t>{/hasLanguage}</w:t>
+            </w:r>
+            <w:r>
+              <w:rPr>
+                <w:rFonts w:cs="Times New Roman" w:ascii="Calibri" w:hAnsi="Calibri" w:asciiTheme="majorHAnsi" w:hAnsiTheme="majorHAnsi"/>
+                <w:color w:val="404040" w:themeColor="text1" w:themeTint="bf"/>
+                <w:sz w:val="22"/>
+                <w:szCs w:val="22"/>
+              </w:rPr>
+              <w:t>{/languages}</w:t>
             </w:r>
           </w:p>
         </w:tc>
@@ -971,7 +1008,12 @@
     <w:p>
       <w:pPr>
         <w:pStyle w:val="Titre2"/>
-        <w:rPr/>
+        <w:rPr>
+          <w:rFonts w:ascii="Calibri" w:hAnsi="Calibri" w:cs="Times New Roman" w:asciiTheme="majorHAnsi" w:hAnsiTheme="majorHAnsi"/>
+          <w:color w:val="404040" w:themeColor="text1" w:themeTint="bf"/>
+          <w:sz w:val="22"/>
+          <w:szCs w:val="22"/>
+        </w:rPr>
       </w:pPr>
       <w:r>
         <w:rPr/>
@@ -986,21 +1028,16 @@
           <w:ilvl w:val="0"/>
           <w:numId w:val="2"/>
         </w:numPr>
-        <w:rPr>
-          <w:rFonts w:ascii="Calibri" w:hAnsi="Calibri" w:cs="Times New Roman" w:asciiTheme="majorHAnsi" w:hAnsiTheme="majorHAnsi"/>
-          <w:color w:val="404040" w:themeColor="text1" w:themeTint="bf"/>
-          <w:sz w:val="22"/>
-          <w:szCs w:val="22"/>
-        </w:rPr>
-      </w:pPr>
-      <w:bookmarkStart w:id="25" w:name="OLE_LINK8"/>
-      <w:bookmarkStart w:id="26" w:name="OLE_LINK7"/>
+        <w:rPr/>
+      </w:pPr>
+      <w:bookmarkStart w:id="24" w:name="OLE_LINK21"/>
+      <w:bookmarkStart w:id="25" w:name="OLE_LINK22"/>
+      <w:bookmarkStart w:id="26" w:name="OLE_LINK23"/>
       <w:bookmarkStart w:id="27" w:name="OLE_LINK28"/>
-      <w:bookmarkStart w:id="28" w:name="OLE_LINK23"/>
-      <w:bookmarkStart w:id="29" w:name="OLE_LINK22"/>
-      <w:bookmarkStart w:id="30" w:name="OLE_LINK21"/>
-      <w:bookmarkEnd w:id="25"/>
-      <w:bookmarkEnd w:id="26"/>
+      <w:bookmarkStart w:id="28" w:name="OLE_LINK7"/>
+      <w:bookmarkStart w:id="29" w:name="OLE_LINK8"/>
+      <w:bookmarkEnd w:id="28"/>
+      <w:bookmarkEnd w:id="29"/>
       <w:r>
         <w:rPr>
           <w:rFonts w:cs="Times New Roman" w:ascii="Calibri" w:hAnsi="Calibri" w:asciiTheme="majorHAnsi" w:hAnsiTheme="majorHAnsi"/>
@@ -1010,10 +1047,11 @@
         </w:rPr>
         <w:t xml:space="preserve">{-w:p </w:t>
       </w:r>
+      <w:bookmarkStart w:id="30" w:name="__DdeLink__1837_630833600"/>
+      <w:bookmarkEnd w:id="24"/>
+      <w:bookmarkEnd w:id="25"/>
+      <w:bookmarkEnd w:id="26"/>
       <w:bookmarkEnd w:id="27"/>
-      <w:bookmarkEnd w:id="28"/>
-      <w:bookmarkEnd w:id="29"/>
-      <w:bookmarkEnd w:id="30"/>
       <w:r>
         <w:rPr>
           <w:rFonts w:cs="Times New Roman" w:ascii="Calibri" w:hAnsi="Calibri" w:asciiTheme="majorHAnsi" w:hAnsiTheme="majorHAnsi"/>
@@ -1021,34 +1059,56 @@
           <w:sz w:val="22"/>
           <w:szCs w:val="22"/>
         </w:rPr>
-        <w:t>skillsAndTrainings| split:'\n'}{.}{/skillsAndTrainings| split:'\n'}</w:t>
+        <w:t>skillsAndTrainings</w:t>
+      </w:r>
+      <w:bookmarkEnd w:id="30"/>
+      <w:r>
+        <w:rPr>
+          <w:rFonts w:cs="Times New Roman" w:ascii="Calibri" w:hAnsi="Calibri" w:asciiTheme="majorHAnsi" w:hAnsiTheme="majorHAnsi"/>
+          <w:color w:val="404040" w:themeColor="text1" w:themeTint="bf"/>
+          <w:sz w:val="22"/>
+          <w:szCs w:val="22"/>
+        </w:rPr>
+        <w:t>| split:'\n'}{.}{/skillsAndTrainings| split:'\n'}</w:t>
       </w:r>
     </w:p>
     <w:p>
       <w:pPr>
         <w:pStyle w:val="Titre2"/>
-        <w:rPr>
-          <w:b/>
-          <w:b/>
-          <w:sz w:val="22"/>
-          <w:lang w:val="en-GB"/>
-        </w:rPr>
-      </w:pPr>
-      <w:bookmarkStart w:id="31" w:name="OLE_LINK8"/>
-      <w:bookmarkStart w:id="32" w:name="OLE_LINK7"/>
-      <w:bookmarkStart w:id="33" w:name="OLE_LINK32"/>
-      <w:bookmarkStart w:id="34" w:name="OLE_LINK31"/>
+        <w:rPr/>
+      </w:pPr>
+      <w:bookmarkStart w:id="31" w:name="OLE_LINK31"/>
+      <w:bookmarkStart w:id="32" w:name="OLE_LINK32"/>
+      <w:bookmarkStart w:id="33" w:name="OLE_LINK71"/>
+      <w:bookmarkStart w:id="34" w:name="OLE_LINK81"/>
+      <w:bookmarkEnd w:id="33"/>
+      <w:bookmarkEnd w:id="34"/>
+      <w:r>
+        <w:rPr/>
+        <w:t>{#miscellaneous}</w:t>
+      </w:r>
       <w:bookmarkEnd w:id="31"/>
       <w:bookmarkEnd w:id="32"/>
       <w:r>
         <w:rPr/>
+        <w:t>MISCELLANEOUS{/miscellaneous}</w:t>
+      </w:r>
+    </w:p>
+    <w:p>
+      <w:pPr>
+        <w:pStyle w:val="ListParagraph"/>
+        <w:widowControl w:val="false"/>
+        <w:ind w:hanging="0"/>
+        <w:rPr/>
+      </w:pPr>
+      <w:r>
+        <w:rPr>
+          <w:rFonts w:cs="Times New Roman" w:ascii="Calibri" w:hAnsi="Calibri" w:asciiTheme="majorHAnsi" w:hAnsiTheme="majorHAnsi"/>
+          <w:color w:val="404040" w:themeColor="text1" w:themeTint="bf"/>
+          <w:sz w:val="22"/>
+          <w:szCs w:val="22"/>
+        </w:rPr>
         <w:t>{#miscellaneous}</w:t>
-      </w:r>
-      <w:bookmarkEnd w:id="33"/>
-      <w:bookmarkEnd w:id="34"/>
-      <w:r>
-        <w:rPr/>
-        <w:t>MISCELLANEOUS{/miscellaneous}</w:t>
       </w:r>
     </w:p>
     <w:p>
@@ -1059,17 +1119,12 @@
           <w:ilvl w:val="0"/>
           <w:numId w:val="3"/>
         </w:numPr>
-        <w:rPr>
-          <w:rFonts w:ascii="Calibri" w:hAnsi="Calibri" w:cs="Times New Roman" w:asciiTheme="majorHAnsi" w:hAnsiTheme="majorHAnsi"/>
-          <w:color w:val="404040" w:themeColor="text1" w:themeTint="bf"/>
-          <w:sz w:val="22"/>
-          <w:szCs w:val="22"/>
-        </w:rPr>
-      </w:pPr>
-      <w:bookmarkStart w:id="35" w:name="OLE_LINK17"/>
-      <w:bookmarkStart w:id="36" w:name="OLE_LINK16"/>
-      <w:bookmarkStart w:id="37" w:name="OLE_LINK25"/>
-      <w:bookmarkStart w:id="38" w:name="OLE_LINK24"/>
+        <w:rPr/>
+      </w:pPr>
+      <w:bookmarkStart w:id="35" w:name="OLE_LINK16"/>
+      <w:bookmarkStart w:id="36" w:name="OLE_LINK17"/>
+      <w:bookmarkStart w:id="37" w:name="OLE_LINK24"/>
+      <w:bookmarkStart w:id="38" w:name="OLE_LINK25"/>
       <w:r>
         <w:rPr>
           <w:rFonts w:cs="Times New Roman" w:ascii="Calibri" w:hAnsi="Calibri" w:asciiTheme="majorHAnsi" w:hAnsiTheme="majorHAnsi"/>
@@ -1079,10 +1134,10 @@
         </w:rPr>
         <w:t xml:space="preserve">{-w:p </w:t>
       </w:r>
-      <w:bookmarkStart w:id="39" w:name="OLE_LINK30"/>
-      <w:bookmarkStart w:id="40" w:name="OLE_LINK111"/>
-      <w:bookmarkStart w:id="41" w:name="OLE_LINK110"/>
-      <w:bookmarkStart w:id="42" w:name="OLE_LINK109"/>
+      <w:bookmarkStart w:id="39" w:name="OLE_LINK109"/>
+      <w:bookmarkStart w:id="40" w:name="OLE_LINK110"/>
+      <w:bookmarkStart w:id="41" w:name="OLE_LINK111"/>
+      <w:bookmarkStart w:id="42" w:name="OLE_LINK30"/>
       <w:bookmarkEnd w:id="37"/>
       <w:bookmarkEnd w:id="38"/>
       <w:r>
@@ -1118,30 +1173,26 @@
         </w:rPr>
         <w:t>| split:'\n'}{.}{/miscellaneous | split:'\n'}</w:t>
       </w:r>
-      <w:bookmarkStart w:id="43" w:name="OLE_LINK14"/>
-      <w:bookmarkStart w:id="44" w:name="OLE_LINK13"/>
-      <w:bookmarkEnd w:id="43"/>
-      <w:bookmarkEnd w:id="44"/>
     </w:p>
     <w:p>
       <w:pPr>
-        <w:pStyle w:val="Normal"/>
+        <w:pStyle w:val="ListParagraph"/>
         <w:widowControl w:val="false"/>
-        <w:spacing w:lineRule="auto" w:line="276"/>
-        <w:rPr>
-          <w:rFonts w:ascii="Calibri" w:hAnsi="Calibri" w:cs="Times New Roman"/>
-          <w:color w:val="7F7F7F" w:themeColor="text1" w:themeTint="80"/>
-          <w:sz w:val="20"/>
-          <w:szCs w:val="20"/>
-        </w:rPr>
-      </w:pPr>
-      <w:r>
-        <w:rPr>
-          <w:rFonts w:cs="Times New Roman" w:ascii="Calibri" w:hAnsi="Calibri"/>
-          <w:color w:val="7F7F7F" w:themeColor="text1" w:themeTint="80"/>
-          <w:sz w:val="20"/>
-          <w:szCs w:val="20"/>
-        </w:rPr>
+        <w:numPr>
+          <w:ilvl w:val="0"/>
+          <w:numId w:val="0"/>
+        </w:numPr>
+        <w:ind w:left="360" w:hanging="0"/>
+        <w:rPr/>
+      </w:pPr>
+      <w:r>
+        <w:rPr>
+          <w:rFonts w:cs="Times New Roman" w:ascii="Calibri" w:hAnsi="Calibri" w:asciiTheme="majorHAnsi" w:hAnsiTheme="majorHAnsi"/>
+          <w:color w:val="404040" w:themeColor="text1" w:themeTint="bf"/>
+          <w:sz w:val="22"/>
+          <w:szCs w:val="22"/>
+        </w:rPr>
+        <w:t>{/miscellaneous}</w:t>
       </w:r>
     </w:p>
     <w:p>
@@ -1164,6 +1215,7 @@
         </w:numPr>
         <w:spacing w:lineRule="auto" w:line="276" w:before="0" w:after="120"/>
         <w:ind w:left="357" w:hanging="357"/>
+        <w:contextualSpacing/>
         <w:rPr>
           <w:rFonts w:ascii="Calibri" w:hAnsi="Calibri" w:cs="Times New Roman"/>
           <w:color w:val="7F7F7F" w:themeColor="text1" w:themeTint="80"/>
@@ -1171,8 +1223,8 @@
           <w:szCs w:val="26"/>
         </w:rPr>
       </w:pPr>
-      <w:bookmarkStart w:id="45" w:name="OLE_LINK191"/>
-      <w:bookmarkStart w:id="46" w:name="OLE_LINK181"/>
+      <w:bookmarkStart w:id="43" w:name="OLE_LINK181"/>
+      <w:bookmarkStart w:id="44" w:name="OLE_LINK191"/>
       <w:r>
         <w:rPr>
           <w:rFonts w:cs="Times New Roman" w:ascii="Calibri" w:hAnsi="Calibri" w:asciiTheme="majorHAnsi" w:hAnsiTheme="majorHAnsi"/>
@@ -1182,8 +1234,8 @@
         </w:rPr>
         <w:t xml:space="preserve">{-w:p </w:t>
       </w:r>
-      <w:bookmarkEnd w:id="45"/>
-      <w:bookmarkEnd w:id="46"/>
+      <w:bookmarkEnd w:id="43"/>
+      <w:bookmarkEnd w:id="44"/>
       <w:r>
         <w:rPr>
           <w:rFonts w:cs="Times New Roman" w:ascii="Calibri" w:hAnsi="Calibri" w:asciiTheme="majorHAnsi" w:hAnsiTheme="majorHAnsi"/>
@@ -1191,16 +1243,7 @@
           <w:sz w:val="22"/>
           <w:szCs w:val="22"/>
         </w:rPr>
-        <w:t>references</w:t>
-      </w:r>
-      <w:r>
-        <w:rPr>
-          <w:rFonts w:cs="Times New Roman" w:ascii="Calibri" w:hAnsi="Calibri" w:asciiTheme="majorHAnsi" w:hAnsiTheme="majorHAnsi"/>
-          <w:color w:val="404040" w:themeColor="text1" w:themeTint="bf"/>
-          <w:sz w:val="22"/>
-          <w:szCs w:val="22"/>
-        </w:rPr>
-        <w:t>}</w:t>
+        <w:t>references}</w:t>
       </w:r>
       <w:r>
         <w:rPr>
@@ -1210,27 +1253,7 @@
           <w:sz w:val="22"/>
           <w:szCs w:val="22"/>
         </w:rPr>
-        <w:t>{</w:t>
-      </w:r>
-      <w:r>
-        <w:rPr>
-          <w:rFonts w:cs="Times New Roman" w:ascii="Calibri" w:hAnsi="Calibri" w:asciiTheme="majorHAnsi" w:hAnsiTheme="majorHAnsi"/>
-          <w:b/>
-          <w:color w:val="404040" w:themeColor="text1" w:themeTint="bf"/>
-          <w:sz w:val="22"/>
-          <w:szCs w:val="22"/>
-        </w:rPr>
-        <w:t>name</w:t>
-      </w:r>
-      <w:r>
-        <w:rPr>
-          <w:rFonts w:cs="Times New Roman" w:ascii="Calibri" w:hAnsi="Calibri" w:asciiTheme="majorHAnsi" w:hAnsiTheme="majorHAnsi"/>
-          <w:b/>
-          <w:color w:val="404040" w:themeColor="text1" w:themeTint="bf"/>
-          <w:sz w:val="22"/>
-          <w:szCs w:val="22"/>
-        </w:rPr>
-        <w:t>}</w:t>
+        <w:t>{name}</w:t>
       </w:r>
       <w:r>
         <w:rPr>
@@ -1239,25 +1262,7 @@
           <w:sz w:val="22"/>
           <w:szCs w:val="22"/>
         </w:rPr>
-        <w:t>{#</w:t>
-      </w:r>
-      <w:r>
-        <w:rPr>
-          <w:rFonts w:cs="Times New Roman" w:ascii="Calibri" w:hAnsi="Calibri" w:asciiTheme="majorHAnsi" w:hAnsiTheme="majorHAnsi"/>
-          <w:color w:val="404040" w:themeColor="text1" w:themeTint="bf"/>
-          <w:sz w:val="22"/>
-          <w:szCs w:val="22"/>
-        </w:rPr>
-        <w:t>email</w:t>
-      </w:r>
-      <w:r>
-        <w:rPr>
-          <w:rFonts w:cs="Times New Roman" w:ascii="Calibri" w:hAnsi="Calibri" w:asciiTheme="majorHAnsi" w:hAnsiTheme="majorHAnsi"/>
-          <w:color w:val="404040" w:themeColor="text1" w:themeTint="bf"/>
-          <w:sz w:val="22"/>
-          <w:szCs w:val="22"/>
-        </w:rPr>
-        <w:t>}</w:t>
+        <w:t>{#email}</w:t>
         <w:br/>
       </w:r>
       <w:r>
@@ -1268,7 +1273,17 @@
           <w:szCs w:val="22"/>
           <w:u w:val="single"/>
         </w:rPr>
-        <w:t>Email</w:t>
+        <w:t>Email:</w:t>
+      </w:r>
+      <w:r>
+        <w:rPr>
+          <w:rFonts w:cs="Times New Roman" w:ascii="Calibri" w:hAnsi="Calibri" w:asciiTheme="majorHAnsi" w:hAnsiTheme="majorHAnsi"/>
+          <w:color w:val="404040" w:themeColor="text1" w:themeTint="bf"/>
+          <w:sz w:val="22"/>
+          <w:szCs w:val="22"/>
+        </w:rPr>
+        <w:t xml:space="preserve"> {email}{/email}{#phone}</w:t>
+        <w:br/>
       </w:r>
       <w:r>
         <w:rPr>
@@ -1278,7 +1293,7 @@
           <w:szCs w:val="22"/>
           <w:u w:val="single"/>
         </w:rPr>
-        <w:t>:</w:t>
+        <w:t>Phone:</w:t>
       </w:r>
       <w:r>
         <w:rPr>
@@ -1287,8 +1302,10 @@
           <w:sz w:val="22"/>
           <w:szCs w:val="22"/>
         </w:rPr>
-        <w:t xml:space="preserve"> {</w:t>
-      </w:r>
+        <w:t xml:space="preserve"> {phone}{/phone}{/</w:t>
+      </w:r>
+      <w:bookmarkStart w:id="45" w:name="_GoBack1"/>
+      <w:bookmarkEnd w:id="45"/>
       <w:r>
         <w:rPr>
           <w:rFonts w:cs="Times New Roman" w:ascii="Calibri" w:hAnsi="Calibri" w:asciiTheme="majorHAnsi" w:hAnsiTheme="majorHAnsi"/>
@@ -1296,138 +1313,7 @@
           <w:sz w:val="22"/>
           <w:szCs w:val="22"/>
         </w:rPr>
-        <w:t>email</w:t>
-      </w:r>
-      <w:r>
-        <w:rPr>
-          <w:rFonts w:cs="Times New Roman" w:ascii="Calibri" w:hAnsi="Calibri" w:asciiTheme="majorHAnsi" w:hAnsiTheme="majorHAnsi"/>
-          <w:color w:val="404040" w:themeColor="text1" w:themeTint="bf"/>
-          <w:sz w:val="22"/>
-          <w:szCs w:val="22"/>
-        </w:rPr>
-        <w:t>}{/</w:t>
-      </w:r>
-      <w:r>
-        <w:rPr>
-          <w:rFonts w:cs="Times New Roman" w:ascii="Calibri" w:hAnsi="Calibri" w:asciiTheme="majorHAnsi" w:hAnsiTheme="majorHAnsi"/>
-          <w:color w:val="404040" w:themeColor="text1" w:themeTint="bf"/>
-          <w:sz w:val="22"/>
-          <w:szCs w:val="22"/>
-        </w:rPr>
-        <w:t>email</w:t>
-      </w:r>
-      <w:r>
-        <w:rPr>
-          <w:rFonts w:cs="Times New Roman" w:ascii="Calibri" w:hAnsi="Calibri" w:asciiTheme="majorHAnsi" w:hAnsiTheme="majorHAnsi"/>
-          <w:color w:val="404040" w:themeColor="text1" w:themeTint="bf"/>
-          <w:sz w:val="22"/>
-          <w:szCs w:val="22"/>
-        </w:rPr>
-        <w:t>}{#</w:t>
-      </w:r>
-      <w:r>
-        <w:rPr>
-          <w:rFonts w:cs="Times New Roman" w:ascii="Calibri" w:hAnsi="Calibri" w:asciiTheme="majorHAnsi" w:hAnsiTheme="majorHAnsi"/>
-          <w:color w:val="404040" w:themeColor="text1" w:themeTint="bf"/>
-          <w:sz w:val="22"/>
-          <w:szCs w:val="22"/>
-        </w:rPr>
-        <w:t>phone</w:t>
-      </w:r>
-      <w:r>
-        <w:rPr>
-          <w:rFonts w:cs="Times New Roman" w:ascii="Calibri" w:hAnsi="Calibri" w:asciiTheme="majorHAnsi" w:hAnsiTheme="majorHAnsi"/>
-          <w:color w:val="404040" w:themeColor="text1" w:themeTint="bf"/>
-          <w:sz w:val="22"/>
-          <w:szCs w:val="22"/>
-        </w:rPr>
-        <w:t>}</w:t>
-        <w:br/>
-      </w:r>
-      <w:r>
-        <w:rPr>
-          <w:rFonts w:cs="Times New Roman" w:ascii="Calibri" w:hAnsi="Calibri" w:asciiTheme="majorHAnsi" w:hAnsiTheme="majorHAnsi"/>
-          <w:color w:val="404040" w:themeColor="text1" w:themeTint="bf"/>
-          <w:sz w:val="22"/>
-          <w:szCs w:val="22"/>
-          <w:u w:val="single"/>
-        </w:rPr>
-        <w:t>Phone</w:t>
-      </w:r>
-      <w:r>
-        <w:rPr>
-          <w:rFonts w:cs="Times New Roman" w:ascii="Calibri" w:hAnsi="Calibri" w:asciiTheme="majorHAnsi" w:hAnsiTheme="majorHAnsi"/>
-          <w:color w:val="404040" w:themeColor="text1" w:themeTint="bf"/>
-          <w:sz w:val="22"/>
-          <w:szCs w:val="22"/>
-          <w:u w:val="single"/>
-        </w:rPr>
-        <w:t>:</w:t>
-      </w:r>
-      <w:r>
-        <w:rPr>
-          <w:rFonts w:cs="Times New Roman" w:ascii="Calibri" w:hAnsi="Calibri" w:asciiTheme="majorHAnsi" w:hAnsiTheme="majorHAnsi"/>
-          <w:color w:val="404040" w:themeColor="text1" w:themeTint="bf"/>
-          <w:sz w:val="22"/>
-          <w:szCs w:val="22"/>
-        </w:rPr>
-        <w:t xml:space="preserve"> {</w:t>
-      </w:r>
-      <w:r>
-        <w:rPr>
-          <w:rFonts w:cs="Times New Roman" w:ascii="Calibri" w:hAnsi="Calibri" w:asciiTheme="majorHAnsi" w:hAnsiTheme="majorHAnsi"/>
-          <w:color w:val="404040" w:themeColor="text1" w:themeTint="bf"/>
-          <w:sz w:val="22"/>
-          <w:szCs w:val="22"/>
-        </w:rPr>
-        <w:t>phone</w:t>
-      </w:r>
-      <w:r>
-        <w:rPr>
-          <w:rFonts w:cs="Times New Roman" w:ascii="Calibri" w:hAnsi="Calibri" w:asciiTheme="majorHAnsi" w:hAnsiTheme="majorHAnsi"/>
-          <w:color w:val="404040" w:themeColor="text1" w:themeTint="bf"/>
-          <w:sz w:val="22"/>
-          <w:szCs w:val="22"/>
-        </w:rPr>
-        <w:t>}{/</w:t>
-      </w:r>
-      <w:r>
-        <w:rPr>
-          <w:rFonts w:cs="Times New Roman" w:ascii="Calibri" w:hAnsi="Calibri" w:asciiTheme="majorHAnsi" w:hAnsiTheme="majorHAnsi"/>
-          <w:color w:val="404040" w:themeColor="text1" w:themeTint="bf"/>
-          <w:sz w:val="22"/>
-          <w:szCs w:val="22"/>
-        </w:rPr>
-        <w:t>phone</w:t>
-      </w:r>
-      <w:r>
-        <w:rPr>
-          <w:rFonts w:cs="Times New Roman" w:ascii="Calibri" w:hAnsi="Calibri" w:asciiTheme="majorHAnsi" w:hAnsiTheme="majorHAnsi"/>
-          <w:color w:val="404040" w:themeColor="text1" w:themeTint="bf"/>
-          <w:sz w:val="22"/>
-          <w:szCs w:val="22"/>
-        </w:rPr>
-        <w:t>}{/</w:t>
-      </w:r>
-      <w:bookmarkStart w:id="47" w:name="_GoBack1"/>
-      <w:bookmarkEnd w:id="47"/>
-      <w:r>
-        <w:rPr>
-          <w:rFonts w:cs="Times New Roman" w:ascii="Calibri" w:hAnsi="Calibri" w:asciiTheme="majorHAnsi" w:hAnsiTheme="majorHAnsi"/>
-          <w:color w:val="404040" w:themeColor="text1" w:themeTint="bf"/>
-          <w:sz w:val="22"/>
-          <w:szCs w:val="22"/>
-        </w:rPr>
-        <w:t>references</w:t>
-      </w:r>
-      <w:r>
-        <w:rPr>
-          <w:rFonts w:cs="Times New Roman" w:ascii="Calibri" w:hAnsi="Calibri" w:asciiTheme="majorHAnsi" w:hAnsiTheme="majorHAnsi"/>
-          <w:color w:val="404040" w:themeColor="text1" w:themeTint="bf"/>
-          <w:sz w:val="22"/>
-          <w:szCs w:val="22"/>
-        </w:rPr>
-        <w:t>}</w:t>
+        <w:t>references}</w:t>
       </w:r>
     </w:p>
     <w:p>
@@ -1497,8 +1383,8 @@
         </w:rPr>
         <w:t>____________________________________</w:t>
       </w:r>
-      <w:bookmarkStart w:id="48" w:name="PictureBullets"/>
-      <w:bookmarkEnd w:id="48"/>
+      <w:bookmarkStart w:id="46" w:name="PictureBullets"/>
+      <w:bookmarkEnd w:id="46"/>
     </w:p>
     <w:p>
       <w:pPr>
@@ -1565,6 +1451,8 @@
       </w:pPr>
       <w:rPr>
         <w:rFonts w:ascii="Symbol" w:hAnsi="Symbol" w:cs="Symbol" w:hint="default"/>
+        <w:sz w:val="22"/>
+        <w:rFonts w:cs="Symbol"/>
       </w:rPr>
     </w:lvl>
     <w:lvl w:ilvl="1">
@@ -1577,6 +1465,7 @@
       </w:pPr>
       <w:rPr>
         <w:rFonts w:ascii="Courier New" w:hAnsi="Courier New" w:cs="Courier New" w:hint="default"/>
+        <w:rFonts w:cs="Courier New"/>
       </w:rPr>
     </w:lvl>
     <w:lvl w:ilvl="2">
@@ -1589,6 +1478,7 @@
       </w:pPr>
       <w:rPr>
         <w:rFonts w:ascii="Wingdings" w:hAnsi="Wingdings" w:cs="Wingdings" w:hint="default"/>
+        <w:rFonts w:cs="Wingdings"/>
       </w:rPr>
     </w:lvl>
     <w:lvl w:ilvl="3">
@@ -1601,6 +1491,7 @@
       </w:pPr>
       <w:rPr>
         <w:rFonts w:ascii="Symbol" w:hAnsi="Symbol" w:cs="Symbol" w:hint="default"/>
+        <w:rFonts w:cs="Symbol"/>
       </w:rPr>
     </w:lvl>
     <w:lvl w:ilvl="4">
@@ -1613,6 +1504,7 @@
       </w:pPr>
       <w:rPr>
         <w:rFonts w:ascii="Courier New" w:hAnsi="Courier New" w:cs="Courier New" w:hint="default"/>
+        <w:rFonts w:cs="Courier New"/>
       </w:rPr>
     </w:lvl>
     <w:lvl w:ilvl="5">
@@ -1625,6 +1517,7 @@
       </w:pPr>
       <w:rPr>
         <w:rFonts w:ascii="Wingdings" w:hAnsi="Wingdings" w:cs="Wingdings" w:hint="default"/>
+        <w:rFonts w:cs="Wingdings"/>
       </w:rPr>
     </w:lvl>
     <w:lvl w:ilvl="6">
@@ -1637,6 +1530,7 @@
       </w:pPr>
       <w:rPr>
         <w:rFonts w:ascii="Symbol" w:hAnsi="Symbol" w:cs="Symbol" w:hint="default"/>
+        <w:rFonts w:cs="Symbol"/>
       </w:rPr>
     </w:lvl>
     <w:lvl w:ilvl="7">
@@ -1649,6 +1543,7 @@
       </w:pPr>
       <w:rPr>
         <w:rFonts w:ascii="Courier New" w:hAnsi="Courier New" w:cs="Courier New" w:hint="default"/>
+        <w:rFonts w:cs="Courier New"/>
       </w:rPr>
     </w:lvl>
     <w:lvl w:ilvl="8">
@@ -1661,6 +1556,7 @@
       </w:pPr>
       <w:rPr>
         <w:rFonts w:ascii="Wingdings" w:hAnsi="Wingdings" w:cs="Wingdings" w:hint="default"/>
+        <w:rFonts w:cs="Wingdings"/>
       </w:rPr>
     </w:lvl>
   </w:abstractNum>
@@ -1678,6 +1574,8 @@
       </w:pPr>
       <w:rPr>
         <w:rFonts w:ascii="Symbol" w:hAnsi="Symbol" w:cs="Symbol" w:hint="default"/>
+        <w:sz w:val="22"/>
+        <w:rFonts w:cs="Symbol"/>
       </w:rPr>
     </w:lvl>
     <w:lvl w:ilvl="1">
@@ -1709,6 +1607,7 @@
       </w:pPr>
       <w:rPr>
         <w:rFonts w:ascii="Wingdings" w:hAnsi="Wingdings" w:cs="Wingdings" w:hint="default"/>
+        <w:rFonts w:cs="Wingdings"/>
       </w:rPr>
     </w:lvl>
     <w:lvl w:ilvl="3">
@@ -1724,6 +1623,7 @@
       </w:pPr>
       <w:rPr>
         <w:rFonts w:ascii="Symbol" w:hAnsi="Symbol" w:cs="Symbol" w:hint="default"/>
+        <w:rFonts w:cs="Symbol"/>
       </w:rPr>
     </w:lvl>
     <w:lvl w:ilvl="4">
@@ -1755,6 +1655,7 @@
       </w:pPr>
       <w:rPr>
         <w:rFonts w:ascii="Wingdings" w:hAnsi="Wingdings" w:cs="Wingdings" w:hint="default"/>
+        <w:rFonts w:cs="Wingdings"/>
       </w:rPr>
     </w:lvl>
     <w:lvl w:ilvl="6">
@@ -1770,6 +1671,7 @@
       </w:pPr>
       <w:rPr>
         <w:rFonts w:ascii="Symbol" w:hAnsi="Symbol" w:cs="Symbol" w:hint="default"/>
+        <w:rFonts w:cs="Symbol"/>
       </w:rPr>
     </w:lvl>
     <w:lvl w:ilvl="7">
@@ -1801,6 +1703,7 @@
       </w:pPr>
       <w:rPr>
         <w:rFonts w:ascii="Wingdings" w:hAnsi="Wingdings" w:cs="Wingdings" w:hint="default"/>
+        <w:rFonts w:cs="Wingdings"/>
       </w:rPr>
     </w:lvl>
   </w:abstractNum>
@@ -1815,6 +1718,8 @@
       </w:pPr>
       <w:rPr>
         <w:rFonts w:ascii="Symbol" w:hAnsi="Symbol" w:cs="Symbol" w:hint="default"/>
+        <w:sz w:val="22"/>
+        <w:rFonts w:cs="Symbol"/>
       </w:rPr>
     </w:lvl>
     <w:lvl w:ilvl="1">
@@ -1840,6 +1745,7 @@
       </w:pPr>
       <w:rPr>
         <w:rFonts w:ascii="Wingdings" w:hAnsi="Wingdings" w:cs="Wingdings" w:hint="default"/>
+        <w:rFonts w:cs="Wingdings"/>
       </w:rPr>
     </w:lvl>
     <w:lvl w:ilvl="3">
@@ -1852,6 +1758,7 @@
       </w:pPr>
       <w:rPr>
         <w:rFonts w:ascii="Symbol" w:hAnsi="Symbol" w:cs="Symbol" w:hint="default"/>
+        <w:rFonts w:cs="Symbol"/>
       </w:rPr>
     </w:lvl>
     <w:lvl w:ilvl="4">
@@ -1877,6 +1784,7 @@
       </w:pPr>
       <w:rPr>
         <w:rFonts w:ascii="Wingdings" w:hAnsi="Wingdings" w:cs="Wingdings" w:hint="default"/>
+        <w:rFonts w:cs="Wingdings"/>
       </w:rPr>
     </w:lvl>
     <w:lvl w:ilvl="6">
@@ -1889,6 +1797,7 @@
       </w:pPr>
       <w:rPr>
         <w:rFonts w:ascii="Symbol" w:hAnsi="Symbol" w:cs="Symbol" w:hint="default"/>
+        <w:rFonts w:cs="Symbol"/>
       </w:rPr>
     </w:lvl>
     <w:lvl w:ilvl="7">
@@ -1914,6 +1823,7 @@
       </w:pPr>
       <w:rPr>
         <w:rFonts w:ascii="Wingdings" w:hAnsi="Wingdings" w:cs="Wingdings" w:hint="default"/>
+        <w:rFonts w:cs="Wingdings"/>
       </w:rPr>
     </w:lvl>
   </w:abstractNum>
@@ -1928,6 +1838,8 @@
       </w:pPr>
       <w:rPr>
         <w:rFonts w:ascii="Symbol" w:hAnsi="Symbol" w:cs="Symbol" w:hint="default"/>
+        <w:sz w:val="26"/>
+        <w:rFonts w:cs="Symbol"/>
       </w:rPr>
     </w:lvl>
     <w:lvl w:ilvl="1">
@@ -1953,6 +1865,7 @@
       </w:pPr>
       <w:rPr>
         <w:rFonts w:ascii="Wingdings" w:hAnsi="Wingdings" w:cs="Wingdings" w:hint="default"/>
+        <w:rFonts w:cs="Wingdings"/>
       </w:rPr>
     </w:lvl>
     <w:lvl w:ilvl="3">
@@ -1965,6 +1878,7 @@
       </w:pPr>
       <w:rPr>
         <w:rFonts w:ascii="Symbol" w:hAnsi="Symbol" w:cs="Symbol" w:hint="default"/>
+        <w:rFonts w:cs="Symbol"/>
       </w:rPr>
     </w:lvl>
     <w:lvl w:ilvl="4">
@@ -1990,6 +1904,7 @@
       </w:pPr>
       <w:rPr>
         <w:rFonts w:ascii="Wingdings" w:hAnsi="Wingdings" w:cs="Wingdings" w:hint="default"/>
+        <w:rFonts w:cs="Wingdings"/>
       </w:rPr>
     </w:lvl>
     <w:lvl w:ilvl="6">
@@ -2002,6 +1917,7 @@
       </w:pPr>
       <w:rPr>
         <w:rFonts w:ascii="Symbol" w:hAnsi="Symbol" w:cs="Symbol" w:hint="default"/>
+        <w:rFonts w:cs="Symbol"/>
       </w:rPr>
     </w:lvl>
     <w:lvl w:ilvl="7">
@@ -2027,6 +1943,7 @@
       </w:pPr>
       <w:rPr>
         <w:rFonts w:ascii="Wingdings" w:hAnsi="Wingdings" w:cs="Wingdings" w:hint="default"/>
+        <w:rFonts w:cs="Wingdings"/>
       </w:rPr>
     </w:lvl>
   </w:abstractNum>
@@ -2146,7 +2063,6 @@
     <w:rPrDefault>
       <w:rPr>
         <w:rFonts w:ascii="Cambria" w:hAnsi="Cambria" w:eastAsia="ＭＳ 明朝" w:cs="" w:asciiTheme="minorHAnsi" w:cstheme="minorBidi" w:eastAsiaTheme="minorEastAsia" w:hAnsiTheme="minorHAnsi"/>
-        <w:sz w:val="24"/>
         <w:szCs w:val="24"/>
         <w:lang w:val="en-US" w:eastAsia="en-US" w:bidi="ar-SA"/>
       </w:rPr>
@@ -3240,6 +3156,262 @@
       <w:rFonts w:cs="Courier New"/>
     </w:rPr>
   </w:style>
+  <w:style w:type="character" w:styleId="ListLabel70">
+    <w:name w:val="ListLabel 70"/>
+    <w:qFormat/>
+    <w:rPr>
+      <w:rFonts w:ascii="Calibri" w:hAnsi="Calibri" w:cs="Symbol"/>
+      <w:sz w:val="22"/>
+    </w:rPr>
+  </w:style>
+  <w:style w:type="character" w:styleId="ListLabel71">
+    <w:name w:val="ListLabel 71"/>
+    <w:qFormat/>
+    <w:rPr>
+      <w:rFonts w:cs="Courier New"/>
+    </w:rPr>
+  </w:style>
+  <w:style w:type="character" w:styleId="ListLabel72">
+    <w:name w:val="ListLabel 72"/>
+    <w:qFormat/>
+    <w:rPr>
+      <w:rFonts w:cs="Wingdings"/>
+    </w:rPr>
+  </w:style>
+  <w:style w:type="character" w:styleId="ListLabel73">
+    <w:name w:val="ListLabel 73"/>
+    <w:qFormat/>
+    <w:rPr>
+      <w:rFonts w:cs="Symbol"/>
+    </w:rPr>
+  </w:style>
+  <w:style w:type="character" w:styleId="ListLabel74">
+    <w:name w:val="ListLabel 74"/>
+    <w:qFormat/>
+    <w:rPr>
+      <w:rFonts w:cs="Courier New"/>
+    </w:rPr>
+  </w:style>
+  <w:style w:type="character" w:styleId="ListLabel75">
+    <w:name w:val="ListLabel 75"/>
+    <w:qFormat/>
+    <w:rPr>
+      <w:rFonts w:cs="Wingdings"/>
+    </w:rPr>
+  </w:style>
+  <w:style w:type="character" w:styleId="ListLabel76">
+    <w:name w:val="ListLabel 76"/>
+    <w:qFormat/>
+    <w:rPr>
+      <w:rFonts w:cs="Symbol"/>
+    </w:rPr>
+  </w:style>
+  <w:style w:type="character" w:styleId="ListLabel77">
+    <w:name w:val="ListLabel 77"/>
+    <w:qFormat/>
+    <w:rPr>
+      <w:rFonts w:cs="Courier New"/>
+    </w:rPr>
+  </w:style>
+  <w:style w:type="character" w:styleId="ListLabel78">
+    <w:name w:val="ListLabel 78"/>
+    <w:qFormat/>
+    <w:rPr>
+      <w:rFonts w:cs="Wingdings"/>
+    </w:rPr>
+  </w:style>
+  <w:style w:type="character" w:styleId="ListLabel79">
+    <w:name w:val="ListLabel 79"/>
+    <w:qFormat/>
+    <w:rPr>
+      <w:rFonts w:ascii="Calibri" w:hAnsi="Calibri" w:cs="Symbol"/>
+      <w:sz w:val="22"/>
+    </w:rPr>
+  </w:style>
+  <w:style w:type="character" w:styleId="ListLabel80">
+    <w:name w:val="ListLabel 80"/>
+    <w:qFormat/>
+    <w:rPr>
+      <w:rFonts w:cs="Courier New"/>
+    </w:rPr>
+  </w:style>
+  <w:style w:type="character" w:styleId="ListLabel81">
+    <w:name w:val="ListLabel 81"/>
+    <w:qFormat/>
+    <w:rPr>
+      <w:rFonts w:cs="Wingdings"/>
+    </w:rPr>
+  </w:style>
+  <w:style w:type="character" w:styleId="ListLabel82">
+    <w:name w:val="ListLabel 82"/>
+    <w:qFormat/>
+    <w:rPr>
+      <w:rFonts w:cs="Symbol"/>
+    </w:rPr>
+  </w:style>
+  <w:style w:type="character" w:styleId="ListLabel83">
+    <w:name w:val="ListLabel 83"/>
+    <w:qFormat/>
+    <w:rPr>
+      <w:rFonts w:cs="Courier New"/>
+    </w:rPr>
+  </w:style>
+  <w:style w:type="character" w:styleId="ListLabel84">
+    <w:name w:val="ListLabel 84"/>
+    <w:qFormat/>
+    <w:rPr>
+      <w:rFonts w:cs="Wingdings"/>
+    </w:rPr>
+  </w:style>
+  <w:style w:type="character" w:styleId="ListLabel85">
+    <w:name w:val="ListLabel 85"/>
+    <w:qFormat/>
+    <w:rPr>
+      <w:rFonts w:cs="Symbol"/>
+    </w:rPr>
+  </w:style>
+  <w:style w:type="character" w:styleId="ListLabel86">
+    <w:name w:val="ListLabel 86"/>
+    <w:qFormat/>
+    <w:rPr>
+      <w:rFonts w:cs="Courier New"/>
+    </w:rPr>
+  </w:style>
+  <w:style w:type="character" w:styleId="ListLabel87">
+    <w:name w:val="ListLabel 87"/>
+    <w:qFormat/>
+    <w:rPr>
+      <w:rFonts w:cs="Wingdings"/>
+    </w:rPr>
+  </w:style>
+  <w:style w:type="character" w:styleId="ListLabel88">
+    <w:name w:val="ListLabel 88"/>
+    <w:qFormat/>
+    <w:rPr>
+      <w:rFonts w:ascii="Calibri" w:hAnsi="Calibri" w:cs="Symbol"/>
+      <w:sz w:val="22"/>
+    </w:rPr>
+  </w:style>
+  <w:style w:type="character" w:styleId="ListLabel89">
+    <w:name w:val="ListLabel 89"/>
+    <w:qFormat/>
+    <w:rPr>
+      <w:rFonts w:cs="Courier New"/>
+    </w:rPr>
+  </w:style>
+  <w:style w:type="character" w:styleId="ListLabel90">
+    <w:name w:val="ListLabel 90"/>
+    <w:qFormat/>
+    <w:rPr>
+      <w:rFonts w:cs="Wingdings"/>
+    </w:rPr>
+  </w:style>
+  <w:style w:type="character" w:styleId="ListLabel91">
+    <w:name w:val="ListLabel 91"/>
+    <w:qFormat/>
+    <w:rPr>
+      <w:rFonts w:cs="Symbol"/>
+    </w:rPr>
+  </w:style>
+  <w:style w:type="character" w:styleId="ListLabel92">
+    <w:name w:val="ListLabel 92"/>
+    <w:qFormat/>
+    <w:rPr>
+      <w:rFonts w:cs="Courier New"/>
+    </w:rPr>
+  </w:style>
+  <w:style w:type="character" w:styleId="ListLabel93">
+    <w:name w:val="ListLabel 93"/>
+    <w:qFormat/>
+    <w:rPr>
+      <w:rFonts w:cs="Wingdings"/>
+    </w:rPr>
+  </w:style>
+  <w:style w:type="character" w:styleId="ListLabel94">
+    <w:name w:val="ListLabel 94"/>
+    <w:qFormat/>
+    <w:rPr>
+      <w:rFonts w:cs="Symbol"/>
+    </w:rPr>
+  </w:style>
+  <w:style w:type="character" w:styleId="ListLabel95">
+    <w:name w:val="ListLabel 95"/>
+    <w:qFormat/>
+    <w:rPr>
+      <w:rFonts w:cs="Courier New"/>
+    </w:rPr>
+  </w:style>
+  <w:style w:type="character" w:styleId="ListLabel96">
+    <w:name w:val="ListLabel 96"/>
+    <w:qFormat/>
+    <w:rPr>
+      <w:rFonts w:cs="Wingdings"/>
+    </w:rPr>
+  </w:style>
+  <w:style w:type="character" w:styleId="ListLabel97">
+    <w:name w:val="ListLabel 97"/>
+    <w:qFormat/>
+    <w:rPr>
+      <w:rFonts w:ascii="Calibri" w:hAnsi="Calibri" w:cs="Symbol"/>
+      <w:sz w:val="26"/>
+    </w:rPr>
+  </w:style>
+  <w:style w:type="character" w:styleId="ListLabel98">
+    <w:name w:val="ListLabel 98"/>
+    <w:qFormat/>
+    <w:rPr>
+      <w:rFonts w:cs="Courier New"/>
+    </w:rPr>
+  </w:style>
+  <w:style w:type="character" w:styleId="ListLabel99">
+    <w:name w:val="ListLabel 99"/>
+    <w:qFormat/>
+    <w:rPr>
+      <w:rFonts w:cs="Wingdings"/>
+    </w:rPr>
+  </w:style>
+  <w:style w:type="character" w:styleId="ListLabel100">
+    <w:name w:val="ListLabel 100"/>
+    <w:qFormat/>
+    <w:rPr>
+      <w:rFonts w:cs="Symbol"/>
+    </w:rPr>
+  </w:style>
+  <w:style w:type="character" w:styleId="ListLabel101">
+    <w:name w:val="ListLabel 101"/>
+    <w:qFormat/>
+    <w:rPr>
+      <w:rFonts w:cs="Courier New"/>
+    </w:rPr>
+  </w:style>
+  <w:style w:type="character" w:styleId="ListLabel102">
+    <w:name w:val="ListLabel 102"/>
+    <w:qFormat/>
+    <w:rPr>
+      <w:rFonts w:cs="Wingdings"/>
+    </w:rPr>
+  </w:style>
+  <w:style w:type="character" w:styleId="ListLabel103">
+    <w:name w:val="ListLabel 103"/>
+    <w:qFormat/>
+    <w:rPr>
+      <w:rFonts w:cs="Symbol"/>
+    </w:rPr>
+  </w:style>
+  <w:style w:type="character" w:styleId="ListLabel104">
+    <w:name w:val="ListLabel 104"/>
+    <w:qFormat/>
+    <w:rPr>
+      <w:rFonts w:cs="Courier New"/>
+    </w:rPr>
+  </w:style>
+  <w:style w:type="character" w:styleId="ListLabel105">
+    <w:name w:val="ListLabel 105"/>
+    <w:qFormat/>
+    <w:rPr>
+      <w:rFonts w:cs="Wingdings"/>
+    </w:rPr>
+  </w:style>
   <w:style w:type="paragraph" w:styleId="Titre">
     <w:name w:val="Titre"/>
     <w:basedOn w:val="Normal"/>
@@ -3343,7 +3515,7 @@
       <w:kern w:val="0"/>
       <w:sz w:val="20"/>
       <w:szCs w:val="20"/>
-      <w:lang w:eastAsia="fr-FR" w:val="en-US" w:bidi="ar-SA"/>
+      <w:lang w:val="en-US" w:eastAsia="fr-FR" w:bidi="ar-SA"/>
     </w:rPr>
   </w:style>
   <w:style w:type="paragraph" w:styleId="FreeFormA" w:customStyle="1">
@@ -3361,7 +3533,7 @@
       <w:kern w:val="0"/>
       <w:sz w:val="20"/>
       <w:szCs w:val="20"/>
-      <w:lang w:eastAsia="fr-FR" w:val="en-US" w:bidi="ar-SA"/>
+      <w:lang w:val="en-US" w:eastAsia="fr-FR" w:bidi="ar-SA"/>
     </w:rPr>
   </w:style>
   <w:style w:type="paragraph" w:styleId="FreeFormAA" w:customStyle="1">
@@ -3379,7 +3551,7 @@
       <w:kern w:val="0"/>
       <w:sz w:val="20"/>
       <w:szCs w:val="20"/>
-      <w:lang w:eastAsia="fr-FR" w:val="en-US" w:bidi="ar-SA"/>
+      <w:lang w:val="en-US" w:eastAsia="fr-FR" w:bidi="ar-SA"/>
     </w:rPr>
   </w:style>
   <w:style w:type="paragraph" w:styleId="BodyText2">

</xml_diff>

<commit_message>
Add space between academic bck in doc
</commit_message>
<xml_diff>
--- a/resources/template.docx
+++ b/resources/template.docx
@@ -216,11 +216,11 @@
         </w:rPr>
         <w:t>{-w:p executiveSummary | split:'\n'}{.}{/executiveSummary | split:'\n'}</w:t>
       </w:r>
-      <w:bookmarkStart w:id="0" w:name="OLE_LINK26"/>
-      <w:bookmarkStart w:id="1" w:name="OLE_LINK27"/>
+      <w:bookmarkStart w:id="0" w:name="OLE_LINK15"/>
+      <w:bookmarkStart w:id="1" w:name="OLE_LINK10"/>
       <w:bookmarkStart w:id="2" w:name="OLE_LINK9"/>
-      <w:bookmarkStart w:id="3" w:name="OLE_LINK10"/>
-      <w:bookmarkStart w:id="4" w:name="OLE_LINK15"/>
+      <w:bookmarkStart w:id="3" w:name="OLE_LINK27"/>
+      <w:bookmarkStart w:id="4" w:name="OLE_LINK26"/>
       <w:bookmarkEnd w:id="0"/>
       <w:bookmarkEnd w:id="1"/>
       <w:bookmarkEnd w:id="2"/>
@@ -236,9 +236,9 @@
         <w:rPr/>
         <w:t>PROFESSIONAL EXPERIENCE</w:t>
       </w:r>
-      <w:bookmarkStart w:id="5" w:name="OLE_LINK3"/>
+      <w:bookmarkStart w:id="5" w:name="OLE_LINK20"/>
       <w:bookmarkStart w:id="6" w:name="OLE_LINK4"/>
-      <w:bookmarkStart w:id="7" w:name="OLE_LINK20"/>
+      <w:bookmarkStart w:id="7" w:name="OLE_LINK3"/>
     </w:p>
     <w:tbl>
       <w:tblPr>
@@ -376,8 +376,8 @@
               </w:rPr>
               <w:t>{</w:t>
             </w:r>
-            <w:bookmarkStart w:id="9" w:name="OLE_LINK5"/>
-            <w:bookmarkStart w:id="10" w:name="OLE_LINK6"/>
+            <w:bookmarkStart w:id="9" w:name="OLE_LINK6"/>
+            <w:bookmarkStart w:id="10" w:name="OLE_LINK5"/>
             <w:r>
               <w:rPr>
                 <w:rFonts w:cs="Times New Roman" w:ascii="Calibri" w:hAnsi="Calibri" w:asciiTheme="majorHAnsi" w:hAnsiTheme="majorHAnsi"/>
@@ -422,8 +422,8 @@
                 <w:lang w:val="en-GB"/>
               </w:rPr>
             </w:pPr>
-            <w:bookmarkStart w:id="11" w:name="OLE_LINK11"/>
-            <w:bookmarkStart w:id="12" w:name="OLE_LINK12"/>
+            <w:bookmarkStart w:id="11" w:name="OLE_LINK12"/>
+            <w:bookmarkStart w:id="12" w:name="OLE_LINK11"/>
             <w:r>
               <w:rPr>
                 <w:rFonts w:cs="Arial" w:ascii="Calibri" w:hAnsi="Calibri"/>
@@ -521,12 +521,12 @@
                 <w:lang w:val="en-US"/>
               </w:rPr>
             </w:pPr>
-            <w:bookmarkStart w:id="14" w:name="OLE_LINK1"/>
-            <w:bookmarkStart w:id="15" w:name="OLE_LINK2"/>
-            <w:bookmarkStart w:id="16" w:name="OLE_LINK33"/>
-            <w:bookmarkStart w:id="17" w:name="OLE_LINK34"/>
-            <w:bookmarkStart w:id="18" w:name="OLE_LINK35"/>
-            <w:bookmarkStart w:id="19" w:name="OLE_LINK36"/>
+            <w:bookmarkStart w:id="14" w:name="OLE_LINK2"/>
+            <w:bookmarkStart w:id="15" w:name="OLE_LINK1"/>
+            <w:bookmarkStart w:id="16" w:name="OLE_LINK34"/>
+            <w:bookmarkStart w:id="17" w:name="OLE_LINK33"/>
+            <w:bookmarkStart w:id="18" w:name="OLE_LINK36"/>
+            <w:bookmarkStart w:id="19" w:name="OLE_LINK35"/>
             <w:r>
               <w:rPr>
                 <w:rFonts w:eastAsia="ＭＳ 明朝" w:ascii="Calibri" w:hAnsi="Calibri" w:asciiTheme="majorHAnsi" w:eastAsiaTheme="minorEastAsia" w:hAnsiTheme="majorHAnsi"/>
@@ -748,15 +748,10 @@
         <w:spacing w:before="0" w:after="120"/>
         <w:ind w:left="357" w:hanging="357"/>
         <w:contextualSpacing/>
-        <w:rPr>
-          <w:rFonts w:ascii="Calibri" w:hAnsi="Calibri" w:cs="Times New Roman" w:asciiTheme="majorHAnsi" w:hAnsiTheme="majorHAnsi"/>
-          <w:color w:val="404040" w:themeColor="text1" w:themeTint="bf"/>
-          <w:sz w:val="22"/>
-          <w:szCs w:val="22"/>
-        </w:rPr>
-      </w:pPr>
-      <w:bookmarkStart w:id="21" w:name="OLE_LINK18"/>
-      <w:bookmarkStart w:id="22" w:name="OLE_LINK19"/>
+        <w:rPr/>
+      </w:pPr>
+      <w:bookmarkStart w:id="21" w:name="OLE_LINK19"/>
+      <w:bookmarkStart w:id="22" w:name="OLE_LINK18"/>
       <w:r>
         <w:rPr>
           <w:rFonts w:cs="Times New Roman" w:ascii="Calibri" w:hAnsi="Calibri" w:asciiTheme="majorHAnsi" w:hAnsiTheme="majorHAnsi"/>
@@ -834,7 +829,35 @@
           <w:sz w:val="22"/>
           <w:szCs w:val="22"/>
         </w:rPr>
-        <w:t xml:space="preserve"> {option}{/option}{/academicBackgrounds</w:t>
+        <w:t xml:space="preserve"> {option}{/option}</w:t>
+      </w:r>
+    </w:p>
+    <w:p>
+      <w:pPr>
+        <w:pStyle w:val="ListParagraph"/>
+        <w:widowControl w:val="false"/>
+        <w:numPr>
+          <w:ilvl w:val="0"/>
+          <w:numId w:val="0"/>
+        </w:numPr>
+        <w:spacing w:before="0" w:after="120"/>
+        <w:ind w:left="360" w:hanging="0"/>
+        <w:contextualSpacing/>
+        <w:rPr>
+          <w:rFonts w:ascii="Calibri" w:hAnsi="Calibri" w:cs="Times New Roman" w:asciiTheme="majorHAnsi" w:hAnsiTheme="majorHAnsi"/>
+          <w:color w:val="404040" w:themeColor="text1" w:themeTint="bf"/>
+          <w:sz w:val="22"/>
+          <w:szCs w:val="22"/>
+        </w:rPr>
+      </w:pPr>
+      <w:r>
+        <w:rPr>
+          <w:rFonts w:cs="Times New Roman" w:ascii="Calibri" w:hAnsi="Calibri" w:asciiTheme="majorHAnsi" w:hAnsiTheme="majorHAnsi"/>
+          <w:color w:val="404040" w:themeColor="text1" w:themeTint="bf"/>
+          <w:sz w:val="22"/>
+          <w:szCs w:val="22"/>
+        </w:rPr>
+        <w:t>{/academicBackgrounds</w:t>
       </w:r>
       <w:bookmarkStart w:id="23" w:name="_GoBack"/>
       <w:bookmarkEnd w:id="23"/>
@@ -923,27 +946,7 @@
                 <w:szCs w:val="20"/>
                 <w:lang w:val="en-GB"/>
               </w:rPr>
-              <w:t>{#languages}</w:t>
-            </w:r>
-            <w:r>
-              <w:rPr>
-                <w:rFonts w:ascii="Calibri" w:hAnsi="Calibri"/>
-                <w:b/>
-                <w:sz w:val="20"/>
-                <w:szCs w:val="20"/>
-                <w:lang w:val="en-GB"/>
-              </w:rPr>
-              <w:t>{#hasLanguage}</w:t>
-            </w:r>
-            <w:r>
-              <w:rPr>
-                <w:rFonts w:ascii="Calibri" w:hAnsi="Calibri"/>
-                <w:b/>
-                <w:sz w:val="20"/>
-                <w:szCs w:val="20"/>
-                <w:lang w:val="en-GB"/>
-              </w:rPr>
-              <w:t>{languageName}</w:t>
+              <w:t>{#languages}{#hasLanguage}{languageName}</w:t>
             </w:r>
           </w:p>
         </w:tc>
@@ -981,25 +984,7 @@
                 <w:sz w:val="22"/>
                 <w:szCs w:val="22"/>
               </w:rPr>
-              <w:t>{level}</w:t>
-            </w:r>
-            <w:r>
-              <w:rPr>
-                <w:rFonts w:cs="Times New Roman" w:ascii="Calibri" w:hAnsi="Calibri" w:asciiTheme="majorHAnsi" w:hAnsiTheme="majorHAnsi"/>
-                <w:color w:val="404040" w:themeColor="text1" w:themeTint="bf"/>
-                <w:sz w:val="22"/>
-                <w:szCs w:val="22"/>
-              </w:rPr>
-              <w:t>{/hasLanguage}</w:t>
-            </w:r>
-            <w:r>
-              <w:rPr>
-                <w:rFonts w:cs="Times New Roman" w:ascii="Calibri" w:hAnsi="Calibri" w:asciiTheme="majorHAnsi" w:hAnsiTheme="majorHAnsi"/>
-                <w:color w:val="404040" w:themeColor="text1" w:themeTint="bf"/>
-                <w:sz w:val="22"/>
-                <w:szCs w:val="22"/>
-              </w:rPr>
-              <w:t>{/languages}</w:t>
+              <w:t>{level}{/hasLanguage}{/languages}</w:t>
             </w:r>
           </w:p>
         </w:tc>
@@ -1030,12 +1015,12 @@
         </w:numPr>
         <w:rPr/>
       </w:pPr>
-      <w:bookmarkStart w:id="24" w:name="OLE_LINK21"/>
-      <w:bookmarkStart w:id="25" w:name="OLE_LINK22"/>
-      <w:bookmarkStart w:id="26" w:name="OLE_LINK23"/>
-      <w:bookmarkStart w:id="27" w:name="OLE_LINK28"/>
-      <w:bookmarkStart w:id="28" w:name="OLE_LINK7"/>
-      <w:bookmarkStart w:id="29" w:name="OLE_LINK8"/>
+      <w:bookmarkStart w:id="24" w:name="OLE_LINK28"/>
+      <w:bookmarkStart w:id="25" w:name="OLE_LINK23"/>
+      <w:bookmarkStart w:id="26" w:name="OLE_LINK22"/>
+      <w:bookmarkStart w:id="27" w:name="OLE_LINK21"/>
+      <w:bookmarkStart w:id="28" w:name="OLE_LINK8"/>
+      <w:bookmarkStart w:id="29" w:name="OLE_LINK7"/>
       <w:bookmarkEnd w:id="28"/>
       <w:bookmarkEnd w:id="29"/>
       <w:r>
@@ -1077,10 +1062,10 @@
         <w:pStyle w:val="Titre2"/>
         <w:rPr/>
       </w:pPr>
-      <w:bookmarkStart w:id="31" w:name="OLE_LINK31"/>
-      <w:bookmarkStart w:id="32" w:name="OLE_LINK32"/>
-      <w:bookmarkStart w:id="33" w:name="OLE_LINK71"/>
-      <w:bookmarkStart w:id="34" w:name="OLE_LINK81"/>
+      <w:bookmarkStart w:id="31" w:name="OLE_LINK32"/>
+      <w:bookmarkStart w:id="32" w:name="OLE_LINK31"/>
+      <w:bookmarkStart w:id="33" w:name="OLE_LINK81"/>
+      <w:bookmarkStart w:id="34" w:name="OLE_LINK71"/>
       <w:bookmarkEnd w:id="33"/>
       <w:bookmarkEnd w:id="34"/>
       <w:r>
@@ -1098,7 +1083,7 @@
       <w:pPr>
         <w:pStyle w:val="ListParagraph"/>
         <w:widowControl w:val="false"/>
-        <w:ind w:hanging="0"/>
+        <w:ind w:left="720" w:hanging="0"/>
         <w:rPr/>
       </w:pPr>
       <w:r>
@@ -1121,10 +1106,10 @@
         </w:numPr>
         <w:rPr/>
       </w:pPr>
-      <w:bookmarkStart w:id="35" w:name="OLE_LINK16"/>
-      <w:bookmarkStart w:id="36" w:name="OLE_LINK17"/>
-      <w:bookmarkStart w:id="37" w:name="OLE_LINK24"/>
-      <w:bookmarkStart w:id="38" w:name="OLE_LINK25"/>
+      <w:bookmarkStart w:id="35" w:name="OLE_LINK17"/>
+      <w:bookmarkStart w:id="36" w:name="OLE_LINK16"/>
+      <w:bookmarkStart w:id="37" w:name="OLE_LINK25"/>
+      <w:bookmarkStart w:id="38" w:name="OLE_LINK24"/>
       <w:r>
         <w:rPr>
           <w:rFonts w:cs="Times New Roman" w:ascii="Calibri" w:hAnsi="Calibri" w:asciiTheme="majorHAnsi" w:hAnsiTheme="majorHAnsi"/>
@@ -1134,10 +1119,10 @@
         </w:rPr>
         <w:t xml:space="preserve">{-w:p </w:t>
       </w:r>
-      <w:bookmarkStart w:id="39" w:name="OLE_LINK109"/>
-      <w:bookmarkStart w:id="40" w:name="OLE_LINK110"/>
-      <w:bookmarkStart w:id="41" w:name="OLE_LINK111"/>
-      <w:bookmarkStart w:id="42" w:name="OLE_LINK30"/>
+      <w:bookmarkStart w:id="39" w:name="OLE_LINK30"/>
+      <w:bookmarkStart w:id="40" w:name="OLE_LINK111"/>
+      <w:bookmarkStart w:id="41" w:name="OLE_LINK110"/>
+      <w:bookmarkStart w:id="42" w:name="OLE_LINK109"/>
       <w:bookmarkEnd w:id="37"/>
       <w:bookmarkEnd w:id="38"/>
       <w:r>
@@ -1223,8 +1208,8 @@
           <w:szCs w:val="26"/>
         </w:rPr>
       </w:pPr>
-      <w:bookmarkStart w:id="43" w:name="OLE_LINK181"/>
-      <w:bookmarkStart w:id="44" w:name="OLE_LINK191"/>
+      <w:bookmarkStart w:id="43" w:name="OLE_LINK191"/>
+      <w:bookmarkStart w:id="44" w:name="OLE_LINK181"/>
       <w:r>
         <w:rPr>
           <w:rFonts w:cs="Times New Roman" w:ascii="Calibri" w:hAnsi="Calibri" w:asciiTheme="majorHAnsi" w:hAnsiTheme="majorHAnsi"/>
@@ -3412,6 +3397,262 @@
       <w:rFonts w:cs="Wingdings"/>
     </w:rPr>
   </w:style>
+  <w:style w:type="character" w:styleId="ListLabel106">
+    <w:name w:val="ListLabel 106"/>
+    <w:qFormat/>
+    <w:rPr>
+      <w:rFonts w:ascii="Calibri" w:hAnsi="Calibri" w:cs="Symbol"/>
+      <w:sz w:val="22"/>
+    </w:rPr>
+  </w:style>
+  <w:style w:type="character" w:styleId="ListLabel107">
+    <w:name w:val="ListLabel 107"/>
+    <w:qFormat/>
+    <w:rPr>
+      <w:rFonts w:cs="Courier New"/>
+    </w:rPr>
+  </w:style>
+  <w:style w:type="character" w:styleId="ListLabel108">
+    <w:name w:val="ListLabel 108"/>
+    <w:qFormat/>
+    <w:rPr>
+      <w:rFonts w:cs="Wingdings"/>
+    </w:rPr>
+  </w:style>
+  <w:style w:type="character" w:styleId="ListLabel109">
+    <w:name w:val="ListLabel 109"/>
+    <w:qFormat/>
+    <w:rPr>
+      <w:rFonts w:cs="Symbol"/>
+    </w:rPr>
+  </w:style>
+  <w:style w:type="character" w:styleId="ListLabel110">
+    <w:name w:val="ListLabel 110"/>
+    <w:qFormat/>
+    <w:rPr>
+      <w:rFonts w:cs="Courier New"/>
+    </w:rPr>
+  </w:style>
+  <w:style w:type="character" w:styleId="ListLabel111">
+    <w:name w:val="ListLabel 111"/>
+    <w:qFormat/>
+    <w:rPr>
+      <w:rFonts w:cs="Wingdings"/>
+    </w:rPr>
+  </w:style>
+  <w:style w:type="character" w:styleId="ListLabel112">
+    <w:name w:val="ListLabel 112"/>
+    <w:qFormat/>
+    <w:rPr>
+      <w:rFonts w:cs="Symbol"/>
+    </w:rPr>
+  </w:style>
+  <w:style w:type="character" w:styleId="ListLabel113">
+    <w:name w:val="ListLabel 113"/>
+    <w:qFormat/>
+    <w:rPr>
+      <w:rFonts w:cs="Courier New"/>
+    </w:rPr>
+  </w:style>
+  <w:style w:type="character" w:styleId="ListLabel114">
+    <w:name w:val="ListLabel 114"/>
+    <w:qFormat/>
+    <w:rPr>
+      <w:rFonts w:cs="Wingdings"/>
+    </w:rPr>
+  </w:style>
+  <w:style w:type="character" w:styleId="ListLabel115">
+    <w:name w:val="ListLabel 115"/>
+    <w:qFormat/>
+    <w:rPr>
+      <w:rFonts w:cs="Symbol"/>
+      <w:sz w:val="22"/>
+    </w:rPr>
+  </w:style>
+  <w:style w:type="character" w:styleId="ListLabel116">
+    <w:name w:val="ListLabel 116"/>
+    <w:qFormat/>
+    <w:rPr>
+      <w:rFonts w:cs="Courier New"/>
+    </w:rPr>
+  </w:style>
+  <w:style w:type="character" w:styleId="ListLabel117">
+    <w:name w:val="ListLabel 117"/>
+    <w:qFormat/>
+    <w:rPr>
+      <w:rFonts w:cs="Wingdings"/>
+    </w:rPr>
+  </w:style>
+  <w:style w:type="character" w:styleId="ListLabel118">
+    <w:name w:val="ListLabel 118"/>
+    <w:qFormat/>
+    <w:rPr>
+      <w:rFonts w:cs="Symbol"/>
+    </w:rPr>
+  </w:style>
+  <w:style w:type="character" w:styleId="ListLabel119">
+    <w:name w:val="ListLabel 119"/>
+    <w:qFormat/>
+    <w:rPr>
+      <w:rFonts w:cs="Courier New"/>
+    </w:rPr>
+  </w:style>
+  <w:style w:type="character" w:styleId="ListLabel120">
+    <w:name w:val="ListLabel 120"/>
+    <w:qFormat/>
+    <w:rPr>
+      <w:rFonts w:cs="Wingdings"/>
+    </w:rPr>
+  </w:style>
+  <w:style w:type="character" w:styleId="ListLabel121">
+    <w:name w:val="ListLabel 121"/>
+    <w:qFormat/>
+    <w:rPr>
+      <w:rFonts w:cs="Symbol"/>
+    </w:rPr>
+  </w:style>
+  <w:style w:type="character" w:styleId="ListLabel122">
+    <w:name w:val="ListLabel 122"/>
+    <w:qFormat/>
+    <w:rPr>
+      <w:rFonts w:cs="Courier New"/>
+    </w:rPr>
+  </w:style>
+  <w:style w:type="character" w:styleId="ListLabel123">
+    <w:name w:val="ListLabel 123"/>
+    <w:qFormat/>
+    <w:rPr>
+      <w:rFonts w:cs="Wingdings"/>
+    </w:rPr>
+  </w:style>
+  <w:style w:type="character" w:styleId="ListLabel124">
+    <w:name w:val="ListLabel 124"/>
+    <w:qFormat/>
+    <w:rPr>
+      <w:rFonts w:cs="Symbol"/>
+      <w:sz w:val="22"/>
+    </w:rPr>
+  </w:style>
+  <w:style w:type="character" w:styleId="ListLabel125">
+    <w:name w:val="ListLabel 125"/>
+    <w:qFormat/>
+    <w:rPr>
+      <w:rFonts w:cs="Courier New"/>
+    </w:rPr>
+  </w:style>
+  <w:style w:type="character" w:styleId="ListLabel126">
+    <w:name w:val="ListLabel 126"/>
+    <w:qFormat/>
+    <w:rPr>
+      <w:rFonts w:cs="Wingdings"/>
+    </w:rPr>
+  </w:style>
+  <w:style w:type="character" w:styleId="ListLabel127">
+    <w:name w:val="ListLabel 127"/>
+    <w:qFormat/>
+    <w:rPr>
+      <w:rFonts w:cs="Symbol"/>
+    </w:rPr>
+  </w:style>
+  <w:style w:type="character" w:styleId="ListLabel128">
+    <w:name w:val="ListLabel 128"/>
+    <w:qFormat/>
+    <w:rPr>
+      <w:rFonts w:cs="Courier New"/>
+    </w:rPr>
+  </w:style>
+  <w:style w:type="character" w:styleId="ListLabel129">
+    <w:name w:val="ListLabel 129"/>
+    <w:qFormat/>
+    <w:rPr>
+      <w:rFonts w:cs="Wingdings"/>
+    </w:rPr>
+  </w:style>
+  <w:style w:type="character" w:styleId="ListLabel130">
+    <w:name w:val="ListLabel 130"/>
+    <w:qFormat/>
+    <w:rPr>
+      <w:rFonts w:cs="Symbol"/>
+    </w:rPr>
+  </w:style>
+  <w:style w:type="character" w:styleId="ListLabel131">
+    <w:name w:val="ListLabel 131"/>
+    <w:qFormat/>
+    <w:rPr>
+      <w:rFonts w:cs="Courier New"/>
+    </w:rPr>
+  </w:style>
+  <w:style w:type="character" w:styleId="ListLabel132">
+    <w:name w:val="ListLabel 132"/>
+    <w:qFormat/>
+    <w:rPr>
+      <w:rFonts w:cs="Wingdings"/>
+    </w:rPr>
+  </w:style>
+  <w:style w:type="character" w:styleId="ListLabel133">
+    <w:name w:val="ListLabel 133"/>
+    <w:qFormat/>
+    <w:rPr>
+      <w:rFonts w:ascii="Calibri" w:hAnsi="Calibri" w:cs="Symbol"/>
+      <w:sz w:val="26"/>
+    </w:rPr>
+  </w:style>
+  <w:style w:type="character" w:styleId="ListLabel134">
+    <w:name w:val="ListLabel 134"/>
+    <w:qFormat/>
+    <w:rPr>
+      <w:rFonts w:cs="Courier New"/>
+    </w:rPr>
+  </w:style>
+  <w:style w:type="character" w:styleId="ListLabel135">
+    <w:name w:val="ListLabel 135"/>
+    <w:qFormat/>
+    <w:rPr>
+      <w:rFonts w:cs="Wingdings"/>
+    </w:rPr>
+  </w:style>
+  <w:style w:type="character" w:styleId="ListLabel136">
+    <w:name w:val="ListLabel 136"/>
+    <w:qFormat/>
+    <w:rPr>
+      <w:rFonts w:cs="Symbol"/>
+    </w:rPr>
+  </w:style>
+  <w:style w:type="character" w:styleId="ListLabel137">
+    <w:name w:val="ListLabel 137"/>
+    <w:qFormat/>
+    <w:rPr>
+      <w:rFonts w:cs="Courier New"/>
+    </w:rPr>
+  </w:style>
+  <w:style w:type="character" w:styleId="ListLabel138">
+    <w:name w:val="ListLabel 138"/>
+    <w:qFormat/>
+    <w:rPr>
+      <w:rFonts w:cs="Wingdings"/>
+    </w:rPr>
+  </w:style>
+  <w:style w:type="character" w:styleId="ListLabel139">
+    <w:name w:val="ListLabel 139"/>
+    <w:qFormat/>
+    <w:rPr>
+      <w:rFonts w:cs="Symbol"/>
+    </w:rPr>
+  </w:style>
+  <w:style w:type="character" w:styleId="ListLabel140">
+    <w:name w:val="ListLabel 140"/>
+    <w:qFormat/>
+    <w:rPr>
+      <w:rFonts w:cs="Courier New"/>
+    </w:rPr>
+  </w:style>
+  <w:style w:type="character" w:styleId="ListLabel141">
+    <w:name w:val="ListLabel 141"/>
+    <w:qFormat/>
+    <w:rPr>
+      <w:rFonts w:cs="Wingdings"/>
+    </w:rPr>
+  </w:style>
   <w:style w:type="paragraph" w:styleId="Titre">
     <w:name w:val="Titre"/>
     <w:basedOn w:val="Normal"/>

</xml_diff>

<commit_message>
Update template with email and phone
</commit_message>
<xml_diff>
--- a/resources/template.docx
+++ b/resources/template.docx
@@ -145,13 +145,7 @@
             <w:pPr>
               <w:pStyle w:val="Normal"/>
               <w:widowControl w:val="false"/>
-              <w:rPr>
-                <w:rFonts w:ascii="Calibri" w:hAnsi="Calibri" w:cs="Arial"/>
-                <w:b/>
-                <w:b/>
-                <w:sz w:val="36"/>
-                <w:szCs w:val="36"/>
-              </w:rPr>
+              <w:rPr/>
             </w:pPr>
             <w:r>
               <w:rPr>
@@ -168,22 +162,82 @@
     </w:tbl>
     <w:p>
       <w:pPr>
-        <w:pStyle w:val="Normal"/>
+        <w:pStyle w:val="ListParagraph"/>
         <w:widowControl w:val="false"/>
-        <w:rPr>
-          <w:rFonts w:ascii="Calibri" w:hAnsi="Calibri" w:cs="Times New Roman"/>
-          <w:color w:val="595959" w:themeColor="text1" w:themeTint="a6"/>
-          <w:sz w:val="36"/>
-          <w:szCs w:val="36"/>
-        </w:rPr>
-      </w:pPr>
-      <w:r>
-        <w:rPr>
-          <w:rFonts w:cs="Times New Roman" w:ascii="Calibri" w:hAnsi="Calibri"/>
-          <w:color w:val="595959" w:themeColor="text1" w:themeTint="a6"/>
-          <w:sz w:val="36"/>
-          <w:szCs w:val="36"/>
-        </w:rPr>
+        <w:spacing w:lineRule="auto" w:line="276" w:before="0" w:after="120"/>
+        <w:ind w:left="357" w:hanging="357"/>
+        <w:contextualSpacing/>
+        <w:rPr>
+          <w:u w:val="none"/>
+        </w:rPr>
+      </w:pPr>
+      <w:r>
+        <w:rPr>
+          <w:rFonts w:cs="Times New Roman" w:ascii="Calibri" w:hAnsi="Calibri" w:asciiTheme="majorHAnsi" w:hAnsiTheme="majorHAnsi"/>
+          <w:color w:val="404040" w:themeColor="text1" w:themeTint="bf"/>
+          <w:sz w:val="22"/>
+          <w:szCs w:val="22"/>
+          <w:u w:val="none"/>
+        </w:rPr>
+        <w:t>{#email}</w:t>
+      </w:r>
+    </w:p>
+    <w:p>
+      <w:pPr>
+        <w:pStyle w:val="ListParagraph"/>
+        <w:widowControl w:val="false"/>
+        <w:spacing w:lineRule="auto" w:line="276" w:before="0" w:after="120"/>
+        <w:ind w:left="357" w:hanging="357"/>
+        <w:contextualSpacing/>
+        <w:rPr/>
+      </w:pPr>
+      <w:r>
+        <w:rPr>
+          <w:rFonts w:cs="Times New Roman" w:ascii="Calibri" w:hAnsi="Calibri" w:asciiTheme="majorHAnsi" w:hAnsiTheme="majorHAnsi"/>
+          <w:color w:val="404040" w:themeColor="text1" w:themeTint="bf"/>
+          <w:sz w:val="22"/>
+          <w:szCs w:val="22"/>
+          <w:u w:val="single"/>
+        </w:rPr>
+        <w:t>Email:</w:t>
+      </w:r>
+      <w:r>
+        <w:rPr>
+          <w:rFonts w:cs="Times New Roman" w:ascii="Calibri" w:hAnsi="Calibri" w:asciiTheme="majorHAnsi" w:hAnsiTheme="majorHAnsi"/>
+          <w:color w:val="404040" w:themeColor="text1" w:themeTint="bf"/>
+          <w:sz w:val="22"/>
+          <w:szCs w:val="22"/>
+        </w:rPr>
+        <w:t xml:space="preserve"> {email}{/email}{#phone}</w:t>
+      </w:r>
+    </w:p>
+    <w:p>
+      <w:pPr>
+        <w:pStyle w:val="ListParagraph"/>
+        <w:widowControl w:val="false"/>
+        <w:spacing w:lineRule="auto" w:line="276" w:before="0" w:after="120"/>
+        <w:ind w:left="357" w:hanging="357"/>
+        <w:contextualSpacing/>
+        <w:rPr/>
+      </w:pPr>
+      <w:r>
+        <w:rPr>
+          <w:rFonts w:cs="Times New Roman" w:ascii="Calibri" w:hAnsi="Calibri" w:asciiTheme="majorHAnsi" w:hAnsiTheme="majorHAnsi"/>
+          <w:color w:val="404040" w:themeColor="text1" w:themeTint="bf"/>
+          <w:sz w:val="22"/>
+          <w:szCs w:val="22"/>
+          <w:u w:val="single"/>
+        </w:rPr>
+        <w:t>Phone:</w:t>
+      </w:r>
+      <w:r>
+        <w:rPr>
+          <w:rFonts w:cs="Times New Roman" w:ascii="Calibri" w:hAnsi="Calibri" w:asciiTheme="majorHAnsi" w:hAnsiTheme="majorHAnsi"/>
+          <w:color w:val="404040" w:themeColor="text1" w:themeTint="bf"/>
+          <w:sz w:val="22"/>
+          <w:szCs w:val="22"/>
+        </w:rPr>
+        <w:t xml:space="preserve"> {phone}{/phone}</w:t>
       </w:r>
     </w:p>
     <w:p>
@@ -216,11 +270,11 @@
         </w:rPr>
         <w:t>{-w:p executiveSummary | split:'\n'}{.}{/executiveSummary | split:'\n'}</w:t>
       </w:r>
-      <w:bookmarkStart w:id="0" w:name="OLE_LINK15"/>
-      <w:bookmarkStart w:id="1" w:name="OLE_LINK10"/>
+      <w:bookmarkStart w:id="0" w:name="OLE_LINK26"/>
+      <w:bookmarkStart w:id="1" w:name="OLE_LINK27"/>
       <w:bookmarkStart w:id="2" w:name="OLE_LINK9"/>
-      <w:bookmarkStart w:id="3" w:name="OLE_LINK27"/>
-      <w:bookmarkStart w:id="4" w:name="OLE_LINK26"/>
+      <w:bookmarkStart w:id="3" w:name="OLE_LINK10"/>
+      <w:bookmarkStart w:id="4" w:name="OLE_LINK15"/>
       <w:bookmarkEnd w:id="0"/>
       <w:bookmarkEnd w:id="1"/>
       <w:bookmarkEnd w:id="2"/>
@@ -236,9 +290,9 @@
         <w:rPr/>
         <w:t>PROFESSIONAL EXPERIENCE</w:t>
       </w:r>
-      <w:bookmarkStart w:id="5" w:name="OLE_LINK20"/>
+      <w:bookmarkStart w:id="5" w:name="OLE_LINK3"/>
       <w:bookmarkStart w:id="6" w:name="OLE_LINK4"/>
-      <w:bookmarkStart w:id="7" w:name="OLE_LINK3"/>
+      <w:bookmarkStart w:id="7" w:name="OLE_LINK20"/>
     </w:p>
     <w:tbl>
       <w:tblPr>
@@ -376,8 +430,8 @@
               </w:rPr>
               <w:t>{</w:t>
             </w:r>
-            <w:bookmarkStart w:id="9" w:name="OLE_LINK6"/>
-            <w:bookmarkStart w:id="10" w:name="OLE_LINK5"/>
+            <w:bookmarkStart w:id="9" w:name="OLE_LINK5"/>
+            <w:bookmarkStart w:id="10" w:name="OLE_LINK6"/>
             <w:r>
               <w:rPr>
                 <w:rFonts w:cs="Times New Roman" w:ascii="Calibri" w:hAnsi="Calibri" w:asciiTheme="majorHAnsi" w:hAnsiTheme="majorHAnsi"/>
@@ -422,8 +476,8 @@
                 <w:lang w:val="en-GB"/>
               </w:rPr>
             </w:pPr>
-            <w:bookmarkStart w:id="11" w:name="OLE_LINK12"/>
-            <w:bookmarkStart w:id="12" w:name="OLE_LINK11"/>
+            <w:bookmarkStart w:id="11" w:name="OLE_LINK11"/>
+            <w:bookmarkStart w:id="12" w:name="OLE_LINK12"/>
             <w:r>
               <w:rPr>
                 <w:rFonts w:cs="Arial" w:ascii="Calibri" w:hAnsi="Calibri"/>
@@ -521,12 +575,12 @@
                 <w:lang w:val="en-US"/>
               </w:rPr>
             </w:pPr>
-            <w:bookmarkStart w:id="14" w:name="OLE_LINK2"/>
-            <w:bookmarkStart w:id="15" w:name="OLE_LINK1"/>
-            <w:bookmarkStart w:id="16" w:name="OLE_LINK34"/>
-            <w:bookmarkStart w:id="17" w:name="OLE_LINK33"/>
-            <w:bookmarkStart w:id="18" w:name="OLE_LINK36"/>
-            <w:bookmarkStart w:id="19" w:name="OLE_LINK35"/>
+            <w:bookmarkStart w:id="14" w:name="OLE_LINK1"/>
+            <w:bookmarkStart w:id="15" w:name="OLE_LINK2"/>
+            <w:bookmarkStart w:id="16" w:name="OLE_LINK33"/>
+            <w:bookmarkStart w:id="17" w:name="OLE_LINK34"/>
+            <w:bookmarkStart w:id="18" w:name="OLE_LINK35"/>
+            <w:bookmarkStart w:id="19" w:name="OLE_LINK36"/>
             <w:r>
               <w:rPr>
                 <w:rFonts w:eastAsia="ＭＳ 明朝" w:ascii="Calibri" w:hAnsi="Calibri" w:asciiTheme="majorHAnsi" w:eastAsiaTheme="minorEastAsia" w:hAnsiTheme="majorHAnsi"/>
@@ -750,8 +804,8 @@
         <w:contextualSpacing/>
         <w:rPr/>
       </w:pPr>
-      <w:bookmarkStart w:id="21" w:name="OLE_LINK19"/>
-      <w:bookmarkStart w:id="22" w:name="OLE_LINK18"/>
+      <w:bookmarkStart w:id="21" w:name="OLE_LINK18"/>
+      <w:bookmarkStart w:id="22" w:name="OLE_LINK19"/>
       <w:r>
         <w:rPr>
           <w:rFonts w:cs="Times New Roman" w:ascii="Calibri" w:hAnsi="Calibri" w:asciiTheme="majorHAnsi" w:hAnsiTheme="majorHAnsi"/>
@@ -1015,12 +1069,12 @@
         </w:numPr>
         <w:rPr/>
       </w:pPr>
-      <w:bookmarkStart w:id="24" w:name="OLE_LINK28"/>
-      <w:bookmarkStart w:id="25" w:name="OLE_LINK23"/>
-      <w:bookmarkStart w:id="26" w:name="OLE_LINK22"/>
-      <w:bookmarkStart w:id="27" w:name="OLE_LINK21"/>
-      <w:bookmarkStart w:id="28" w:name="OLE_LINK8"/>
-      <w:bookmarkStart w:id="29" w:name="OLE_LINK7"/>
+      <w:bookmarkStart w:id="24" w:name="OLE_LINK21"/>
+      <w:bookmarkStart w:id="25" w:name="OLE_LINK22"/>
+      <w:bookmarkStart w:id="26" w:name="OLE_LINK23"/>
+      <w:bookmarkStart w:id="27" w:name="OLE_LINK28"/>
+      <w:bookmarkStart w:id="28" w:name="OLE_LINK7"/>
+      <w:bookmarkStart w:id="29" w:name="OLE_LINK8"/>
       <w:bookmarkEnd w:id="28"/>
       <w:bookmarkEnd w:id="29"/>
       <w:r>
@@ -1062,10 +1116,10 @@
         <w:pStyle w:val="Titre2"/>
         <w:rPr/>
       </w:pPr>
-      <w:bookmarkStart w:id="31" w:name="OLE_LINK32"/>
-      <w:bookmarkStart w:id="32" w:name="OLE_LINK31"/>
-      <w:bookmarkStart w:id="33" w:name="OLE_LINK81"/>
-      <w:bookmarkStart w:id="34" w:name="OLE_LINK71"/>
+      <w:bookmarkStart w:id="31" w:name="OLE_LINK31"/>
+      <w:bookmarkStart w:id="32" w:name="OLE_LINK32"/>
+      <w:bookmarkStart w:id="33" w:name="OLE_LINK71"/>
+      <w:bookmarkStart w:id="34" w:name="OLE_LINK81"/>
       <w:bookmarkEnd w:id="33"/>
       <w:bookmarkEnd w:id="34"/>
       <w:r>
@@ -1106,10 +1160,10 @@
         </w:numPr>
         <w:rPr/>
       </w:pPr>
-      <w:bookmarkStart w:id="35" w:name="OLE_LINK17"/>
-      <w:bookmarkStart w:id="36" w:name="OLE_LINK16"/>
-      <w:bookmarkStart w:id="37" w:name="OLE_LINK25"/>
-      <w:bookmarkStart w:id="38" w:name="OLE_LINK24"/>
+      <w:bookmarkStart w:id="35" w:name="OLE_LINK16"/>
+      <w:bookmarkStart w:id="36" w:name="OLE_LINK17"/>
+      <w:bookmarkStart w:id="37" w:name="OLE_LINK24"/>
+      <w:bookmarkStart w:id="38" w:name="OLE_LINK25"/>
       <w:r>
         <w:rPr>
           <w:rFonts w:cs="Times New Roman" w:ascii="Calibri" w:hAnsi="Calibri" w:asciiTheme="majorHAnsi" w:hAnsiTheme="majorHAnsi"/>
@@ -1119,10 +1173,10 @@
         </w:rPr>
         <w:t xml:space="preserve">{-w:p </w:t>
       </w:r>
-      <w:bookmarkStart w:id="39" w:name="OLE_LINK30"/>
-      <w:bookmarkStart w:id="40" w:name="OLE_LINK111"/>
-      <w:bookmarkStart w:id="41" w:name="OLE_LINK110"/>
-      <w:bookmarkStart w:id="42" w:name="OLE_LINK109"/>
+      <w:bookmarkStart w:id="39" w:name="OLE_LINK109"/>
+      <w:bookmarkStart w:id="40" w:name="OLE_LINK110"/>
+      <w:bookmarkStart w:id="41" w:name="OLE_LINK111"/>
+      <w:bookmarkStart w:id="42" w:name="OLE_LINK30"/>
       <w:bookmarkEnd w:id="37"/>
       <w:bookmarkEnd w:id="38"/>
       <w:r>
@@ -1208,8 +1262,8 @@
           <w:szCs w:val="26"/>
         </w:rPr>
       </w:pPr>
-      <w:bookmarkStart w:id="43" w:name="OLE_LINK191"/>
-      <w:bookmarkStart w:id="44" w:name="OLE_LINK181"/>
+      <w:bookmarkStart w:id="43" w:name="OLE_LINK181"/>
+      <w:bookmarkStart w:id="44" w:name="OLE_LINK191"/>
       <w:r>
         <w:rPr>
           <w:rFonts w:cs="Times New Roman" w:ascii="Calibri" w:hAnsi="Calibri" w:asciiTheme="majorHAnsi" w:hAnsiTheme="majorHAnsi"/>
@@ -1250,6 +1304,7 @@
         <w:t>{#email}</w:t>
         <w:br/>
       </w:r>
+      <w:bookmarkStart w:id="45" w:name="__DdeLink__209_841468297"/>
       <w:r>
         <w:rPr>
           <w:rFonts w:cs="Times New Roman" w:ascii="Calibri" w:hAnsi="Calibri" w:asciiTheme="majorHAnsi" w:hAnsiTheme="majorHAnsi"/>
@@ -1289,8 +1344,8 @@
         </w:rPr>
         <w:t xml:space="preserve"> {phone}{/phone}{/</w:t>
       </w:r>
-      <w:bookmarkStart w:id="45" w:name="_GoBack1"/>
-      <w:bookmarkEnd w:id="45"/>
+      <w:bookmarkStart w:id="46" w:name="_GoBack1"/>
+      <w:bookmarkEnd w:id="46"/>
       <w:r>
         <w:rPr>
           <w:rFonts w:cs="Times New Roman" w:ascii="Calibri" w:hAnsi="Calibri" w:asciiTheme="majorHAnsi" w:hAnsiTheme="majorHAnsi"/>
@@ -1300,6 +1355,7 @@
         </w:rPr>
         <w:t>references}</w:t>
       </w:r>
+      <w:bookmarkEnd w:id="45"/>
     </w:p>
     <w:p>
       <w:pPr>
@@ -1368,8 +1424,8 @@
         </w:rPr>
         <w:t>____________________________________</w:t>
       </w:r>
-      <w:bookmarkStart w:id="46" w:name="PictureBullets"/>
-      <w:bookmarkEnd w:id="46"/>
+      <w:bookmarkStart w:id="47" w:name="PictureBullets"/>
+      <w:bookmarkEnd w:id="47"/>
     </w:p>
     <w:p>
       <w:pPr>
@@ -3653,6 +3709,262 @@
       <w:rFonts w:cs="Wingdings"/>
     </w:rPr>
   </w:style>
+  <w:style w:type="character" w:styleId="ListLabel142">
+    <w:name w:val="ListLabel 142"/>
+    <w:qFormat/>
+    <w:rPr>
+      <w:rFonts w:ascii="Calibri" w:hAnsi="Calibri" w:cs="Symbol"/>
+      <w:sz w:val="22"/>
+    </w:rPr>
+  </w:style>
+  <w:style w:type="character" w:styleId="ListLabel143">
+    <w:name w:val="ListLabel 143"/>
+    <w:qFormat/>
+    <w:rPr>
+      <w:rFonts w:cs="Courier New"/>
+    </w:rPr>
+  </w:style>
+  <w:style w:type="character" w:styleId="ListLabel144">
+    <w:name w:val="ListLabel 144"/>
+    <w:qFormat/>
+    <w:rPr>
+      <w:rFonts w:cs="Wingdings"/>
+    </w:rPr>
+  </w:style>
+  <w:style w:type="character" w:styleId="ListLabel145">
+    <w:name w:val="ListLabel 145"/>
+    <w:qFormat/>
+    <w:rPr>
+      <w:rFonts w:cs="Symbol"/>
+    </w:rPr>
+  </w:style>
+  <w:style w:type="character" w:styleId="ListLabel146">
+    <w:name w:val="ListLabel 146"/>
+    <w:qFormat/>
+    <w:rPr>
+      <w:rFonts w:cs="Courier New"/>
+    </w:rPr>
+  </w:style>
+  <w:style w:type="character" w:styleId="ListLabel147">
+    <w:name w:val="ListLabel 147"/>
+    <w:qFormat/>
+    <w:rPr>
+      <w:rFonts w:cs="Wingdings"/>
+    </w:rPr>
+  </w:style>
+  <w:style w:type="character" w:styleId="ListLabel148">
+    <w:name w:val="ListLabel 148"/>
+    <w:qFormat/>
+    <w:rPr>
+      <w:rFonts w:cs="Symbol"/>
+    </w:rPr>
+  </w:style>
+  <w:style w:type="character" w:styleId="ListLabel149">
+    <w:name w:val="ListLabel 149"/>
+    <w:qFormat/>
+    <w:rPr>
+      <w:rFonts w:cs="Courier New"/>
+    </w:rPr>
+  </w:style>
+  <w:style w:type="character" w:styleId="ListLabel150">
+    <w:name w:val="ListLabel 150"/>
+    <w:qFormat/>
+    <w:rPr>
+      <w:rFonts w:cs="Wingdings"/>
+    </w:rPr>
+  </w:style>
+  <w:style w:type="character" w:styleId="ListLabel151">
+    <w:name w:val="ListLabel 151"/>
+    <w:qFormat/>
+    <w:rPr>
+      <w:rFonts w:cs="Symbol"/>
+      <w:sz w:val="22"/>
+    </w:rPr>
+  </w:style>
+  <w:style w:type="character" w:styleId="ListLabel152">
+    <w:name w:val="ListLabel 152"/>
+    <w:qFormat/>
+    <w:rPr>
+      <w:rFonts w:cs="Courier New"/>
+    </w:rPr>
+  </w:style>
+  <w:style w:type="character" w:styleId="ListLabel153">
+    <w:name w:val="ListLabel 153"/>
+    <w:qFormat/>
+    <w:rPr>
+      <w:rFonts w:cs="Wingdings"/>
+    </w:rPr>
+  </w:style>
+  <w:style w:type="character" w:styleId="ListLabel154">
+    <w:name w:val="ListLabel 154"/>
+    <w:qFormat/>
+    <w:rPr>
+      <w:rFonts w:cs="Symbol"/>
+    </w:rPr>
+  </w:style>
+  <w:style w:type="character" w:styleId="ListLabel155">
+    <w:name w:val="ListLabel 155"/>
+    <w:qFormat/>
+    <w:rPr>
+      <w:rFonts w:cs="Courier New"/>
+    </w:rPr>
+  </w:style>
+  <w:style w:type="character" w:styleId="ListLabel156">
+    <w:name w:val="ListLabel 156"/>
+    <w:qFormat/>
+    <w:rPr>
+      <w:rFonts w:cs="Wingdings"/>
+    </w:rPr>
+  </w:style>
+  <w:style w:type="character" w:styleId="ListLabel157">
+    <w:name w:val="ListLabel 157"/>
+    <w:qFormat/>
+    <w:rPr>
+      <w:rFonts w:cs="Symbol"/>
+    </w:rPr>
+  </w:style>
+  <w:style w:type="character" w:styleId="ListLabel158">
+    <w:name w:val="ListLabel 158"/>
+    <w:qFormat/>
+    <w:rPr>
+      <w:rFonts w:cs="Courier New"/>
+    </w:rPr>
+  </w:style>
+  <w:style w:type="character" w:styleId="ListLabel159">
+    <w:name w:val="ListLabel 159"/>
+    <w:qFormat/>
+    <w:rPr>
+      <w:rFonts w:cs="Wingdings"/>
+    </w:rPr>
+  </w:style>
+  <w:style w:type="character" w:styleId="ListLabel160">
+    <w:name w:val="ListLabel 160"/>
+    <w:qFormat/>
+    <w:rPr>
+      <w:rFonts w:cs="Symbol"/>
+      <w:sz w:val="22"/>
+    </w:rPr>
+  </w:style>
+  <w:style w:type="character" w:styleId="ListLabel161">
+    <w:name w:val="ListLabel 161"/>
+    <w:qFormat/>
+    <w:rPr>
+      <w:rFonts w:cs="Courier New"/>
+    </w:rPr>
+  </w:style>
+  <w:style w:type="character" w:styleId="ListLabel162">
+    <w:name w:val="ListLabel 162"/>
+    <w:qFormat/>
+    <w:rPr>
+      <w:rFonts w:cs="Wingdings"/>
+    </w:rPr>
+  </w:style>
+  <w:style w:type="character" w:styleId="ListLabel163">
+    <w:name w:val="ListLabel 163"/>
+    <w:qFormat/>
+    <w:rPr>
+      <w:rFonts w:cs="Symbol"/>
+    </w:rPr>
+  </w:style>
+  <w:style w:type="character" w:styleId="ListLabel164">
+    <w:name w:val="ListLabel 164"/>
+    <w:qFormat/>
+    <w:rPr>
+      <w:rFonts w:cs="Courier New"/>
+    </w:rPr>
+  </w:style>
+  <w:style w:type="character" w:styleId="ListLabel165">
+    <w:name w:val="ListLabel 165"/>
+    <w:qFormat/>
+    <w:rPr>
+      <w:rFonts w:cs="Wingdings"/>
+    </w:rPr>
+  </w:style>
+  <w:style w:type="character" w:styleId="ListLabel166">
+    <w:name w:val="ListLabel 166"/>
+    <w:qFormat/>
+    <w:rPr>
+      <w:rFonts w:cs="Symbol"/>
+    </w:rPr>
+  </w:style>
+  <w:style w:type="character" w:styleId="ListLabel167">
+    <w:name w:val="ListLabel 167"/>
+    <w:qFormat/>
+    <w:rPr>
+      <w:rFonts w:cs="Courier New"/>
+    </w:rPr>
+  </w:style>
+  <w:style w:type="character" w:styleId="ListLabel168">
+    <w:name w:val="ListLabel 168"/>
+    <w:qFormat/>
+    <w:rPr>
+      <w:rFonts w:cs="Wingdings"/>
+    </w:rPr>
+  </w:style>
+  <w:style w:type="character" w:styleId="ListLabel169">
+    <w:name w:val="ListLabel 169"/>
+    <w:qFormat/>
+    <w:rPr>
+      <w:rFonts w:ascii="Calibri" w:hAnsi="Calibri" w:cs="Symbol"/>
+      <w:sz w:val="26"/>
+    </w:rPr>
+  </w:style>
+  <w:style w:type="character" w:styleId="ListLabel170">
+    <w:name w:val="ListLabel 170"/>
+    <w:qFormat/>
+    <w:rPr>
+      <w:rFonts w:cs="Courier New"/>
+    </w:rPr>
+  </w:style>
+  <w:style w:type="character" w:styleId="ListLabel171">
+    <w:name w:val="ListLabel 171"/>
+    <w:qFormat/>
+    <w:rPr>
+      <w:rFonts w:cs="Wingdings"/>
+    </w:rPr>
+  </w:style>
+  <w:style w:type="character" w:styleId="ListLabel172">
+    <w:name w:val="ListLabel 172"/>
+    <w:qFormat/>
+    <w:rPr>
+      <w:rFonts w:cs="Symbol"/>
+    </w:rPr>
+  </w:style>
+  <w:style w:type="character" w:styleId="ListLabel173">
+    <w:name w:val="ListLabel 173"/>
+    <w:qFormat/>
+    <w:rPr>
+      <w:rFonts w:cs="Courier New"/>
+    </w:rPr>
+  </w:style>
+  <w:style w:type="character" w:styleId="ListLabel174">
+    <w:name w:val="ListLabel 174"/>
+    <w:qFormat/>
+    <w:rPr>
+      <w:rFonts w:cs="Wingdings"/>
+    </w:rPr>
+  </w:style>
+  <w:style w:type="character" w:styleId="ListLabel175">
+    <w:name w:val="ListLabel 175"/>
+    <w:qFormat/>
+    <w:rPr>
+      <w:rFonts w:cs="Symbol"/>
+    </w:rPr>
+  </w:style>
+  <w:style w:type="character" w:styleId="ListLabel176">
+    <w:name w:val="ListLabel 176"/>
+    <w:qFormat/>
+    <w:rPr>
+      <w:rFonts w:cs="Courier New"/>
+    </w:rPr>
+  </w:style>
+  <w:style w:type="character" w:styleId="ListLabel177">
+    <w:name w:val="ListLabel 177"/>
+    <w:qFormat/>
+    <w:rPr>
+      <w:rFonts w:cs="Wingdings"/>
+    </w:rPr>
+  </w:style>
   <w:style w:type="paragraph" w:styleId="Titre">
     <w:name w:val="Titre"/>
     <w:basedOn w:val="Normal"/>

</xml_diff>